<commit_message>
lecture des préambules (SOMMAIRE - INTRODUCTION) -> OK
</commit_message>
<xml_diff>
--- a/rapport_de_stage_new_9.docx
+++ b/rapport_de_stage_new_9.docx
@@ -1325,12 +1325,30 @@
         </w:rPr>
         <w:t>Je profite par le biais de ce rapport, pour exprimer mes vifs remerciements à toute personne</w:t>
       </w:r>
+      <w:r>
+        <w:rPr>
+          <w:lang w:eastAsia="fr-FR"/>
+        </w:rPr>
+        <w:t xml:space="preserve"> ayant</w:t>
+      </w:r>
       <w:hyperlink r:id="rId13" w:anchor="page=2" w:tooltip="Page 2" w:history="1">
         <w:r>
           <w:rPr>
             <w:lang w:eastAsia="fr-FR"/>
           </w:rPr>
-          <w:t xml:space="preserve"> contribuant de près ou de loin à l’</w:t>
+          <w:t xml:space="preserve"> contribu</w:t>
+        </w:r>
+        <w:r>
+          <w:rPr>
+            <w:lang w:eastAsia="fr-FR"/>
+          </w:rPr>
+          <w:t>é</w:t>
+        </w:r>
+        <w:r>
+          <w:rPr>
+            <w:lang w:eastAsia="fr-FR"/>
+          </w:rPr>
+          <w:t xml:space="preserve"> de près ou de loin à l’</w:t>
         </w:r>
         <w:r>
           <w:rPr>
@@ -1389,7 +1407,19 @@
         <w:rPr>
           <w:lang w:eastAsia="fr-FR"/>
         </w:rPr>
-        <w:t xml:space="preserve">recteur de mon établissement M. KINDO </w:t>
+        <w:t xml:space="preserve">recteur de </w:t>
+      </w:r>
+      <w:r>
+        <w:rPr>
+          <w:lang w:eastAsia="fr-FR"/>
+        </w:rPr>
+        <w:t xml:space="preserve">mon institut </w:t>
+      </w:r>
+      <w:r>
+        <w:rPr>
+          <w:lang w:eastAsia="fr-FR"/>
+        </w:rPr>
+        <w:t xml:space="preserve">M. KINDO </w:t>
       </w:r>
       <w:r>
         <w:rPr>
@@ -5423,7 +5453,13 @@
         <w:t xml:space="preserve">. Comme </w:t>
       </w:r>
       <w:r>
-        <w:t>il est mentionné une œuvre de Benjamin Franklin</w:t>
+        <w:t>il est mentionné</w:t>
+      </w:r>
+      <w:r>
+        <w:t xml:space="preserve"> dans</w:t>
+      </w:r>
+      <w:r>
+        <w:t xml:space="preserve"> une œuvre de Benjamin Franklin</w:t>
       </w:r>
       <w:r>
         <w:t> </w:t>
@@ -5441,10 +5477,22 @@
         <w:t>Time is money »</w:t>
       </w:r>
       <w:r>
-        <w:t xml:space="preserve">. </w:t>
-      </w:r>
-      <w:r>
-        <w:t>Pour faire des profits, il faut savoir bien utiliser son temps</w:t>
+        <w:t xml:space="preserve"> alors p</w:t>
+      </w:r>
+      <w:r>
+        <w:t xml:space="preserve">our </w:t>
+      </w:r>
+      <w:r>
+        <w:t xml:space="preserve">ce </w:t>
+      </w:r>
+      <w:r>
+        <w:t xml:space="preserve">faire des profits, il faut </w:t>
+      </w:r>
+      <w:r>
+        <w:t>ménager</w:t>
+      </w:r>
+      <w:r>
+        <w:t xml:space="preserve"> son temps</w:t>
       </w:r>
       <w:r>
         <w:t>.</w:t>
@@ -5509,13 +5557,13 @@
         <w:t>j’ai pu m’intéresser</w:t>
       </w:r>
       <w:r>
-        <w:t xml:space="preserve"> au métier de la facturation dans le domaine de l’eau et de l’électricité. </w:t>
-      </w:r>
-      <w:r>
-        <w:rPr>
-          <w:highlight w:val="yellow"/>
-        </w:rPr>
-        <w:t>J’ai se</w:t>
+        <w:t xml:space="preserve"> au métier de la facturation dans le domaine de l’électricité. </w:t>
+      </w:r>
+      <w:r>
+        <w:t xml:space="preserve">J’ai </w:t>
+      </w:r>
+      <w:r>
+        <w:t>de</w:t>
       </w:r>
       <w:r>
         <w:t xml:space="preserve"> surcroit </w:t>
@@ -5530,16 +5578,20 @@
         <w:t xml:space="preserve"> </w:t>
       </w:r>
       <w:r>
-        <w:t>la gestion clientèle qui est</w:t>
-      </w:r>
-      <w:r>
-        <w:t xml:space="preserve"> l’action de séduire de nouveaux clients et de garder </w:t>
-      </w:r>
-      <w:r>
-        <w:t>les liens forts</w:t>
-      </w:r>
-      <w:r>
-        <w:t xml:space="preserve"> avec les clients existants</w:t>
+        <w:t xml:space="preserve">la </w:t>
+      </w:r>
+      <w:r>
+        <w:rPr>
+          <w:b/>
+          <w:bCs w:val="0"/>
+        </w:rPr>
+        <w:t>gestion clientèle</w:t>
+      </w:r>
+      <w:r>
+        <w:rPr>
+          <w:rStyle w:val="Appelnotedebasdep"/>
+        </w:rPr>
+        <w:footnoteReference w:id="1"/>
       </w:r>
       <w:r>
         <w:t>.</w:t>
@@ -5612,13 +5664,59 @@
         <w:t xml:space="preserve"> </w:t>
       </w:r>
       <w:r>
-        <w:t>l’équipe intégrateur (chargée d’intégrer le système de gestion clientèle de la Société d’Electric</w:t>
+        <w:t xml:space="preserve">l’équipe intégrateur (chargée d’intégrer le système de gestion clientèle de la </w:t>
+      </w:r>
+      <w:r>
+        <w:rPr>
+          <w:b/>
+          <w:bCs w:val="0"/>
+        </w:rPr>
+        <w:t>So</w:t>
+      </w:r>
+      <w:r>
+        <w:t>ciété</w:t>
+      </w:r>
+      <w:r>
+        <w:t xml:space="preserve"> </w:t>
+      </w:r>
+      <w:r>
+        <w:rPr>
+          <w:b/>
+          <w:bCs w:val="0"/>
+        </w:rPr>
+        <w:t>Na</w:t>
+      </w:r>
+      <w:r>
+        <w:t>tional</w:t>
+      </w:r>
+      <w:r>
+        <w:t xml:space="preserve"> d’</w:t>
+      </w:r>
+      <w:r>
+        <w:rPr>
+          <w:b/>
+          <w:bCs w:val="0"/>
+        </w:rPr>
+        <w:t>El</w:t>
+      </w:r>
+      <w:r>
+        <w:t>ectric</w:t>
       </w:r>
       <w:r>
         <w:t>i</w:t>
       </w:r>
       <w:r>
-        <w:t>té du Burkina Faso</w:t>
+        <w:t xml:space="preserve">té du </w:t>
+      </w:r>
+      <w:r>
+        <w:rPr>
+          <w:b/>
+          <w:bCs w:val="0"/>
+        </w:rPr>
+        <w:t>B</w:t>
+      </w:r>
+      <w:r>
+        <w:t>urkina Faso</w:t>
       </w:r>
       <w:r>
         <w:t>)</w:t>
@@ -5639,70 +5737,19 @@
         <w:t xml:space="preserve">onception d’un outil de génération de </w:t>
       </w:r>
       <w:r>
-        <w:t xml:space="preserve">facture en fichier Excel contenant toutes les règles de calcul d’une facture normale. </w:t>
-      </w:r>
-      <w:r>
-        <w:rPr>
-          <w:highlight w:val="yellow"/>
-        </w:rPr>
-        <w:t xml:space="preserve">feuille de calcul </w:t>
-      </w:r>
-      <w:r>
-        <w:rPr>
-          <w:highlight w:val="yellow"/>
-        </w:rPr>
-        <w:t>afin</w:t>
-      </w:r>
-      <w:r>
-        <w:rPr>
-          <w:highlight w:val="yellow"/>
-        </w:rPr>
-        <w:t xml:space="preserve"> de</w:t>
-      </w:r>
-      <w:r>
-        <w:rPr>
-          <w:highlight w:val="yellow"/>
-        </w:rPr>
-        <w:t xml:space="preserve"> </w:t>
-      </w:r>
-      <w:r>
-        <w:rPr>
-          <w:highlight w:val="yellow"/>
-        </w:rPr>
-        <w:t>simuler la facturation pour tout type</w:t>
-      </w:r>
-      <w:r>
-        <w:rPr>
-          <w:highlight w:val="yellow"/>
-        </w:rPr>
-        <w:t xml:space="preserve"> </w:t>
-      </w:r>
-      <w:r>
-        <w:rPr>
-          <w:highlight w:val="yellow"/>
-        </w:rPr>
-        <w:t xml:space="preserve">de facture répondant à une grille tarifaire </w:t>
-      </w:r>
-      <w:r>
-        <w:rPr>
-          <w:highlight w:val="yellow"/>
-        </w:rPr>
-        <w:t>données</w:t>
-      </w:r>
-      <w:r>
-        <w:rPr>
-          <w:highlight w:val="yellow"/>
-        </w:rPr>
-        <w:t>.</w:t>
-      </w:r>
-      <w:r>
-        <w:t xml:space="preserve"> </w:t>
-      </w:r>
-      <w:r>
-        <w:t>(à supprimer)</w:t>
-      </w:r>
-      <w:r>
-        <w:t xml:space="preserve">      </w:t>
+        <w:t xml:space="preserve">facture en </w:t>
+      </w:r>
+      <w:r>
+        <w:t xml:space="preserve">un </w:t>
+      </w:r>
+      <w:r>
+        <w:t xml:space="preserve">fichier Excel contenant </w:t>
+      </w:r>
+      <w:r>
+        <w:t xml:space="preserve">l’intégralité des </w:t>
+      </w:r>
+      <w:r>
+        <w:t>règles de calcul d’une facture normale.</w:t>
       </w:r>
     </w:p>
     <w:p>
@@ -5710,19 +5757,39 @@
         <w:pStyle w:val="myParagraphe"/>
       </w:pPr>
       <w:r>
-        <w:t xml:space="preserve">En vue de rendre compte de manière fidèle et analytique des </w:t>
+        <w:t xml:space="preserve">En vue de rendre compte de manière fidèle et analytique </w:t>
+      </w:r>
+      <w:r>
+        <w:t>l</w:t>
+      </w:r>
+      <w:r>
+        <w:t xml:space="preserve">es </w:t>
+      </w:r>
+      <w:r>
+        <w:t>trois(</w:t>
       </w:r>
       <w:r>
         <w:t>3</w:t>
       </w:r>
       <w:r>
+        <w:t xml:space="preserve">) </w:t>
+      </w:r>
+      <w:r>
         <w:t xml:space="preserve">mois passés au sein de la société </w:t>
       </w:r>
       <w:r>
         <w:t>Eburtis</w:t>
       </w:r>
       <w:r>
-        <w:t xml:space="preserve">, il apparaît logique de </w:t>
+        <w:t xml:space="preserve">, il </w:t>
+      </w:r>
+      <w:r>
+        <w:t>m’</w:t>
+      </w:r>
+      <w:bookmarkStart w:id="10" w:name="_GoBack"/>
+      <w:bookmarkEnd w:id="10"/>
+      <w:r>
+        <w:t xml:space="preserve">apparaît logique de </w:t>
       </w:r>
       <w:r>
         <w:t>présenter</w:t>
@@ -5889,13 +5956,13 @@
                             <w:pPr>
                               <w:pStyle w:val="Partiestyle"/>
                             </w:pPr>
-                            <w:bookmarkStart w:id="10" w:name="_Toc26796428"/>
-                            <w:bookmarkStart w:id="11" w:name="_Toc26800856"/>
+                            <w:bookmarkStart w:id="11" w:name="_Toc26796428"/>
+                            <w:bookmarkStart w:id="12" w:name="_Toc26800856"/>
                             <w:r>
                               <w:t>PREMIERE PARTIE : CADRE DE REFERENCE</w:t>
                             </w:r>
-                            <w:bookmarkEnd w:id="10"/>
                             <w:bookmarkEnd w:id="11"/>
+                            <w:bookmarkEnd w:id="12"/>
                           </w:p>
                         </w:txbxContent>
                       </wps:txbx>
@@ -5951,13 +6018,13 @@
                       <w:pPr>
                         <w:pStyle w:val="Partiestyle"/>
                       </w:pPr>
-                      <w:bookmarkStart w:id="12" w:name="_Toc26796428"/>
-                      <w:bookmarkStart w:id="13" w:name="_Toc26800856"/>
+                      <w:bookmarkStart w:id="13" w:name="_Toc26796428"/>
+                      <w:bookmarkStart w:id="14" w:name="_Toc26800856"/>
                       <w:r>
                         <w:t>PREMIERE PARTIE : CADRE DE REFERENCE</w:t>
                       </w:r>
-                      <w:bookmarkEnd w:id="12"/>
                       <w:bookmarkEnd w:id="13"/>
+                      <w:bookmarkEnd w:id="14"/>
                     </w:p>
                   </w:txbxContent>
                 </v:textbox>
@@ -6004,8 +6071,8 @@
       <w:r>
         <w:br w:type="page"/>
       </w:r>
-      <w:bookmarkStart w:id="14" w:name="_Toc26796429"/>
-      <w:bookmarkStart w:id="15" w:name="_Toc26800857"/>
+      <w:bookmarkStart w:id="15" w:name="_Toc26796429"/>
+      <w:bookmarkStart w:id="16" w:name="_Toc26800857"/>
       <w:r>
         <w:rPr>
           <w:u w:val="single"/>
@@ -6016,8 +6083,8 @@
       <w:r>
         <w:t>: PRESENTATION DE L’ENTREPRISE : EBURTIS-SARL</w:t>
       </w:r>
-      <w:bookmarkEnd w:id="14"/>
       <w:bookmarkEnd w:id="15"/>
+      <w:bookmarkEnd w:id="16"/>
     </w:p>
     <w:p/>
     <w:p>
@@ -6028,13 +6095,13 @@
           <w:numId w:val="15"/>
         </w:numPr>
       </w:pPr>
-      <w:bookmarkStart w:id="16" w:name="_Toc26796430"/>
-      <w:bookmarkStart w:id="17" w:name="_Toc26800858"/>
+      <w:bookmarkStart w:id="17" w:name="_Toc26796430"/>
+      <w:bookmarkStart w:id="18" w:name="_Toc26800858"/>
       <w:r>
         <w:t>OBJECTIFS ET MISSIONS</w:t>
       </w:r>
-      <w:bookmarkEnd w:id="16"/>
       <w:bookmarkEnd w:id="17"/>
+      <w:bookmarkEnd w:id="18"/>
     </w:p>
     <w:p>
       <w:pPr>
@@ -6044,13 +6111,13 @@
           <w:numId w:val="21"/>
         </w:numPr>
       </w:pPr>
-      <w:bookmarkStart w:id="18" w:name="_Toc26796431"/>
-      <w:bookmarkStart w:id="19" w:name="_Toc26800859"/>
+      <w:bookmarkStart w:id="19" w:name="_Toc26796431"/>
+      <w:bookmarkStart w:id="20" w:name="_Toc26800859"/>
       <w:r>
         <w:t>Objectifs</w:t>
       </w:r>
-      <w:bookmarkEnd w:id="18"/>
       <w:bookmarkEnd w:id="19"/>
+      <w:bookmarkEnd w:id="20"/>
     </w:p>
     <w:p>
       <w:pPr>
@@ -6149,13 +6216,13 @@
           <w:numId w:val="21"/>
         </w:numPr>
       </w:pPr>
-      <w:bookmarkStart w:id="20" w:name="_Toc26796432"/>
-      <w:bookmarkStart w:id="21" w:name="_Toc26800860"/>
+      <w:bookmarkStart w:id="21" w:name="_Toc26796432"/>
+      <w:bookmarkStart w:id="22" w:name="_Toc26800860"/>
       <w:r>
         <w:t>Missions</w:t>
       </w:r>
-      <w:bookmarkEnd w:id="20"/>
       <w:bookmarkEnd w:id="21"/>
+      <w:bookmarkEnd w:id="22"/>
     </w:p>
     <w:p>
       <w:pPr>
@@ -6190,13 +6257,13 @@
           <w:numId w:val="15"/>
         </w:numPr>
       </w:pPr>
-      <w:bookmarkStart w:id="22" w:name="_Toc26796433"/>
-      <w:bookmarkStart w:id="23" w:name="_Toc26800861"/>
+      <w:bookmarkStart w:id="23" w:name="_Toc26796433"/>
+      <w:bookmarkStart w:id="24" w:name="_Toc26800861"/>
       <w:r>
         <w:t>STRUCTURE DE FONCTIONNEMENT</w:t>
       </w:r>
-      <w:bookmarkEnd w:id="22"/>
       <w:bookmarkEnd w:id="23"/>
+      <w:bookmarkEnd w:id="24"/>
     </w:p>
     <w:p>
       <w:pPr>
@@ -6206,13 +6273,13 @@
           <w:numId w:val="22"/>
         </w:numPr>
       </w:pPr>
-      <w:bookmarkStart w:id="24" w:name="_Toc26796434"/>
-      <w:bookmarkStart w:id="25" w:name="_Toc26800862"/>
+      <w:bookmarkStart w:id="25" w:name="_Toc26796434"/>
+      <w:bookmarkStart w:id="26" w:name="_Toc26800862"/>
       <w:r>
         <w:t>Organisation de la structure d’accueil</w:t>
       </w:r>
-      <w:bookmarkEnd w:id="24"/>
       <w:bookmarkEnd w:id="25"/>
+      <w:bookmarkEnd w:id="26"/>
     </w:p>
     <w:p>
       <w:pPr>
@@ -6312,13 +6379,13 @@
           <w:numId w:val="22"/>
         </w:numPr>
       </w:pPr>
-      <w:bookmarkStart w:id="26" w:name="_Toc26796435"/>
-      <w:bookmarkStart w:id="27" w:name="_Toc26800863"/>
+      <w:bookmarkStart w:id="27" w:name="_Toc26796435"/>
+      <w:bookmarkStart w:id="28" w:name="_Toc26800863"/>
       <w:r>
         <w:t>Fonctionnement, Mission des acteurs</w:t>
       </w:r>
-      <w:bookmarkEnd w:id="26"/>
       <w:bookmarkEnd w:id="27"/>
+      <w:bookmarkEnd w:id="28"/>
     </w:p>
     <w:p>
       <w:pPr>
@@ -6519,8 +6586,8 @@
         <w:pStyle w:val="Titre1"/>
         <w:spacing w:line="360" w:lineRule="auto"/>
       </w:pPr>
-      <w:bookmarkStart w:id="28" w:name="_Toc26796436"/>
-      <w:bookmarkStart w:id="29" w:name="_Toc26800864"/>
+      <w:bookmarkStart w:id="29" w:name="_Toc26796436"/>
+      <w:bookmarkStart w:id="30" w:name="_Toc26800864"/>
       <w:r>
         <w:rPr>
           <w:u w:val="single"/>
@@ -6534,8 +6601,8 @@
       <w:r>
         <w:t>RESSOURCES MATERIELLES ET LOGICIELLES</w:t>
       </w:r>
-      <w:bookmarkEnd w:id="28"/>
       <w:bookmarkEnd w:id="29"/>
+      <w:bookmarkEnd w:id="30"/>
     </w:p>
     <w:p>
       <w:pPr>
@@ -6564,7 +6631,7 @@
         <w:keepNext/>
         <w:jc w:val="center"/>
       </w:pPr>
-      <w:bookmarkStart w:id="30" w:name="_Toc26364624"/>
+      <w:bookmarkStart w:id="31" w:name="_Toc26364624"/>
       <w:r>
         <w:lastRenderedPageBreak/>
         <w:t xml:space="preserve">Tableau </w:t>
@@ -6583,7 +6650,7 @@
       <w:r>
         <w:t>RÉCAPITULATIF DES RESSOURCES MATÉRIELLES ET LOGICIELLES</w:t>
       </w:r>
-      <w:bookmarkEnd w:id="30"/>
+      <w:bookmarkEnd w:id="31"/>
     </w:p>
     <w:p>
       <w:pPr>
@@ -16040,8 +16107,8 @@
         <w:pStyle w:val="Titre1"/>
         <w:spacing w:line="360" w:lineRule="auto"/>
       </w:pPr>
-      <w:bookmarkStart w:id="31" w:name="_Toc26796437"/>
-      <w:bookmarkStart w:id="32" w:name="_Toc26800865"/>
+      <w:bookmarkStart w:id="32" w:name="_Toc26796437"/>
+      <w:bookmarkStart w:id="33" w:name="_Toc26800865"/>
       <w:r>
         <w:rPr>
           <w:u w:val="single"/>
@@ -16055,8 +16122,8 @@
       <w:r>
         <w:t>PRESENTATION ET EXPLICATION DU THEME</w:t>
       </w:r>
-      <w:bookmarkEnd w:id="31"/>
       <w:bookmarkEnd w:id="32"/>
+      <w:bookmarkEnd w:id="33"/>
     </w:p>
     <w:p>
       <w:pPr>
@@ -16067,13 +16134,13 @@
         </w:numPr>
         <w:spacing w:line="360" w:lineRule="auto"/>
       </w:pPr>
-      <w:bookmarkStart w:id="33" w:name="_Toc26796438"/>
-      <w:bookmarkStart w:id="34" w:name="_Toc26800866"/>
+      <w:bookmarkStart w:id="34" w:name="_Toc26796438"/>
+      <w:bookmarkStart w:id="35" w:name="_Toc26800866"/>
       <w:r>
         <w:t>PRESENTATION</w:t>
       </w:r>
-      <w:bookmarkEnd w:id="33"/>
       <w:bookmarkEnd w:id="34"/>
+      <w:bookmarkEnd w:id="35"/>
     </w:p>
     <w:p>
       <w:pPr>
@@ -16196,13 +16263,13 @@
         </w:numPr>
         <w:spacing w:line="360" w:lineRule="auto"/>
       </w:pPr>
-      <w:bookmarkStart w:id="35" w:name="_Toc26796439"/>
-      <w:bookmarkStart w:id="36" w:name="_Toc26800867"/>
+      <w:bookmarkStart w:id="36" w:name="_Toc26796439"/>
+      <w:bookmarkStart w:id="37" w:name="_Toc26800867"/>
       <w:r>
         <w:t>PROBLEMATIQUE</w:t>
       </w:r>
-      <w:bookmarkEnd w:id="35"/>
       <w:bookmarkEnd w:id="36"/>
+      <w:bookmarkEnd w:id="37"/>
     </w:p>
     <w:p>
       <w:pPr>
@@ -16503,8 +16570,8 @@
         </w:numPr>
         <w:spacing w:line="360" w:lineRule="auto"/>
       </w:pPr>
-      <w:bookmarkStart w:id="37" w:name="_Toc26796440"/>
-      <w:bookmarkStart w:id="38" w:name="_Toc26800868"/>
+      <w:bookmarkStart w:id="38" w:name="_Toc26796440"/>
+      <w:bookmarkStart w:id="39" w:name="_Toc26800868"/>
       <w:r>
         <w:t>OBJECTIF</w:t>
       </w:r>
@@ -16514,8 +16581,8 @@
       <w:r>
         <w:t xml:space="preserve"> ET RESULTATS ATTENDUS</w:t>
       </w:r>
-      <w:bookmarkEnd w:id="37"/>
       <w:bookmarkEnd w:id="38"/>
+      <w:bookmarkEnd w:id="39"/>
     </w:p>
     <w:p>
       <w:pPr>
@@ -16591,13 +16658,13 @@
         </w:numPr>
         <w:spacing w:line="360" w:lineRule="auto"/>
       </w:pPr>
-      <w:bookmarkStart w:id="39" w:name="_Toc26796441"/>
-      <w:bookmarkStart w:id="40" w:name="_Toc26800869"/>
+      <w:bookmarkStart w:id="40" w:name="_Toc26796441"/>
+      <w:bookmarkStart w:id="41" w:name="_Toc26800869"/>
       <w:r>
         <w:t>LIMITES</w:t>
       </w:r>
-      <w:bookmarkEnd w:id="39"/>
       <w:bookmarkEnd w:id="40"/>
+      <w:bookmarkEnd w:id="41"/>
     </w:p>
     <w:p>
       <w:pPr>
@@ -16642,14 +16709,14 @@
           <w:numId w:val="16"/>
         </w:numPr>
       </w:pPr>
-      <w:bookmarkStart w:id="41" w:name="_Toc26796442"/>
-      <w:bookmarkStart w:id="42" w:name="_Toc26800870"/>
+      <w:bookmarkStart w:id="42" w:name="_Toc26796442"/>
+      <w:bookmarkStart w:id="43" w:name="_Toc26800870"/>
       <w:r>
         <w:lastRenderedPageBreak/>
         <w:t>Définition de certains thèmes métiers</w:t>
       </w:r>
-      <w:bookmarkEnd w:id="41"/>
       <w:bookmarkEnd w:id="42"/>
+      <w:bookmarkEnd w:id="43"/>
     </w:p>
     <w:p/>
     <w:p>
@@ -16660,13 +16727,13 @@
           <w:numId w:val="24"/>
         </w:numPr>
       </w:pPr>
-      <w:bookmarkStart w:id="43" w:name="_Toc26796443"/>
-      <w:bookmarkStart w:id="44" w:name="_Toc26800871"/>
+      <w:bookmarkStart w:id="44" w:name="_Toc26796443"/>
+      <w:bookmarkStart w:id="45" w:name="_Toc26800871"/>
       <w:r>
         <w:t>Profil de facturation</w:t>
       </w:r>
-      <w:bookmarkEnd w:id="43"/>
       <w:bookmarkEnd w:id="44"/>
+      <w:bookmarkEnd w:id="45"/>
     </w:p>
     <w:p>
       <w:pPr>
@@ -16684,13 +16751,13 @@
           <w:numId w:val="24"/>
         </w:numPr>
       </w:pPr>
-      <w:bookmarkStart w:id="45" w:name="_Toc26796444"/>
-      <w:bookmarkStart w:id="46" w:name="_Toc26800872"/>
+      <w:bookmarkStart w:id="46" w:name="_Toc26796444"/>
+      <w:bookmarkStart w:id="47" w:name="_Toc26800872"/>
       <w:r>
         <w:t>Redevance</w:t>
       </w:r>
-      <w:bookmarkEnd w:id="45"/>
       <w:bookmarkEnd w:id="46"/>
+      <w:bookmarkEnd w:id="47"/>
     </w:p>
     <w:p>
       <w:pPr>
@@ -16747,13 +16814,13 @@
           <w:numId w:val="24"/>
         </w:numPr>
       </w:pPr>
-      <w:bookmarkStart w:id="47" w:name="_Toc26796445"/>
-      <w:bookmarkStart w:id="48" w:name="_Toc26800873"/>
+      <w:bookmarkStart w:id="48" w:name="_Toc26796445"/>
+      <w:bookmarkStart w:id="49" w:name="_Toc26800873"/>
       <w:r>
         <w:t>Facturation</w:t>
       </w:r>
-      <w:bookmarkEnd w:id="47"/>
       <w:bookmarkEnd w:id="48"/>
+      <w:bookmarkEnd w:id="49"/>
     </w:p>
     <w:p>
       <w:pPr>
@@ -16792,13 +16859,13 @@
           <w:numId w:val="24"/>
         </w:numPr>
       </w:pPr>
-      <w:bookmarkStart w:id="49" w:name="_Toc26796446"/>
-      <w:bookmarkStart w:id="50" w:name="_Toc26800874"/>
+      <w:bookmarkStart w:id="50" w:name="_Toc26796446"/>
+      <w:bookmarkStart w:id="51" w:name="_Toc26800874"/>
       <w:r>
         <w:t>Tranche tarifaire</w:t>
       </w:r>
-      <w:bookmarkEnd w:id="49"/>
       <w:bookmarkEnd w:id="50"/>
+      <w:bookmarkEnd w:id="51"/>
     </w:p>
     <w:p>
       <w:pPr>
@@ -16828,13 +16895,13 @@
           <w:numId w:val="24"/>
         </w:numPr>
       </w:pPr>
-      <w:bookmarkStart w:id="51" w:name="_Toc26796447"/>
-      <w:bookmarkStart w:id="52" w:name="_Toc26800875"/>
+      <w:bookmarkStart w:id="52" w:name="_Toc26796447"/>
+      <w:bookmarkStart w:id="53" w:name="_Toc26800875"/>
       <w:r>
         <w:t>Tension monophasée</w:t>
       </w:r>
-      <w:bookmarkEnd w:id="51"/>
       <w:bookmarkEnd w:id="52"/>
+      <w:bookmarkEnd w:id="53"/>
     </w:p>
     <w:p>
       <w:pPr>
@@ -16889,13 +16956,13 @@
           <w:numId w:val="24"/>
         </w:numPr>
       </w:pPr>
-      <w:bookmarkStart w:id="53" w:name="_Toc26796448"/>
-      <w:bookmarkStart w:id="54" w:name="_Toc26800876"/>
+      <w:bookmarkStart w:id="54" w:name="_Toc26796448"/>
+      <w:bookmarkStart w:id="55" w:name="_Toc26800876"/>
       <w:r>
         <w:t>Tension triphasée</w:t>
       </w:r>
-      <w:bookmarkEnd w:id="53"/>
       <w:bookmarkEnd w:id="54"/>
+      <w:bookmarkEnd w:id="55"/>
     </w:p>
     <w:p>
       <w:pPr>
@@ -17152,13 +17219,13 @@
                             <w:pPr>
                               <w:pStyle w:val="Partiestyle"/>
                             </w:pPr>
-                            <w:bookmarkStart w:id="55" w:name="_Toc26796449"/>
-                            <w:bookmarkStart w:id="56" w:name="_Toc26800877"/>
+                            <w:bookmarkStart w:id="56" w:name="_Toc26796449"/>
+                            <w:bookmarkStart w:id="57" w:name="_Toc26800877"/>
                             <w:r>
                               <w:t>DEUXIEME PARTIE :</w:t>
                             </w:r>
-                            <w:bookmarkEnd w:id="55"/>
                             <w:bookmarkEnd w:id="56"/>
+                            <w:bookmarkEnd w:id="57"/>
                             <w:r>
                               <w:t xml:space="preserve"> </w:t>
                             </w:r>
@@ -17167,16 +17234,16 @@
                             <w:pPr>
                               <w:pStyle w:val="Partiestyle"/>
                             </w:pPr>
-                            <w:bookmarkStart w:id="57" w:name="_Toc26796450"/>
-                            <w:bookmarkStart w:id="58" w:name="_Toc26800878"/>
+                            <w:bookmarkStart w:id="58" w:name="_Toc26796450"/>
+                            <w:bookmarkStart w:id="59" w:name="_Toc26800878"/>
                             <w:r>
                               <w:t xml:space="preserve">ETUDE </w:t>
                             </w:r>
                             <w:r>
                               <w:t>TECHNIQUE</w:t>
                             </w:r>
-                            <w:bookmarkEnd w:id="57"/>
                             <w:bookmarkEnd w:id="58"/>
+                            <w:bookmarkEnd w:id="59"/>
                           </w:p>
                           <w:p>
                             <w:pPr>
@@ -17216,13 +17283,13 @@
                       <w:pPr>
                         <w:pStyle w:val="Partiestyle"/>
                       </w:pPr>
-                      <w:bookmarkStart w:id="59" w:name="_Toc26796449"/>
-                      <w:bookmarkStart w:id="60" w:name="_Toc26800877"/>
+                      <w:bookmarkStart w:id="60" w:name="_Toc26796449"/>
+                      <w:bookmarkStart w:id="61" w:name="_Toc26800877"/>
                       <w:r>
                         <w:t>DEUXIEME PARTIE :</w:t>
                       </w:r>
-                      <w:bookmarkEnd w:id="59"/>
                       <w:bookmarkEnd w:id="60"/>
+                      <w:bookmarkEnd w:id="61"/>
                       <w:r>
                         <w:t xml:space="preserve"> </w:t>
                       </w:r>
@@ -17231,16 +17298,16 @@
                       <w:pPr>
                         <w:pStyle w:val="Partiestyle"/>
                       </w:pPr>
-                      <w:bookmarkStart w:id="61" w:name="_Toc26796450"/>
-                      <w:bookmarkStart w:id="62" w:name="_Toc26800878"/>
+                      <w:bookmarkStart w:id="62" w:name="_Toc26796450"/>
+                      <w:bookmarkStart w:id="63" w:name="_Toc26800878"/>
                       <w:r>
                         <w:t xml:space="preserve">ETUDE </w:t>
                       </w:r>
                       <w:r>
                         <w:t>TECHNIQUE</w:t>
                       </w:r>
-                      <w:bookmarkEnd w:id="61"/>
                       <w:bookmarkEnd w:id="62"/>
+                      <w:bookmarkEnd w:id="63"/>
                     </w:p>
                     <w:p>
                       <w:pPr>
@@ -17270,8 +17337,8 @@
         <w:pStyle w:val="Titre1"/>
         <w:spacing w:line="360" w:lineRule="auto"/>
       </w:pPr>
-      <w:bookmarkStart w:id="63" w:name="_Toc26796451"/>
-      <w:bookmarkStart w:id="64" w:name="_Toc26800879"/>
+      <w:bookmarkStart w:id="64" w:name="_Toc26796451"/>
+      <w:bookmarkStart w:id="65" w:name="_Toc26800879"/>
       <w:r>
         <w:rPr>
           <w:u w:val="single"/>
@@ -17288,8 +17355,8 @@
       <w:r>
         <w:t> : ETUDE DE L’EXISTANT</w:t>
       </w:r>
-      <w:bookmarkEnd w:id="63"/>
       <w:bookmarkEnd w:id="64"/>
+      <w:bookmarkEnd w:id="65"/>
     </w:p>
     <w:p>
       <w:pPr>
@@ -17300,13 +17367,13 @@
         </w:numPr>
         <w:spacing w:line="360" w:lineRule="auto"/>
       </w:pPr>
-      <w:bookmarkStart w:id="65" w:name="_Toc26796452"/>
-      <w:bookmarkStart w:id="66" w:name="_Toc26800880"/>
+      <w:bookmarkStart w:id="66" w:name="_Toc26796452"/>
+      <w:bookmarkStart w:id="67" w:name="_Toc26800880"/>
       <w:r>
         <w:t>DESCRIPTION DE L’EXISTANT</w:t>
       </w:r>
-      <w:bookmarkEnd w:id="65"/>
       <w:bookmarkEnd w:id="66"/>
+      <w:bookmarkEnd w:id="67"/>
     </w:p>
     <w:p>
       <w:pPr>
@@ -17333,13 +17400,13 @@
         </w:numPr>
         <w:spacing w:line="360" w:lineRule="auto"/>
       </w:pPr>
-      <w:bookmarkStart w:id="67" w:name="_Toc26796453"/>
-      <w:bookmarkStart w:id="68" w:name="_Toc26800881"/>
+      <w:bookmarkStart w:id="68" w:name="_Toc26796453"/>
+      <w:bookmarkStart w:id="69" w:name="_Toc26800881"/>
       <w:r>
         <w:t>ORGANISATION ET FONCTIONNEMENT DU SYSTEME DE CAISSE</w:t>
       </w:r>
-      <w:bookmarkEnd w:id="67"/>
       <w:bookmarkEnd w:id="68"/>
+      <w:bookmarkEnd w:id="69"/>
     </w:p>
     <w:p>
       <w:pPr>
@@ -17515,8 +17582,8 @@
       <w:pPr>
         <w:pStyle w:val="FIGURE"/>
       </w:pPr>
-      <w:bookmarkStart w:id="69" w:name="_Toc23150835"/>
-      <w:bookmarkStart w:id="70" w:name="_Toc26364599"/>
+      <w:bookmarkStart w:id="70" w:name="_Toc23150835"/>
+      <w:bookmarkStart w:id="71" w:name="_Toc26364599"/>
       <w:r>
         <w:t xml:space="preserve">Figure </w:t>
       </w:r>
@@ -17531,8 +17598,8 @@
       <w:r>
         <w:t xml:space="preserve"> EXEMPLE DE FACTURE BASSE TENSION MONOPHASE 2 FILS</w:t>
       </w:r>
-      <w:bookmarkEnd w:id="69"/>
       <w:bookmarkEnd w:id="70"/>
+      <w:bookmarkEnd w:id="71"/>
     </w:p>
     <w:p>
       <w:pPr>
@@ -17605,8 +17672,8 @@
       <w:pPr>
         <w:pStyle w:val="FIGURE"/>
       </w:pPr>
-      <w:bookmarkStart w:id="71" w:name="_Toc23150836"/>
-      <w:bookmarkStart w:id="72" w:name="_Toc26364600"/>
+      <w:bookmarkStart w:id="72" w:name="_Toc23150836"/>
+      <w:bookmarkStart w:id="73" w:name="_Toc26364600"/>
       <w:r>
         <w:t xml:space="preserve">Figure </w:t>
       </w:r>
@@ -17624,8 +17691,8 @@
       <w:r>
         <w:t>EXEMPLE DE FACTURE BT MONOPHASE 4 FILS</w:t>
       </w:r>
-      <w:bookmarkEnd w:id="71"/>
       <w:bookmarkEnd w:id="72"/>
+      <w:bookmarkEnd w:id="73"/>
     </w:p>
     <w:p>
       <w:pPr>
@@ -17722,8 +17789,8 @@
       <w:pPr>
         <w:pStyle w:val="FIGURE"/>
       </w:pPr>
-      <w:bookmarkStart w:id="73" w:name="_Toc23150837"/>
-      <w:bookmarkStart w:id="74" w:name="_Toc26364601"/>
+      <w:bookmarkStart w:id="74" w:name="_Toc23150837"/>
+      <w:bookmarkStart w:id="75" w:name="_Toc26364601"/>
       <w:r>
         <w:t xml:space="preserve">Figure </w:t>
       </w:r>
@@ -17738,8 +17805,8 @@
       <w:r>
         <w:t xml:space="preserve"> EXEMPLE DE FACTURES DE MOYENNE TENSION (1)</w:t>
       </w:r>
-      <w:bookmarkEnd w:id="73"/>
       <w:bookmarkEnd w:id="74"/>
+      <w:bookmarkEnd w:id="75"/>
     </w:p>
     <w:p>
       <w:pPr>
@@ -17838,8 +17905,8 @@
       <w:pPr>
         <w:pStyle w:val="FIGURE"/>
       </w:pPr>
-      <w:bookmarkStart w:id="75" w:name="_Toc23150838"/>
-      <w:bookmarkStart w:id="76" w:name="_Toc26364602"/>
+      <w:bookmarkStart w:id="76" w:name="_Toc23150838"/>
+      <w:bookmarkStart w:id="77" w:name="_Toc26364602"/>
       <w:r>
         <w:t xml:space="preserve">Figure </w:t>
       </w:r>
@@ -17854,8 +17921,8 @@
       <w:r>
         <w:t xml:space="preserve"> EXEMPLE DE FACTURES DE MOYENNE TENSION (2)</w:t>
       </w:r>
-      <w:bookmarkEnd w:id="75"/>
       <w:bookmarkEnd w:id="76"/>
+      <w:bookmarkEnd w:id="77"/>
     </w:p>
     <w:p/>
     <w:p>
@@ -17936,8 +18003,8 @@
       <w:pPr>
         <w:pStyle w:val="FIGURE"/>
       </w:pPr>
-      <w:bookmarkStart w:id="77" w:name="_Toc23150839"/>
-      <w:bookmarkStart w:id="78" w:name="_Toc26364603"/>
+      <w:bookmarkStart w:id="78" w:name="_Toc23150839"/>
+      <w:bookmarkStart w:id="79" w:name="_Toc26364603"/>
       <w:r>
         <w:t xml:space="preserve">Figure </w:t>
       </w:r>
@@ -17955,8 +18022,8 @@
       <w:r>
         <w:t>EXEMPLE DE FACTURES A ECLAIRAGE PUBLIQUE</w:t>
       </w:r>
-      <w:bookmarkEnd w:id="77"/>
       <w:bookmarkEnd w:id="78"/>
+      <w:bookmarkEnd w:id="79"/>
     </w:p>
     <w:p>
       <w:pPr>
@@ -17975,13 +18042,13 @@
         </w:numPr>
         <w:spacing w:line="360" w:lineRule="auto"/>
       </w:pPr>
-      <w:bookmarkStart w:id="79" w:name="_Toc26796454"/>
-      <w:bookmarkStart w:id="80" w:name="_Toc26800882"/>
+      <w:bookmarkStart w:id="80" w:name="_Toc26796454"/>
+      <w:bookmarkStart w:id="81" w:name="_Toc26800882"/>
       <w:r>
         <w:t>CRITIQUE DE L’EXISTANT</w:t>
       </w:r>
-      <w:bookmarkEnd w:id="79"/>
       <w:bookmarkEnd w:id="80"/>
+      <w:bookmarkEnd w:id="81"/>
     </w:p>
     <w:p>
       <w:pPr>
@@ -18182,13 +18249,13 @@
         </w:numPr>
         <w:spacing w:line="360" w:lineRule="auto"/>
       </w:pPr>
-      <w:bookmarkStart w:id="81" w:name="_Toc26796455"/>
-      <w:bookmarkStart w:id="82" w:name="_Toc26800883"/>
+      <w:bookmarkStart w:id="82" w:name="_Toc26796455"/>
+      <w:bookmarkStart w:id="83" w:name="_Toc26800883"/>
       <w:r>
         <w:t>ETUDE FONCTIONNEL</w:t>
       </w:r>
-      <w:bookmarkEnd w:id="81"/>
       <w:bookmarkEnd w:id="82"/>
+      <w:bookmarkEnd w:id="83"/>
     </w:p>
     <w:p>
       <w:pPr>
@@ -18278,8 +18345,8 @@
       <w:pPr>
         <w:pStyle w:val="FIGURE"/>
       </w:pPr>
-      <w:bookmarkStart w:id="83" w:name="_Toc23150840"/>
-      <w:bookmarkStart w:id="84" w:name="_Toc26364604"/>
+      <w:bookmarkStart w:id="84" w:name="_Toc23150840"/>
+      <w:bookmarkStart w:id="85" w:name="_Toc26364604"/>
       <w:r>
         <w:t xml:space="preserve">Figure </w:t>
       </w:r>
@@ -18300,8 +18367,8 @@
       <w:r>
         <w:t>ynoptique fonctionnel du nouveau système</w:t>
       </w:r>
-      <w:bookmarkEnd w:id="83"/>
       <w:bookmarkEnd w:id="84"/>
+      <w:bookmarkEnd w:id="85"/>
     </w:p>
     <w:p/>
     <w:p>
@@ -18316,21 +18383,21 @@
       <w:r>
         <w:br w:type="page"/>
       </w:r>
-      <w:bookmarkStart w:id="85" w:name="_Toc26796456"/>
-      <w:bookmarkStart w:id="86" w:name="_Toc26800884"/>
+      <w:bookmarkStart w:id="86" w:name="_Toc26796456"/>
+      <w:bookmarkStart w:id="87" w:name="_Toc26800884"/>
       <w:r>
         <w:lastRenderedPageBreak/>
         <w:t>TABLEAU DES OPERATIONS POSSIBLE SUR NOTRE OUTIL</w:t>
       </w:r>
-      <w:bookmarkEnd w:id="85"/>
       <w:bookmarkEnd w:id="86"/>
+      <w:bookmarkEnd w:id="87"/>
     </w:p>
     <w:p>
       <w:pPr>
         <w:pStyle w:val="TABLEAU"/>
       </w:pPr>
-      <w:bookmarkStart w:id="87" w:name="_Toc23783002"/>
-      <w:bookmarkStart w:id="88" w:name="_Toc26364625"/>
+      <w:bookmarkStart w:id="88" w:name="_Toc23783002"/>
+      <w:bookmarkStart w:id="89" w:name="_Toc26364625"/>
       <w:r>
         <w:t xml:space="preserve">Tableau </w:t>
       </w:r>
@@ -18351,8 +18418,8 @@
       <w:r>
         <w:t xml:space="preserve"> les actions possibles à mener sur le générateur de feuille de calcul</w:t>
       </w:r>
-      <w:bookmarkEnd w:id="87"/>
       <w:bookmarkEnd w:id="88"/>
+      <w:bookmarkEnd w:id="89"/>
     </w:p>
     <w:tbl>
       <w:tblPr>
@@ -18689,13 +18756,13 @@
         </w:numPr>
         <w:spacing w:line="360" w:lineRule="auto"/>
       </w:pPr>
-      <w:bookmarkStart w:id="89" w:name="_Toc26796457"/>
-      <w:bookmarkStart w:id="90" w:name="_Toc26800885"/>
+      <w:bookmarkStart w:id="90" w:name="_Toc26796457"/>
+      <w:bookmarkStart w:id="91" w:name="_Toc26800885"/>
       <w:r>
         <w:t>IDENTIFICATION DES ACTEURS</w:t>
       </w:r>
-      <w:bookmarkEnd w:id="89"/>
       <w:bookmarkEnd w:id="90"/>
+      <w:bookmarkEnd w:id="91"/>
     </w:p>
     <w:p>
       <w:pPr>
@@ -18808,8 +18875,8 @@
         <w:pStyle w:val="Titre1"/>
         <w:spacing w:line="360" w:lineRule="auto"/>
       </w:pPr>
-      <w:bookmarkStart w:id="91" w:name="_Toc26796458"/>
-      <w:bookmarkStart w:id="92" w:name="_Toc26800886"/>
+      <w:bookmarkStart w:id="92" w:name="_Toc26796458"/>
+      <w:bookmarkStart w:id="93" w:name="_Toc26800886"/>
       <w:r>
         <w:lastRenderedPageBreak/>
         <w:t xml:space="preserve">CHAPITRE </w:t>
@@ -18823,8 +18890,8 @@
       <w:r>
         <w:t>CONCEPTUELLE DE LA PLATEFORME</w:t>
       </w:r>
-      <w:bookmarkEnd w:id="91"/>
       <w:bookmarkEnd w:id="92"/>
+      <w:bookmarkEnd w:id="93"/>
     </w:p>
     <w:p>
       <w:pPr>
@@ -18835,13 +18902,13 @@
         </w:numPr>
         <w:spacing w:line="360" w:lineRule="auto"/>
       </w:pPr>
-      <w:bookmarkStart w:id="93" w:name="_Toc26796459"/>
-      <w:bookmarkStart w:id="94" w:name="_Toc26800887"/>
+      <w:bookmarkStart w:id="94" w:name="_Toc26796459"/>
+      <w:bookmarkStart w:id="95" w:name="_Toc26800887"/>
       <w:r>
         <w:t>PRESENTATION GENERALE</w:t>
       </w:r>
-      <w:bookmarkEnd w:id="93"/>
       <w:bookmarkEnd w:id="94"/>
+      <w:bookmarkEnd w:id="95"/>
     </w:p>
     <w:p>
       <w:pPr>
@@ -18926,13 +18993,13 @@
         <w:pStyle w:val="Titre3"/>
         <w:spacing w:line="360" w:lineRule="auto"/>
       </w:pPr>
-      <w:bookmarkStart w:id="95" w:name="_Toc26796460"/>
-      <w:bookmarkStart w:id="96" w:name="_Toc26800888"/>
+      <w:bookmarkStart w:id="96" w:name="_Toc26796460"/>
+      <w:bookmarkStart w:id="97" w:name="_Toc26800888"/>
       <w:r>
         <w:t>Schéma d’architecture</w:t>
       </w:r>
-      <w:bookmarkEnd w:id="95"/>
       <w:bookmarkEnd w:id="96"/>
+      <w:bookmarkEnd w:id="97"/>
     </w:p>
     <w:p>
       <w:pPr>
@@ -18999,8 +19066,8 @@
       <w:pPr>
         <w:pStyle w:val="FIGURE"/>
       </w:pPr>
-      <w:bookmarkStart w:id="97" w:name="_Toc23150841"/>
-      <w:bookmarkStart w:id="98" w:name="_Toc26364605"/>
+      <w:bookmarkStart w:id="98" w:name="_Toc23150841"/>
+      <w:bookmarkStart w:id="99" w:name="_Toc26364605"/>
       <w:r>
         <w:t xml:space="preserve">Figure </w:t>
       </w:r>
@@ -19018,8 +19085,8 @@
       <w:r>
         <w:t>Architecture technique 3-Tiers de la plateforme</w:t>
       </w:r>
-      <w:bookmarkEnd w:id="97"/>
       <w:bookmarkEnd w:id="98"/>
+      <w:bookmarkEnd w:id="99"/>
     </w:p>
     <w:p>
       <w:pPr>
@@ -19122,13 +19189,13 @@
         </w:numPr>
         <w:spacing w:line="360" w:lineRule="auto"/>
       </w:pPr>
-      <w:bookmarkStart w:id="99" w:name="_Toc26796461"/>
-      <w:bookmarkStart w:id="100" w:name="_Toc26800889"/>
+      <w:bookmarkStart w:id="100" w:name="_Toc26796461"/>
+      <w:bookmarkStart w:id="101" w:name="_Toc26800889"/>
       <w:r>
         <w:t>MODELE DE CONCEPTION (DESIGN PATTERNS)</w:t>
       </w:r>
-      <w:bookmarkEnd w:id="99"/>
       <w:bookmarkEnd w:id="100"/>
+      <w:bookmarkEnd w:id="101"/>
       <w:r>
         <w:tab/>
       </w:r>
@@ -19142,13 +19209,13 @@
         </w:numPr>
         <w:spacing w:line="360" w:lineRule="auto"/>
       </w:pPr>
-      <w:bookmarkStart w:id="101" w:name="_Toc26796462"/>
-      <w:bookmarkStart w:id="102" w:name="_Toc26800890"/>
+      <w:bookmarkStart w:id="102" w:name="_Toc26796462"/>
+      <w:bookmarkStart w:id="103" w:name="_Toc26800890"/>
       <w:r>
         <w:t>Définition</w:t>
       </w:r>
-      <w:bookmarkEnd w:id="101"/>
       <w:bookmarkEnd w:id="102"/>
+      <w:bookmarkEnd w:id="103"/>
     </w:p>
     <w:p>
       <w:pPr>
@@ -19197,13 +19264,13 @@
         </w:numPr>
         <w:spacing w:line="360" w:lineRule="auto"/>
       </w:pPr>
-      <w:bookmarkStart w:id="103" w:name="_Toc26796463"/>
-      <w:bookmarkStart w:id="104" w:name="_Toc26800891"/>
+      <w:bookmarkStart w:id="104" w:name="_Toc26796463"/>
+      <w:bookmarkStart w:id="105" w:name="_Toc26800891"/>
       <w:r>
         <w:t>Modèle MVC</w:t>
       </w:r>
-      <w:bookmarkEnd w:id="103"/>
       <w:bookmarkEnd w:id="104"/>
+      <w:bookmarkEnd w:id="105"/>
     </w:p>
     <w:p>
       <w:pPr>
@@ -19279,8 +19346,8 @@
       <w:pPr>
         <w:pStyle w:val="FIGURE"/>
       </w:pPr>
-      <w:bookmarkStart w:id="105" w:name="_Toc23150842"/>
-      <w:bookmarkStart w:id="106" w:name="_Toc26364606"/>
+      <w:bookmarkStart w:id="106" w:name="_Toc23150842"/>
+      <w:bookmarkStart w:id="107" w:name="_Toc26364606"/>
       <w:r>
         <w:t xml:space="preserve">Figure </w:t>
       </w:r>
@@ -19301,8 +19368,8 @@
         </w:rPr>
         <w:t xml:space="preserve"> Vue Controlleur</w:t>
       </w:r>
-      <w:bookmarkEnd w:id="105"/>
       <w:bookmarkEnd w:id="106"/>
+      <w:bookmarkEnd w:id="107"/>
     </w:p>
     <w:p/>
     <w:p>
@@ -19563,8 +19630,8 @@
           <w:szCs w:val="28"/>
         </w:rPr>
       </w:pPr>
-      <w:bookmarkStart w:id="107" w:name="_Toc23150843"/>
-      <w:bookmarkStart w:id="108" w:name="_Toc26364607"/>
+      <w:bookmarkStart w:id="108" w:name="_Toc23150843"/>
+      <w:bookmarkStart w:id="109" w:name="_Toc26364607"/>
       <w:r>
         <w:rPr>
           <w:sz w:val="28"/>
@@ -19615,8 +19682,8 @@
         </w:rPr>
         <w:t xml:space="preserve"> Cas particulier illustrant le fonctionnement du modèle MVC</w:t>
       </w:r>
-      <w:bookmarkEnd w:id="107"/>
       <w:bookmarkEnd w:id="108"/>
+      <w:bookmarkEnd w:id="109"/>
     </w:p>
     <w:p>
       <w:pPr>
@@ -19641,14 +19708,14 @@
         </w:numPr>
         <w:spacing w:line="360" w:lineRule="auto"/>
       </w:pPr>
-      <w:bookmarkStart w:id="109" w:name="_Toc26796464"/>
-      <w:bookmarkStart w:id="110" w:name="_Toc26800892"/>
+      <w:bookmarkStart w:id="110" w:name="_Toc26796464"/>
+      <w:bookmarkStart w:id="111" w:name="_Toc26800892"/>
       <w:r>
         <w:lastRenderedPageBreak/>
         <w:t>METHODE DE MODELISATION</w:t>
       </w:r>
-      <w:bookmarkEnd w:id="109"/>
       <w:bookmarkEnd w:id="110"/>
+      <w:bookmarkEnd w:id="111"/>
     </w:p>
     <w:p>
       <w:pPr>
@@ -19659,16 +19726,16 @@
         </w:numPr>
         <w:spacing w:line="360" w:lineRule="auto"/>
       </w:pPr>
-      <w:bookmarkStart w:id="111" w:name="_Toc26796465"/>
-      <w:bookmarkStart w:id="112" w:name="_Toc26800893"/>
+      <w:bookmarkStart w:id="112" w:name="_Toc26796465"/>
+      <w:bookmarkStart w:id="113" w:name="_Toc26800893"/>
       <w:r>
         <w:t xml:space="preserve">Formalisme </w:t>
       </w:r>
       <w:r>
         <w:t>UML</w:t>
       </w:r>
-      <w:bookmarkEnd w:id="111"/>
       <w:bookmarkEnd w:id="112"/>
+      <w:bookmarkEnd w:id="113"/>
     </w:p>
     <w:p>
       <w:pPr>
@@ -19801,13 +19868,13 @@
         </w:numPr>
         <w:spacing w:line="360" w:lineRule="auto"/>
       </w:pPr>
-      <w:bookmarkStart w:id="113" w:name="_Toc26796466"/>
-      <w:bookmarkStart w:id="114" w:name="_Toc26800894"/>
+      <w:bookmarkStart w:id="114" w:name="_Toc26796466"/>
+      <w:bookmarkStart w:id="115" w:name="_Toc26800894"/>
       <w:r>
         <w:t>Diagrammes de cas d’utilisation</w:t>
       </w:r>
-      <w:bookmarkEnd w:id="113"/>
       <w:bookmarkEnd w:id="114"/>
+      <w:bookmarkEnd w:id="115"/>
     </w:p>
     <w:p>
       <w:pPr>
@@ -19869,8 +19936,8 @@
       <w:pPr>
         <w:pStyle w:val="TABLEAU"/>
       </w:pPr>
-      <w:bookmarkStart w:id="115" w:name="_Toc23783003"/>
-      <w:bookmarkStart w:id="116" w:name="_Toc26364626"/>
+      <w:bookmarkStart w:id="116" w:name="_Toc23783003"/>
+      <w:bookmarkStart w:id="117" w:name="_Toc26364626"/>
       <w:r>
         <w:t xml:space="preserve">Tableau </w:t>
       </w:r>
@@ -19885,8 +19952,8 @@
       <w:r>
         <w:t xml:space="preserve"> Tableau illustrant le USE CASE "Gestion des profil de facturation"</w:t>
       </w:r>
-      <w:bookmarkEnd w:id="115"/>
       <w:bookmarkEnd w:id="116"/>
+      <w:bookmarkEnd w:id="117"/>
     </w:p>
     <w:tbl>
       <w:tblPr>
@@ -20291,8 +20358,8 @@
       <w:pPr>
         <w:pStyle w:val="FIGURE"/>
       </w:pPr>
-      <w:bookmarkStart w:id="117" w:name="_Toc23150844"/>
-      <w:bookmarkStart w:id="118" w:name="_Toc26364608"/>
+      <w:bookmarkStart w:id="118" w:name="_Toc23150844"/>
+      <w:bookmarkStart w:id="119" w:name="_Toc26364608"/>
       <w:r>
         <w:lastRenderedPageBreak/>
         <w:t xml:space="preserve">Figure </w:t>
@@ -20308,8 +20375,8 @@
       <w:r>
         <w:t xml:space="preserve"> Diagramme de cas d'utilisation du profil de facturation</w:t>
       </w:r>
-      <w:bookmarkEnd w:id="117"/>
       <w:bookmarkEnd w:id="118"/>
+      <w:bookmarkEnd w:id="119"/>
     </w:p>
     <w:p>
       <w:pPr>
@@ -20324,12 +20391,12 @@
           <w:numId w:val="10"/>
         </w:numPr>
       </w:pPr>
-      <w:bookmarkStart w:id="119" w:name="_Hlk22739407"/>
+      <w:bookmarkStart w:id="120" w:name="_Hlk22739407"/>
       <w:r>
         <w:t>Gestion des taxes (TSDAAE, TDE, TVA)</w:t>
       </w:r>
     </w:p>
-    <w:bookmarkEnd w:id="119"/>
+    <w:bookmarkEnd w:id="120"/>
     <w:p>
       <w:pPr>
         <w:pStyle w:val="myParagraphe"/>
@@ -20342,8 +20409,8 @@
       <w:pPr>
         <w:pStyle w:val="TABLEAU"/>
       </w:pPr>
-      <w:bookmarkStart w:id="120" w:name="_Toc23783004"/>
-      <w:bookmarkStart w:id="121" w:name="_Toc26364627"/>
+      <w:bookmarkStart w:id="121" w:name="_Toc23783004"/>
+      <w:bookmarkStart w:id="122" w:name="_Toc26364627"/>
       <w:r>
         <w:t>TABLEAU</w:t>
       </w:r>
@@ -20361,8 +20428,8 @@
       <w:r>
         <w:t xml:space="preserve">  ILLUSTRANT LE USE CASE "gestion des taxes"</w:t>
       </w:r>
-      <w:bookmarkEnd w:id="120"/>
       <w:bookmarkEnd w:id="121"/>
+      <w:bookmarkEnd w:id="122"/>
     </w:p>
     <w:tbl>
       <w:tblPr>
@@ -20751,8 +20818,8 @@
       <w:pPr>
         <w:pStyle w:val="FIGURE"/>
       </w:pPr>
-      <w:bookmarkStart w:id="122" w:name="_Toc23150845"/>
-      <w:bookmarkStart w:id="123" w:name="_Toc26364609"/>
+      <w:bookmarkStart w:id="123" w:name="_Toc23150845"/>
+      <w:bookmarkStart w:id="124" w:name="_Toc26364609"/>
       <w:r>
         <w:t xml:space="preserve">Figure </w:t>
       </w:r>
@@ -20767,8 +20834,8 @@
       <w:r>
         <w:t xml:space="preserve"> Diagramme de cas d'utilisation pour la gestion des taxes</w:t>
       </w:r>
-      <w:bookmarkEnd w:id="122"/>
       <w:bookmarkEnd w:id="123"/>
+      <w:bookmarkEnd w:id="124"/>
     </w:p>
     <w:p>
       <w:pPr>
@@ -20800,8 +20867,8 @@
       <w:pPr>
         <w:pStyle w:val="TABLEAU"/>
       </w:pPr>
-      <w:bookmarkStart w:id="124" w:name="_Toc23783005"/>
-      <w:bookmarkStart w:id="125" w:name="_Toc26364628"/>
+      <w:bookmarkStart w:id="125" w:name="_Toc23783005"/>
+      <w:bookmarkStart w:id="126" w:name="_Toc26364628"/>
       <w:r>
         <w:t xml:space="preserve">Tableau </w:t>
       </w:r>
@@ -20816,8 +20883,8 @@
       <w:r>
         <w:t xml:space="preserve"> TABLEAU ILLUSTRANT LE USE CASE "Télécharger une facture"</w:t>
       </w:r>
-      <w:bookmarkEnd w:id="124"/>
       <w:bookmarkEnd w:id="125"/>
+      <w:bookmarkEnd w:id="126"/>
     </w:p>
     <w:tbl>
       <w:tblPr>
@@ -21058,8 +21125,8 @@
       <w:pPr>
         <w:pStyle w:val="FIGURE"/>
       </w:pPr>
-      <w:bookmarkStart w:id="126" w:name="_Toc23150846"/>
-      <w:bookmarkStart w:id="127" w:name="_Toc26364610"/>
+      <w:bookmarkStart w:id="127" w:name="_Toc23150846"/>
+      <w:bookmarkStart w:id="128" w:name="_Toc26364610"/>
       <w:r>
         <w:t xml:space="preserve">Figure </w:t>
       </w:r>
@@ -21074,8 +21141,8 @@
       <w:r>
         <w:t xml:space="preserve"> Diagramme de cas d'utilisation pour la génération de feuille de calcul de facture</w:t>
       </w:r>
-      <w:bookmarkEnd w:id="126"/>
       <w:bookmarkEnd w:id="127"/>
+      <w:bookmarkEnd w:id="128"/>
     </w:p>
     <w:p>
       <w:pPr>
@@ -21096,13 +21163,13 @@
         </w:numPr>
         <w:spacing w:line="360" w:lineRule="auto"/>
       </w:pPr>
-      <w:bookmarkStart w:id="128" w:name="_Toc26796467"/>
-      <w:bookmarkStart w:id="129" w:name="_Toc26800895"/>
+      <w:bookmarkStart w:id="129" w:name="_Toc26796467"/>
+      <w:bookmarkStart w:id="130" w:name="_Toc26800895"/>
       <w:r>
         <w:t>Diagramme de séquence</w:t>
       </w:r>
-      <w:bookmarkEnd w:id="128"/>
       <w:bookmarkEnd w:id="129"/>
+      <w:bookmarkEnd w:id="130"/>
     </w:p>
     <w:p>
       <w:pPr>
@@ -21221,8 +21288,8 @@
       <w:pPr>
         <w:pStyle w:val="FIGURE"/>
       </w:pPr>
-      <w:bookmarkStart w:id="130" w:name="_Toc23150847"/>
-      <w:bookmarkStart w:id="131" w:name="_Toc26364611"/>
+      <w:bookmarkStart w:id="131" w:name="_Toc23150847"/>
+      <w:bookmarkStart w:id="132" w:name="_Toc26364611"/>
       <w:r>
         <w:t xml:space="preserve">Figure </w:t>
       </w:r>
@@ -21237,8 +21304,8 @@
       <w:r>
         <w:t xml:space="preserve"> Diagramme de séquence du cas d’utilisation &lt;connexion&gt;</w:t>
       </w:r>
-      <w:bookmarkEnd w:id="130"/>
       <w:bookmarkEnd w:id="131"/>
+      <w:bookmarkEnd w:id="132"/>
     </w:p>
     <w:p>
       <w:pPr>
@@ -21367,8 +21434,8 @@
           <w:noProof/>
         </w:rPr>
       </w:pPr>
-      <w:bookmarkStart w:id="132" w:name="_Toc23150848"/>
-      <w:bookmarkStart w:id="133" w:name="_Toc26364612"/>
+      <w:bookmarkStart w:id="133" w:name="_Toc23150848"/>
+      <w:bookmarkStart w:id="134" w:name="_Toc26364612"/>
       <w:r>
         <w:t xml:space="preserve">Figure </w:t>
       </w:r>
@@ -21437,8 +21504,8 @@
         </w:rPr>
         <w:t> »</w:t>
       </w:r>
-      <w:bookmarkEnd w:id="132"/>
       <w:bookmarkEnd w:id="133"/>
+      <w:bookmarkEnd w:id="134"/>
     </w:p>
     <w:p>
       <w:pPr>
@@ -21614,7 +21681,7 @@
           <w:noProof/>
         </w:rPr>
       </w:pPr>
-      <w:bookmarkStart w:id="134" w:name="_Toc26364613"/>
+      <w:bookmarkStart w:id="135" w:name="_Toc26364613"/>
       <w:r>
         <w:t xml:space="preserve">Figure </w:t>
       </w:r>
@@ -21641,7 +21708,7 @@
         </w:rPr>
         <w:t>"</w:t>
       </w:r>
-      <w:bookmarkEnd w:id="134"/>
+      <w:bookmarkEnd w:id="135"/>
     </w:p>
     <w:p>
       <w:pPr>
@@ -21734,8 +21801,8 @@
       <w:pPr>
         <w:pStyle w:val="FIGURE"/>
       </w:pPr>
-      <w:bookmarkStart w:id="135" w:name="_Toc23150849"/>
-      <w:bookmarkStart w:id="136" w:name="_Toc26364614"/>
+      <w:bookmarkStart w:id="136" w:name="_Toc23150849"/>
+      <w:bookmarkStart w:id="137" w:name="_Toc26364614"/>
       <w:r>
         <w:t xml:space="preserve">Figure </w:t>
       </w:r>
@@ -21750,8 +21817,8 @@
       <w:r>
         <w:t xml:space="preserve"> Diagramme de séquence de la modification d'un profil de facturation</w:t>
       </w:r>
-      <w:bookmarkEnd w:id="135"/>
       <w:bookmarkEnd w:id="136"/>
+      <w:bookmarkEnd w:id="137"/>
     </w:p>
     <w:p>
       <w:pPr>
@@ -21845,8 +21912,8 @@
       <w:pPr>
         <w:pStyle w:val="FIGURE"/>
       </w:pPr>
-      <w:bookmarkStart w:id="137" w:name="_Toc23150850"/>
-      <w:bookmarkStart w:id="138" w:name="_Toc26364615"/>
+      <w:bookmarkStart w:id="138" w:name="_Toc23150850"/>
+      <w:bookmarkStart w:id="139" w:name="_Toc26364615"/>
       <w:r>
         <w:t xml:space="preserve">Figure </w:t>
       </w:r>
@@ -21861,8 +21928,8 @@
       <w:r>
         <w:t xml:space="preserve"> Diagramme de séquence consultation d'un profil de facturation</w:t>
       </w:r>
-      <w:bookmarkEnd w:id="137"/>
       <w:bookmarkEnd w:id="138"/>
+      <w:bookmarkEnd w:id="139"/>
     </w:p>
     <w:p>
       <w:pPr>
@@ -21960,8 +22027,8 @@
       <w:pPr>
         <w:pStyle w:val="FIGURE"/>
       </w:pPr>
-      <w:bookmarkStart w:id="139" w:name="_Toc23150851"/>
-      <w:bookmarkStart w:id="140" w:name="_Toc26364616"/>
+      <w:bookmarkStart w:id="140" w:name="_Toc23150851"/>
+      <w:bookmarkStart w:id="141" w:name="_Toc26364616"/>
       <w:r>
         <w:t xml:space="preserve">Figure </w:t>
       </w:r>
@@ -21976,8 +22043,8 @@
       <w:r>
         <w:t xml:space="preserve"> Diagramme de séquence de la suppression d'un profil de facturation</w:t>
       </w:r>
-      <w:bookmarkEnd w:id="139"/>
       <w:bookmarkEnd w:id="140"/>
+      <w:bookmarkEnd w:id="141"/>
     </w:p>
     <w:p>
       <w:pPr>
@@ -22107,8 +22174,8 @@
       <w:pPr>
         <w:pStyle w:val="FIGURE"/>
       </w:pPr>
-      <w:bookmarkStart w:id="141" w:name="_Toc23150852"/>
-      <w:bookmarkStart w:id="142" w:name="_Toc26364617"/>
+      <w:bookmarkStart w:id="142" w:name="_Toc23150852"/>
+      <w:bookmarkStart w:id="143" w:name="_Toc26364617"/>
       <w:r>
         <w:t xml:space="preserve">Figure </w:t>
       </w:r>
@@ -22123,8 +22190,8 @@
       <w:r>
         <w:t xml:space="preserve"> Diagramme de séquence du cas d'utilisation « télécharger feuille de calcul »</w:t>
       </w:r>
-      <w:bookmarkEnd w:id="141"/>
       <w:bookmarkEnd w:id="142"/>
+      <w:bookmarkEnd w:id="143"/>
     </w:p>
     <w:p>
       <w:pPr>
@@ -22150,14 +22217,14 @@
         <w:pStyle w:val="Titre1"/>
         <w:spacing w:line="360" w:lineRule="auto"/>
       </w:pPr>
-      <w:bookmarkStart w:id="143" w:name="_Toc26796469"/>
-      <w:bookmarkStart w:id="144" w:name="_Toc26800897"/>
+      <w:bookmarkStart w:id="144" w:name="_Toc26796469"/>
+      <w:bookmarkStart w:id="145" w:name="_Toc26800897"/>
       <w:r>
         <w:lastRenderedPageBreak/>
         <w:t>CHAPITRE III : OUTILS TECHNIQUES</w:t>
       </w:r>
-      <w:bookmarkEnd w:id="143"/>
       <w:bookmarkEnd w:id="144"/>
+      <w:bookmarkEnd w:id="145"/>
     </w:p>
     <w:p/>
     <w:p>
@@ -22169,13 +22236,13 @@
         </w:numPr>
         <w:spacing w:line="360" w:lineRule="auto"/>
       </w:pPr>
-      <w:bookmarkStart w:id="145" w:name="_Toc26796470"/>
-      <w:bookmarkStart w:id="146" w:name="_Toc26800898"/>
+      <w:bookmarkStart w:id="146" w:name="_Toc26796470"/>
+      <w:bookmarkStart w:id="147" w:name="_Toc26800898"/>
       <w:r>
         <w:t>Langage de formatage</w:t>
       </w:r>
-      <w:bookmarkEnd w:id="145"/>
       <w:bookmarkEnd w:id="146"/>
+      <w:bookmarkEnd w:id="147"/>
     </w:p>
     <w:p>
       <w:pPr>
@@ -22268,13 +22335,13 @@
         </w:numPr>
         <w:spacing w:line="360" w:lineRule="auto"/>
       </w:pPr>
-      <w:bookmarkStart w:id="147" w:name="_Toc26796471"/>
-      <w:bookmarkStart w:id="148" w:name="_Toc26800899"/>
+      <w:bookmarkStart w:id="148" w:name="_Toc26796471"/>
+      <w:bookmarkStart w:id="149" w:name="_Toc26800899"/>
       <w:r>
         <w:t>Langage de programmation</w:t>
       </w:r>
-      <w:bookmarkEnd w:id="147"/>
       <w:bookmarkEnd w:id="148"/>
+      <w:bookmarkEnd w:id="149"/>
     </w:p>
     <w:p>
       <w:pPr>
@@ -22366,7 +22433,7 @@
       <w:pPr>
         <w:pStyle w:val="FIGURE"/>
       </w:pPr>
-      <w:bookmarkStart w:id="149" w:name="_Toc26364618"/>
+      <w:bookmarkStart w:id="150" w:name="_Toc26364618"/>
       <w:r>
         <w:t xml:space="preserve">Figure </w:t>
       </w:r>
@@ -22381,7 +22448,7 @@
       <w:r>
         <w:t xml:space="preserve"> Image illustrant le fonctionnement du langage php</w:t>
       </w:r>
-      <w:bookmarkEnd w:id="149"/>
+      <w:bookmarkEnd w:id="150"/>
     </w:p>
     <w:p/>
     <w:p>
@@ -22393,14 +22460,14 @@
         </w:numPr>
         <w:spacing w:line="360" w:lineRule="auto"/>
       </w:pPr>
-      <w:bookmarkStart w:id="150" w:name="_Toc26796472"/>
-      <w:bookmarkStart w:id="151" w:name="_Toc26800900"/>
+      <w:bookmarkStart w:id="151" w:name="_Toc26796472"/>
+      <w:bookmarkStart w:id="152" w:name="_Toc26800900"/>
       <w:r>
         <w:lastRenderedPageBreak/>
         <w:t>La base de données</w:t>
       </w:r>
-      <w:bookmarkEnd w:id="150"/>
       <w:bookmarkEnd w:id="151"/>
+      <w:bookmarkEnd w:id="152"/>
     </w:p>
     <w:p>
       <w:pPr>
@@ -22428,13 +22495,13 @@
         </w:numPr>
         <w:spacing w:line="360" w:lineRule="auto"/>
       </w:pPr>
-      <w:bookmarkStart w:id="152" w:name="_Toc26796473"/>
-      <w:bookmarkStart w:id="153" w:name="_Toc26800901"/>
+      <w:bookmarkStart w:id="153" w:name="_Toc26796473"/>
+      <w:bookmarkStart w:id="154" w:name="_Toc26800901"/>
       <w:r>
         <w:t>Framework</w:t>
       </w:r>
-      <w:bookmarkEnd w:id="152"/>
       <w:bookmarkEnd w:id="153"/>
+      <w:bookmarkEnd w:id="154"/>
     </w:p>
     <w:p>
       <w:pPr>
@@ -22444,13 +22511,13 @@
           <w:numId w:val="43"/>
         </w:numPr>
       </w:pPr>
-      <w:bookmarkStart w:id="154" w:name="_Toc26796474"/>
-      <w:bookmarkStart w:id="155" w:name="_Toc26800902"/>
+      <w:bookmarkStart w:id="155" w:name="_Toc26796474"/>
+      <w:bookmarkStart w:id="156" w:name="_Toc26800902"/>
       <w:r>
         <w:t>Bootstrap 4</w:t>
       </w:r>
-      <w:bookmarkEnd w:id="154"/>
       <w:bookmarkEnd w:id="155"/>
+      <w:bookmarkEnd w:id="156"/>
     </w:p>
     <w:p>
       <w:pPr>
@@ -22490,13 +22557,13 @@
           <w:numId w:val="43"/>
         </w:numPr>
       </w:pPr>
-      <w:bookmarkStart w:id="156" w:name="_Toc26796475"/>
-      <w:bookmarkStart w:id="157" w:name="_Toc26800903"/>
+      <w:bookmarkStart w:id="157" w:name="_Toc26796475"/>
+      <w:bookmarkStart w:id="158" w:name="_Toc26800903"/>
       <w:r>
         <w:t>Symfony</w:t>
       </w:r>
-      <w:bookmarkEnd w:id="156"/>
       <w:bookmarkEnd w:id="157"/>
+      <w:bookmarkEnd w:id="158"/>
     </w:p>
     <w:p>
       <w:pPr>
@@ -22625,13 +22692,13 @@
         </w:numPr>
         <w:spacing w:line="360" w:lineRule="auto"/>
       </w:pPr>
-      <w:bookmarkStart w:id="158" w:name="_Toc26796476"/>
-      <w:bookmarkStart w:id="159" w:name="_Toc26800904"/>
+      <w:bookmarkStart w:id="159" w:name="_Toc26796476"/>
+      <w:bookmarkStart w:id="160" w:name="_Toc26800904"/>
       <w:r>
         <w:t>Plugin</w:t>
       </w:r>
-      <w:bookmarkEnd w:id="158"/>
       <w:bookmarkEnd w:id="159"/>
+      <w:bookmarkEnd w:id="160"/>
     </w:p>
     <w:p>
       <w:pPr>
@@ -22854,13 +22921,13 @@
         </w:numPr>
         <w:spacing w:line="360" w:lineRule="auto"/>
       </w:pPr>
-      <w:bookmarkStart w:id="160" w:name="_Toc26796477"/>
-      <w:bookmarkStart w:id="161" w:name="_Toc26800905"/>
+      <w:bookmarkStart w:id="161" w:name="_Toc26796477"/>
+      <w:bookmarkStart w:id="162" w:name="_Toc26800905"/>
       <w:r>
         <w:t>L’environnement technique</w:t>
       </w:r>
-      <w:bookmarkEnd w:id="160"/>
       <w:bookmarkEnd w:id="161"/>
+      <w:bookmarkEnd w:id="162"/>
     </w:p>
     <w:p>
       <w:pPr>
@@ -22870,13 +22937,13 @@
           <w:numId w:val="44"/>
         </w:numPr>
       </w:pPr>
-      <w:bookmarkStart w:id="162" w:name="_Toc26796478"/>
-      <w:bookmarkStart w:id="163" w:name="_Toc26800906"/>
+      <w:bookmarkStart w:id="163" w:name="_Toc26796478"/>
+      <w:bookmarkStart w:id="164" w:name="_Toc26800906"/>
       <w:r>
         <w:t>WampServer</w:t>
       </w:r>
-      <w:bookmarkEnd w:id="162"/>
       <w:bookmarkEnd w:id="163"/>
+      <w:bookmarkEnd w:id="164"/>
     </w:p>
     <w:p>
       <w:pPr>
@@ -22947,13 +23014,13 @@
           <w:numId w:val="44"/>
         </w:numPr>
       </w:pPr>
-      <w:bookmarkStart w:id="164" w:name="_Toc26796479"/>
-      <w:bookmarkStart w:id="165" w:name="_Toc26800907"/>
+      <w:bookmarkStart w:id="165" w:name="_Toc26796479"/>
+      <w:bookmarkStart w:id="166" w:name="_Toc26800907"/>
       <w:r>
         <w:t>Visual studio code</w:t>
       </w:r>
-      <w:bookmarkEnd w:id="164"/>
       <w:bookmarkEnd w:id="165"/>
+      <w:bookmarkEnd w:id="166"/>
     </w:p>
     <w:p>
       <w:pPr>
@@ -23006,13 +23073,13 @@
           <w:numId w:val="44"/>
         </w:numPr>
       </w:pPr>
-      <w:bookmarkStart w:id="166" w:name="_Toc26796480"/>
-      <w:bookmarkStart w:id="167" w:name="_Toc26800908"/>
+      <w:bookmarkStart w:id="167" w:name="_Toc26796480"/>
+      <w:bookmarkStart w:id="168" w:name="_Toc26800908"/>
       <w:r>
         <w:t>Git</w:t>
       </w:r>
-      <w:bookmarkEnd w:id="166"/>
       <w:bookmarkEnd w:id="167"/>
+      <w:bookmarkEnd w:id="168"/>
     </w:p>
     <w:p>
       <w:pPr>
@@ -23031,14 +23098,14 @@
           <w:numId w:val="36"/>
         </w:numPr>
       </w:pPr>
-      <w:bookmarkStart w:id="168" w:name="_Toc26796481"/>
-      <w:bookmarkStart w:id="169" w:name="_Toc26800909"/>
+      <w:bookmarkStart w:id="169" w:name="_Toc26796481"/>
+      <w:bookmarkStart w:id="170" w:name="_Toc26800909"/>
       <w:r>
         <w:lastRenderedPageBreak/>
         <w:t>La sécurité</w:t>
       </w:r>
-      <w:bookmarkEnd w:id="168"/>
       <w:bookmarkEnd w:id="169"/>
+      <w:bookmarkEnd w:id="170"/>
     </w:p>
     <w:p>
       <w:pPr>
@@ -23175,13 +23242,13 @@
                             <w:pPr>
                               <w:pStyle w:val="Partiestyle"/>
                             </w:pPr>
-                            <w:bookmarkStart w:id="170" w:name="_Toc26796482"/>
-                            <w:bookmarkStart w:id="171" w:name="_Toc26800910"/>
+                            <w:bookmarkStart w:id="171" w:name="_Toc26796482"/>
+                            <w:bookmarkStart w:id="172" w:name="_Toc26800910"/>
                             <w:r>
                               <w:t>TROISIEME PARTIE :</w:t>
                             </w:r>
-                            <w:bookmarkEnd w:id="170"/>
                             <w:bookmarkEnd w:id="171"/>
+                            <w:bookmarkEnd w:id="172"/>
                             <w:r>
                               <w:t xml:space="preserve"> </w:t>
                             </w:r>
@@ -23190,13 +23257,13 @@
                             <w:pPr>
                               <w:pStyle w:val="Partiestyle"/>
                             </w:pPr>
-                            <w:bookmarkStart w:id="172" w:name="_Toc26796483"/>
-                            <w:bookmarkStart w:id="173" w:name="_Toc26800911"/>
+                            <w:bookmarkStart w:id="173" w:name="_Toc26796483"/>
+                            <w:bookmarkStart w:id="174" w:name="_Toc26800911"/>
                             <w:r>
                               <w:t>MISE EN OEUVRE</w:t>
                             </w:r>
-                            <w:bookmarkEnd w:id="172"/>
                             <w:bookmarkEnd w:id="173"/>
+                            <w:bookmarkEnd w:id="174"/>
                           </w:p>
                         </w:txbxContent>
                       </wps:txbx>
@@ -23228,13 +23295,13 @@
                       <w:pPr>
                         <w:pStyle w:val="Partiestyle"/>
                       </w:pPr>
-                      <w:bookmarkStart w:id="174" w:name="_Toc26796482"/>
-                      <w:bookmarkStart w:id="175" w:name="_Toc26800910"/>
+                      <w:bookmarkStart w:id="175" w:name="_Toc26796482"/>
+                      <w:bookmarkStart w:id="176" w:name="_Toc26800910"/>
                       <w:r>
                         <w:t>TROISIEME PARTIE :</w:t>
                       </w:r>
-                      <w:bookmarkEnd w:id="174"/>
                       <w:bookmarkEnd w:id="175"/>
+                      <w:bookmarkEnd w:id="176"/>
                       <w:r>
                         <w:t xml:space="preserve"> </w:t>
                       </w:r>
@@ -23243,13 +23310,13 @@
                       <w:pPr>
                         <w:pStyle w:val="Partiestyle"/>
                       </w:pPr>
-                      <w:bookmarkStart w:id="176" w:name="_Toc26796483"/>
-                      <w:bookmarkStart w:id="177" w:name="_Toc26800911"/>
+                      <w:bookmarkStart w:id="177" w:name="_Toc26796483"/>
+                      <w:bookmarkStart w:id="178" w:name="_Toc26800911"/>
                       <w:r>
                         <w:t>MISE EN OEUVRE</w:t>
                       </w:r>
-                      <w:bookmarkEnd w:id="176"/>
                       <w:bookmarkEnd w:id="177"/>
+                      <w:bookmarkEnd w:id="178"/>
                     </w:p>
                   </w:txbxContent>
                 </v:textbox>
@@ -23267,14 +23334,14 @@
       <w:pPr>
         <w:pStyle w:val="Titre1"/>
       </w:pPr>
-      <w:bookmarkStart w:id="178" w:name="_Toc26796484"/>
-      <w:bookmarkStart w:id="179" w:name="_Toc26800912"/>
+      <w:bookmarkStart w:id="179" w:name="_Toc26796484"/>
+      <w:bookmarkStart w:id="180" w:name="_Toc26800912"/>
       <w:r>
         <w:lastRenderedPageBreak/>
         <w:t>CHAPITRE I : LES DIFFICULTES RENCONTREES</w:t>
       </w:r>
-      <w:bookmarkEnd w:id="178"/>
       <w:bookmarkEnd w:id="179"/>
+      <w:bookmarkEnd w:id="180"/>
     </w:p>
     <w:p/>
     <w:p>
@@ -23286,16 +23353,16 @@
         </w:numPr>
         <w:spacing w:line="360" w:lineRule="auto"/>
       </w:pPr>
-      <w:bookmarkStart w:id="180" w:name="_Toc26796485"/>
-      <w:bookmarkStart w:id="181" w:name="_Toc26800913"/>
+      <w:bookmarkStart w:id="181" w:name="_Toc26796485"/>
+      <w:bookmarkStart w:id="182" w:name="_Toc26800913"/>
       <w:r>
         <w:t xml:space="preserve">Les difficultés rencontrées au niveau à l’apprentissage du </w:t>
       </w:r>
       <w:r>
         <w:t>métier</w:t>
       </w:r>
-      <w:bookmarkEnd w:id="180"/>
       <w:bookmarkEnd w:id="181"/>
+      <w:bookmarkEnd w:id="182"/>
     </w:p>
     <w:p>
       <w:pPr>
@@ -23381,13 +23448,13 @@
         </w:numPr>
         <w:spacing w:line="360" w:lineRule="auto"/>
       </w:pPr>
-      <w:bookmarkStart w:id="182" w:name="_Toc26796486"/>
-      <w:bookmarkStart w:id="183" w:name="_Toc26800914"/>
+      <w:bookmarkStart w:id="183" w:name="_Toc26796486"/>
+      <w:bookmarkStart w:id="184" w:name="_Toc26800914"/>
       <w:r>
         <w:t>Les difficultés rencontrées au niveau de la conception</w:t>
       </w:r>
-      <w:bookmarkEnd w:id="182"/>
       <w:bookmarkEnd w:id="183"/>
+      <w:bookmarkEnd w:id="184"/>
     </w:p>
     <w:p>
       <w:pPr>
@@ -23436,8 +23503,8 @@
       <w:pPr>
         <w:pStyle w:val="Titre1"/>
       </w:pPr>
-      <w:bookmarkStart w:id="184" w:name="_Toc26796487"/>
-      <w:bookmarkStart w:id="185" w:name="_Toc26800915"/>
+      <w:bookmarkStart w:id="185" w:name="_Toc26796487"/>
+      <w:bookmarkStart w:id="186" w:name="_Toc26800915"/>
       <w:r>
         <w:lastRenderedPageBreak/>
         <w:t>CHAPITRE II :</w:t>
@@ -23451,8 +23518,8 @@
       <w:r>
         <w:t>PRESENTATION DE QUELQUES ECRANS</w:t>
       </w:r>
-      <w:bookmarkEnd w:id="184"/>
       <w:bookmarkEnd w:id="185"/>
+      <w:bookmarkEnd w:id="186"/>
     </w:p>
     <w:p/>
     <w:p>
@@ -23463,13 +23530,13 @@
           <w:numId w:val="25"/>
         </w:numPr>
       </w:pPr>
-      <w:bookmarkStart w:id="186" w:name="_Toc26796488"/>
-      <w:bookmarkStart w:id="187" w:name="_Toc26800916"/>
+      <w:bookmarkStart w:id="187" w:name="_Toc26796488"/>
+      <w:bookmarkStart w:id="188" w:name="_Toc26800916"/>
       <w:r>
         <w:t>Formules à implémenter</w:t>
       </w:r>
-      <w:bookmarkEnd w:id="186"/>
       <w:bookmarkEnd w:id="187"/>
+      <w:bookmarkEnd w:id="188"/>
     </w:p>
     <w:p>
       <w:pPr>
@@ -23479,13 +23546,13 @@
           <w:numId w:val="26"/>
         </w:numPr>
       </w:pPr>
-      <w:bookmarkStart w:id="188" w:name="_Toc26796489"/>
-      <w:bookmarkStart w:id="189" w:name="_Toc26800917"/>
+      <w:bookmarkStart w:id="189" w:name="_Toc26796489"/>
+      <w:bookmarkStart w:id="190" w:name="_Toc26800917"/>
       <w:r>
         <w:t>Facture Basse tension</w:t>
       </w:r>
-      <w:bookmarkEnd w:id="188"/>
       <w:bookmarkEnd w:id="189"/>
+      <w:bookmarkEnd w:id="190"/>
     </w:p>
     <w:p>
       <w:pPr>
@@ -26785,8 +26852,8 @@
           <w:numId w:val="25"/>
         </w:numPr>
       </w:pPr>
-      <w:bookmarkStart w:id="190" w:name="_Toc26796490"/>
-      <w:bookmarkStart w:id="191" w:name="_Toc26800918"/>
+      <w:bookmarkStart w:id="191" w:name="_Toc26796490"/>
+      <w:bookmarkStart w:id="192" w:name="_Toc26800918"/>
       <w:r>
         <w:lastRenderedPageBreak/>
         <w:t>Présentation</w:t>
@@ -26797,8 +26864,8 @@
       <w:r>
         <w:t>écrans</w:t>
       </w:r>
-      <w:bookmarkEnd w:id="190"/>
       <w:bookmarkEnd w:id="191"/>
+      <w:bookmarkEnd w:id="192"/>
     </w:p>
     <w:p>
       <w:pPr>
@@ -26808,13 +26875,13 @@
           <w:numId w:val="33"/>
         </w:numPr>
       </w:pPr>
-      <w:bookmarkStart w:id="192" w:name="_Toc26796491"/>
-      <w:bookmarkStart w:id="193" w:name="_Toc26800919"/>
+      <w:bookmarkStart w:id="193" w:name="_Toc26796491"/>
+      <w:bookmarkStart w:id="194" w:name="_Toc26800919"/>
       <w:r>
         <w:t>Page de connexion</w:t>
       </w:r>
-      <w:bookmarkEnd w:id="192"/>
       <w:bookmarkEnd w:id="193"/>
+      <w:bookmarkEnd w:id="194"/>
     </w:p>
     <w:p>
       <w:pPr>
@@ -26876,13 +26943,13 @@
           <w:numId w:val="33"/>
         </w:numPr>
       </w:pPr>
-      <w:bookmarkStart w:id="194" w:name="_Toc26796492"/>
-      <w:bookmarkStart w:id="195" w:name="_Toc26800920"/>
+      <w:bookmarkStart w:id="195" w:name="_Toc26796492"/>
+      <w:bookmarkStart w:id="196" w:name="_Toc26800920"/>
       <w:r>
         <w:t>Page de consultation des données tarifaire</w:t>
       </w:r>
-      <w:bookmarkEnd w:id="194"/>
       <w:bookmarkEnd w:id="195"/>
+      <w:bookmarkEnd w:id="196"/>
     </w:p>
     <w:p>
       <w:pPr>
@@ -26954,7 +27021,7 @@
       <w:pPr>
         <w:pStyle w:val="FIGURE"/>
       </w:pPr>
-      <w:bookmarkStart w:id="196" w:name="_Toc26364619"/>
+      <w:bookmarkStart w:id="197" w:name="_Toc26364619"/>
       <w:r>
         <w:t xml:space="preserve">Figure </w:t>
       </w:r>
@@ -26975,7 +27042,7 @@
       <w:r>
         <w:t>mage illustrant la page de consultation des profils de facturation BT, MT et HT</w:t>
       </w:r>
-      <w:bookmarkEnd w:id="196"/>
+      <w:bookmarkEnd w:id="197"/>
     </w:p>
     <w:p>
       <w:pPr>
@@ -26985,8 +27052,8 @@
           <w:numId w:val="33"/>
         </w:numPr>
       </w:pPr>
-      <w:bookmarkStart w:id="197" w:name="_Toc26796493"/>
-      <w:bookmarkStart w:id="198" w:name="_Toc26800921"/>
+      <w:bookmarkStart w:id="198" w:name="_Toc26796493"/>
+      <w:bookmarkStart w:id="199" w:name="_Toc26800921"/>
       <w:r>
         <w:lastRenderedPageBreak/>
         <w:t>Page de modification de tranche tarifaire</w:t>
@@ -26997,8 +27064,8 @@
       <w:r>
         <w:t xml:space="preserve"> et double tarif</w:t>
       </w:r>
-      <w:bookmarkEnd w:id="197"/>
       <w:bookmarkEnd w:id="198"/>
+      <w:bookmarkEnd w:id="199"/>
     </w:p>
     <w:p>
       <w:pPr>
@@ -27069,7 +27136,7 @@
       <w:pPr>
         <w:pStyle w:val="FIGURE"/>
       </w:pPr>
-      <w:bookmarkStart w:id="199" w:name="_Toc26364620"/>
+      <w:bookmarkStart w:id="200" w:name="_Toc26364620"/>
       <w:r>
         <w:t xml:space="preserve">Figure </w:t>
       </w:r>
@@ -27090,7 +27157,7 @@
       <w:r>
         <w:t xml:space="preserve"> d'un profil de facturation</w:t>
       </w:r>
-      <w:bookmarkEnd w:id="199"/>
+      <w:bookmarkEnd w:id="200"/>
     </w:p>
     <w:p>
       <w:pPr>
@@ -27100,8 +27167,8 @@
           <w:numId w:val="33"/>
         </w:numPr>
       </w:pPr>
-      <w:bookmarkStart w:id="200" w:name="_Toc26796494"/>
-      <w:bookmarkStart w:id="201" w:name="_Toc26800922"/>
+      <w:bookmarkStart w:id="201" w:name="_Toc26796494"/>
+      <w:bookmarkStart w:id="202" w:name="_Toc26800922"/>
       <w:r>
         <w:t>Page de d’ajout d’une tranche tarifaire</w:t>
       </w:r>
@@ -27111,8 +27178,8 @@
       <w:r>
         <w:t xml:space="preserve"> et Eclairage publique</w:t>
       </w:r>
-      <w:bookmarkEnd w:id="200"/>
       <w:bookmarkEnd w:id="201"/>
+      <w:bookmarkEnd w:id="202"/>
     </w:p>
     <w:p>
       <w:r>
@@ -27206,13 +27273,13 @@
           <w:numId w:val="33"/>
         </w:numPr>
       </w:pPr>
-      <w:bookmarkStart w:id="202" w:name="_Toc26796495"/>
-      <w:bookmarkStart w:id="203" w:name="_Toc26800923"/>
+      <w:bookmarkStart w:id="203" w:name="_Toc26796495"/>
+      <w:bookmarkStart w:id="204" w:name="_Toc26800923"/>
       <w:r>
         <w:t>Page de téléchargement de facture</w:t>
       </w:r>
-      <w:bookmarkEnd w:id="202"/>
       <w:bookmarkEnd w:id="203"/>
+      <w:bookmarkEnd w:id="204"/>
     </w:p>
     <w:p>
       <w:pPr>
@@ -27294,7 +27361,7 @@
       <w:pPr>
         <w:pStyle w:val="FIGURE"/>
       </w:pPr>
-      <w:bookmarkStart w:id="204" w:name="_Toc26364621"/>
+      <w:bookmarkStart w:id="205" w:name="_Toc26364621"/>
       <w:r>
         <w:t xml:space="preserve">Figure </w:t>
       </w:r>
@@ -27309,7 +27376,7 @@
       <w:r>
         <w:t xml:space="preserve"> Image illustrant la page de téléchargement de feuille de calcul de facture</w:t>
       </w:r>
-      <w:bookmarkEnd w:id="204"/>
+      <w:bookmarkEnd w:id="205"/>
       <w:r>
         <w:t xml:space="preserve"> </w:t>
       </w:r>
@@ -27323,8 +27390,8 @@
           <w:numId w:val="33"/>
         </w:numPr>
       </w:pPr>
-      <w:bookmarkStart w:id="205" w:name="_Toc26796496"/>
-      <w:bookmarkStart w:id="206" w:name="_Toc26800924"/>
+      <w:bookmarkStart w:id="206" w:name="_Toc26796496"/>
+      <w:bookmarkStart w:id="207" w:name="_Toc26800924"/>
       <w:r>
         <w:lastRenderedPageBreak/>
         <w:t xml:space="preserve">Page d’enregistrement </w:t>
@@ -27335,8 +27402,8 @@
       <w:r>
         <w:t xml:space="preserve"> BT / ECLAIRAGE PUBLIQUE</w:t>
       </w:r>
-      <w:bookmarkEnd w:id="205"/>
       <w:bookmarkEnd w:id="206"/>
+      <w:bookmarkEnd w:id="207"/>
     </w:p>
     <w:p/>
     <w:p>
@@ -27441,7 +27508,7 @@
       <w:pPr>
         <w:pStyle w:val="FIGURE"/>
       </w:pPr>
-      <w:bookmarkStart w:id="207" w:name="_Toc26364622"/>
+      <w:bookmarkStart w:id="208" w:name="_Toc26364622"/>
       <w:r>
         <w:t xml:space="preserve">Figure </w:t>
       </w:r>
@@ -27456,7 +27523,7 @@
       <w:r>
         <w:t xml:space="preserve"> Image illustrant le processus d'ajout d'un profil de facturation</w:t>
       </w:r>
-      <w:bookmarkEnd w:id="207"/>
+      <w:bookmarkEnd w:id="208"/>
     </w:p>
     <w:p>
       <w:pPr>
@@ -27480,14 +27547,14 @@
           <w:numId w:val="33"/>
         </w:numPr>
       </w:pPr>
-      <w:bookmarkStart w:id="208" w:name="_Toc26796497"/>
-      <w:bookmarkStart w:id="209" w:name="_Toc26800925"/>
+      <w:bookmarkStart w:id="209" w:name="_Toc26796497"/>
+      <w:bookmarkStart w:id="210" w:name="_Toc26800925"/>
       <w:r>
         <w:lastRenderedPageBreak/>
         <w:t>Résultats</w:t>
       </w:r>
-      <w:bookmarkEnd w:id="208"/>
       <w:bookmarkEnd w:id="209"/>
+      <w:bookmarkEnd w:id="210"/>
     </w:p>
     <w:p>
       <w:pPr>
@@ -27544,7 +27611,7 @@
                                 <w:color w:val="404040" w:themeColor="text1" w:themeTint="BF"/>
                               </w:rPr>
                             </w:pPr>
-                            <w:bookmarkStart w:id="210" w:name="_Toc26364623"/>
+                            <w:bookmarkStart w:id="211" w:name="_Toc26364623"/>
                             <w:r>
                               <w:t xml:space="preserve">Figure </w:t>
                             </w:r>
@@ -27565,7 +27632,7 @@
                               </w:rPr>
                               <w:t xml:space="preserve"> pour les profils de facturation BT</w:t>
                             </w:r>
-                            <w:bookmarkEnd w:id="210"/>
+                            <w:bookmarkEnd w:id="211"/>
                           </w:p>
                         </w:txbxContent>
                       </wps:txbx>
@@ -27600,7 +27667,7 @@
                           <w:color w:val="404040" w:themeColor="text1" w:themeTint="BF"/>
                         </w:rPr>
                       </w:pPr>
-                      <w:bookmarkStart w:id="211" w:name="_Toc26364623"/>
+                      <w:bookmarkStart w:id="212" w:name="_Toc26364623"/>
                       <w:r>
                         <w:t xml:space="preserve">Figure </w:t>
                       </w:r>
@@ -27621,7 +27688,7 @@
                         </w:rPr>
                         <w:t xml:space="preserve"> pour les profils de facturation BT</w:t>
                       </w:r>
-                      <w:bookmarkEnd w:id="211"/>
+                      <w:bookmarkEnd w:id="212"/>
                     </w:p>
                   </w:txbxContent>
                 </v:textbox>
@@ -27706,14 +27773,14 @@
         <w:pStyle w:val="Titre1"/>
         <w:spacing w:line="360" w:lineRule="auto"/>
       </w:pPr>
-      <w:bookmarkStart w:id="212" w:name="_Toc26796498"/>
-      <w:bookmarkStart w:id="213" w:name="_Toc26800926"/>
+      <w:bookmarkStart w:id="213" w:name="_Toc26796498"/>
+      <w:bookmarkStart w:id="214" w:name="_Toc26800926"/>
       <w:r>
         <w:lastRenderedPageBreak/>
         <w:t>CONCLUSION GENERALE</w:t>
       </w:r>
-      <w:bookmarkEnd w:id="212"/>
       <w:bookmarkEnd w:id="213"/>
+      <w:bookmarkEnd w:id="214"/>
     </w:p>
     <w:p>
       <w:pPr>
@@ -27830,12 +27897,7 @@
         <w:t>s</w:t>
       </w:r>
       <w:r>
-        <w:t xml:space="preserve"> </w:t>
-      </w:r>
-      <w:bookmarkStart w:id="214" w:name="_GoBack"/>
-      <w:bookmarkEnd w:id="214"/>
-      <w:r>
-        <w:t>et surtout les règles de calcul des différent</w:t>
+        <w:t xml:space="preserve"> et surtout les règles de calcul des différent</w:t>
       </w:r>
       <w:r>
         <w:t>s</w:t>
@@ -34573,6 +34635,25 @@
       </w:r>
     </w:p>
   </w:footnote>
+  <w:footnote w:id="1">
+    <w:p>
+      <w:pPr>
+        <w:pStyle w:val="Notedebasdepage"/>
+      </w:pPr>
+      <w:r>
+        <w:rPr>
+          <w:rStyle w:val="Appelnotedebasdep"/>
+        </w:rPr>
+        <w:footnoteRef/>
+      </w:r>
+      <w:r>
+        <w:t xml:space="preserve"> La gestion clientèle </w:t>
+      </w:r>
+      <w:r>
+        <w:t>est l’action de séduire de nouveaux clients et de garder les liens forts avec les clients existants</w:t>
+      </w:r>
+    </w:p>
+  </w:footnote>
 </w:footnotes>
 </file>
 
@@ -34599,14 +34680,14 @@
         <v:path o:extrusionok="f" gradientshapeok="t" o:connecttype="rect"/>
         <o:lock v:ext="edit" aspectratio="t"/>
       </v:shapetype>
-      <v:shape id="_x0000_i1088" type="#_x0000_t75" style="width:11.25pt;height:11.25pt" o:bullet="t">
+      <v:shape id="_x0000_i1110" type="#_x0000_t75" style="width:11.25pt;height:11.25pt" o:bullet="t">
         <v:imagedata r:id="rId1" o:title="mso285D"/>
       </v:shape>
     </w:pict>
   </w:numPicBullet>
   <w:numPicBullet w:numPicBulletId="1">
     <w:pict>
-      <v:shape id="_x0000_i1089" type="#_x0000_t75" style="width:11.25pt;height:11.25pt" o:bullet="t">
+      <v:shape id="_x0000_i1111" type="#_x0000_t75" style="width:11.25pt;height:11.25pt" o:bullet="t">
         <v:imagedata r:id="rId2" o:title="msoD083"/>
       </v:shape>
     </w:pict>
@@ -40625,6 +40706,45 @@
       <w:shd w:val="clear" w:color="auto" w:fill="E1DFDD"/>
     </w:rPr>
   </w:style>
+  <w:style w:type="paragraph" w:styleId="Notedefin">
+    <w:name w:val="endnote text"/>
+    <w:basedOn w:val="Normal"/>
+    <w:link w:val="NotedefinCar"/>
+    <w:uiPriority w:val="99"/>
+    <w:semiHidden/>
+    <w:unhideWhenUsed/>
+    <w:rsid w:val="005850A2"/>
+    <w:pPr>
+      <w:spacing w:after="0" w:line="240" w:lineRule="auto"/>
+    </w:pPr>
+    <w:rPr>
+      <w:sz w:val="20"/>
+      <w:szCs w:val="20"/>
+    </w:rPr>
+  </w:style>
+  <w:style w:type="character" w:customStyle="1" w:styleId="NotedefinCar">
+    <w:name w:val="Note de fin Car"/>
+    <w:basedOn w:val="Policepardfaut"/>
+    <w:link w:val="Notedefin"/>
+    <w:uiPriority w:val="99"/>
+    <w:semiHidden/>
+    <w:rsid w:val="005850A2"/>
+    <w:rPr>
+      <w:sz w:val="20"/>
+      <w:szCs w:val="20"/>
+    </w:rPr>
+  </w:style>
+  <w:style w:type="character" w:styleId="Appeldenotedefin">
+    <w:name w:val="endnote reference"/>
+    <w:basedOn w:val="Policepardfaut"/>
+    <w:uiPriority w:val="99"/>
+    <w:semiHidden/>
+    <w:unhideWhenUsed/>
+    <w:rsid w:val="005850A2"/>
+    <w:rPr>
+      <w:vertAlign w:val="superscript"/>
+    </w:rPr>
+  </w:style>
 </w:styles>
 </file>
 
@@ -41026,7 +41146,7 @@
 </file>
 
 <file path=customXml/itemProps1.xml><?xml version="1.0" encoding="utf-8"?>
-<ds:datastoreItem xmlns:ds="http://schemas.openxmlformats.org/officeDocument/2006/customXml" ds:itemID="{F9968F3C-2402-473C-AD91-56CD93C1BEFA}">
+<ds:datastoreItem xmlns:ds="http://schemas.openxmlformats.org/officeDocument/2006/customXml" ds:itemID="{F37263F4-2902-4B65-8B91-319C186DC7FB}">
   <ds:schemaRefs>
     <ds:schemaRef ds:uri="http://schemas.openxmlformats.org/officeDocument/2006/bibliography"/>
   </ds:schemaRefs>

</xml_diff>

<commit_message>
Premiere partie relecture achevée
</commit_message>
<xml_diff>
--- a/rapport_de_stage_new_9.docx
+++ b/rapport_de_stage_new_9.docx
@@ -577,7 +577,7 @@
               <w:rPr>
                 <w:webHidden/>
               </w:rPr>
-              <w:t>19</w:t>
+              <w:t>20</w:t>
             </w:r>
             <w:r>
               <w:rPr>
@@ -636,7 +636,7 @@
               <w:rPr>
                 <w:webHidden/>
               </w:rPr>
-              <w:t>19</w:t>
+              <w:t>20</w:t>
             </w:r>
             <w:r>
               <w:rPr>
@@ -695,7 +695,7 @@
               <w:rPr>
                 <w:webHidden/>
               </w:rPr>
-              <w:t>20</w:t>
+              <w:t>21</w:t>
             </w:r>
             <w:r>
               <w:rPr>
@@ -754,7 +754,7 @@
               <w:rPr>
                 <w:webHidden/>
               </w:rPr>
-              <w:t>27</w:t>
+              <w:t>29</w:t>
             </w:r>
             <w:r>
               <w:rPr>
@@ -813,7 +813,7 @@
               <w:rPr>
                 <w:webHidden/>
               </w:rPr>
-              <w:t>42</w:t>
+              <w:t>44</w:t>
             </w:r>
             <w:r>
               <w:rPr>
@@ -872,7 +872,7 @@
               <w:rPr>
                 <w:webHidden/>
               </w:rPr>
-              <w:t>48</w:t>
+              <w:t>50</w:t>
             </w:r>
             <w:r>
               <w:rPr>
@@ -931,7 +931,7 @@
               <w:rPr>
                 <w:webHidden/>
               </w:rPr>
-              <w:t>48</w:t>
+              <w:t>50</w:t>
             </w:r>
             <w:r>
               <w:rPr>
@@ -990,7 +990,7 @@
               <w:rPr>
                 <w:webHidden/>
               </w:rPr>
-              <w:t>49</w:t>
+              <w:t>51</w:t>
             </w:r>
             <w:r>
               <w:rPr>
@@ -1049,7 +1049,7 @@
               <w:rPr>
                 <w:webHidden/>
               </w:rPr>
-              <w:t>58</w:t>
+              <w:t>60</w:t>
             </w:r>
             <w:r>
               <w:rPr>
@@ -1108,7 +1108,7 @@
               <w:rPr>
                 <w:webHidden/>
               </w:rPr>
-              <w:t>59</w:t>
+              <w:t>61</w:t>
             </w:r>
             <w:r>
               <w:rPr>
@@ -1167,7 +1167,7 @@
               <w:rPr>
                 <w:webHidden/>
               </w:rPr>
-              <w:t>59</w:t>
+              <w:t>61</w:t>
             </w:r>
             <w:r>
               <w:rPr>
@@ -1702,7 +1702,7 @@
             <w:sz w:val="28"/>
             <w:szCs w:val="28"/>
           </w:rPr>
-          <w:t>21</w:t>
+          <w:t>22</w:t>
         </w:r>
         <w:r>
           <w:rPr>
@@ -1826,7 +1826,7 @@
             <w:sz w:val="28"/>
             <w:szCs w:val="28"/>
           </w:rPr>
-          <w:t>21</w:t>
+          <w:t>22</w:t>
         </w:r>
         <w:r>
           <w:rPr>
@@ -1950,7 +1950,7 @@
             <w:sz w:val="28"/>
             <w:szCs w:val="28"/>
           </w:rPr>
-          <w:t>22</w:t>
+          <w:t>23</w:t>
         </w:r>
         <w:r>
           <w:rPr>
@@ -2074,7 +2074,7 @@
             <w:sz w:val="28"/>
             <w:szCs w:val="28"/>
           </w:rPr>
-          <w:t>22</w:t>
+          <w:t>23</w:t>
         </w:r>
         <w:r>
           <w:rPr>
@@ -2198,7 +2198,7 @@
             <w:sz w:val="28"/>
             <w:szCs w:val="28"/>
           </w:rPr>
-          <w:t>23</w:t>
+          <w:t>24</w:t>
         </w:r>
         <w:r>
           <w:rPr>
@@ -2322,7 +2322,7 @@
             <w:sz w:val="28"/>
             <w:szCs w:val="28"/>
           </w:rPr>
-          <w:t>24</w:t>
+          <w:t>26</w:t>
         </w:r>
         <w:r>
           <w:rPr>
@@ -2446,7 +2446,7 @@
             <w:sz w:val="28"/>
             <w:szCs w:val="28"/>
           </w:rPr>
-          <w:t>28</w:t>
+          <w:t>30</w:t>
         </w:r>
         <w:r>
           <w:rPr>
@@ -2570,7 +2570,7 @@
             <w:sz w:val="28"/>
             <w:szCs w:val="28"/>
           </w:rPr>
-          <w:t>29</w:t>
+          <w:t>31</w:t>
         </w:r>
         <w:r>
           <w:rPr>
@@ -2694,7 +2694,7 @@
             <w:sz w:val="28"/>
             <w:szCs w:val="28"/>
           </w:rPr>
-          <w:t>31</w:t>
+          <w:t>33</w:t>
         </w:r>
         <w:r>
           <w:rPr>
@@ -2818,7 +2818,7 @@
             <w:sz w:val="28"/>
             <w:szCs w:val="28"/>
           </w:rPr>
-          <w:t>34</w:t>
+          <w:t>36</w:t>
         </w:r>
         <w:r>
           <w:rPr>
@@ -2942,7 +2942,7 @@
             <w:sz w:val="28"/>
             <w:szCs w:val="28"/>
           </w:rPr>
-          <w:t>35</w:t>
+          <w:t>37</w:t>
         </w:r>
         <w:r>
           <w:rPr>
@@ -3066,7 +3066,7 @@
             <w:sz w:val="28"/>
             <w:szCs w:val="28"/>
           </w:rPr>
-          <w:t>36</w:t>
+          <w:t>38</w:t>
         </w:r>
         <w:r>
           <w:rPr>
@@ -3190,7 +3190,7 @@
             <w:sz w:val="28"/>
             <w:szCs w:val="28"/>
           </w:rPr>
-          <w:t>37</w:t>
+          <w:t>39</w:t>
         </w:r>
         <w:r>
           <w:rPr>
@@ -3314,7 +3314,7 @@
             <w:sz w:val="28"/>
             <w:szCs w:val="28"/>
           </w:rPr>
-          <w:t>38</w:t>
+          <w:t>40</w:t>
         </w:r>
         <w:r>
           <w:rPr>
@@ -3438,7 +3438,7 @@
             <w:sz w:val="28"/>
             <w:szCs w:val="28"/>
           </w:rPr>
-          <w:t>39</w:t>
+          <w:t>41</w:t>
         </w:r>
         <w:r>
           <w:rPr>
@@ -3562,7 +3562,7 @@
             <w:sz w:val="28"/>
             <w:szCs w:val="28"/>
           </w:rPr>
-          <w:t>39</w:t>
+          <w:t>41</w:t>
         </w:r>
         <w:r>
           <w:rPr>
@@ -3686,7 +3686,7 @@
             <w:sz w:val="28"/>
             <w:szCs w:val="28"/>
           </w:rPr>
-          <w:t>40</w:t>
+          <w:t>42</w:t>
         </w:r>
         <w:r>
           <w:rPr>
@@ -3810,7 +3810,7 @@
             <w:sz w:val="28"/>
             <w:szCs w:val="28"/>
           </w:rPr>
-          <w:t>40</w:t>
+          <w:t>42</w:t>
         </w:r>
         <w:r>
           <w:rPr>
@@ -3934,7 +3934,7 @@
             <w:sz w:val="28"/>
             <w:szCs w:val="28"/>
           </w:rPr>
-          <w:t>41</w:t>
+          <w:t>43</w:t>
         </w:r>
         <w:r>
           <w:rPr>
@@ -4058,7 +4058,7 @@
             <w:sz w:val="28"/>
             <w:szCs w:val="28"/>
           </w:rPr>
-          <w:t>42</w:t>
+          <w:t>44</w:t>
         </w:r>
         <w:r>
           <w:rPr>
@@ -4182,7 +4182,7 @@
             <w:sz w:val="28"/>
             <w:szCs w:val="28"/>
           </w:rPr>
-          <w:t>53</w:t>
+          <w:t>55</w:t>
         </w:r>
         <w:r>
           <w:rPr>
@@ -4306,7 +4306,7 @@
             <w:sz w:val="28"/>
             <w:szCs w:val="28"/>
           </w:rPr>
-          <w:t>54</w:t>
+          <w:t>56</w:t>
         </w:r>
         <w:r>
           <w:rPr>
@@ -4430,7 +4430,7 @@
             <w:sz w:val="28"/>
             <w:szCs w:val="28"/>
           </w:rPr>
-          <w:t>55</w:t>
+          <w:t>57</w:t>
         </w:r>
         <w:r>
           <w:rPr>
@@ -4554,7 +4554,7 @@
             <w:sz w:val="28"/>
             <w:szCs w:val="28"/>
           </w:rPr>
-          <w:t>56</w:t>
+          <w:t>58</w:t>
         </w:r>
         <w:r>
           <w:rPr>
@@ -4675,7 +4675,7 @@
             <w:sz w:val="28"/>
             <w:szCs w:val="28"/>
           </w:rPr>
-          <w:t>57</w:t>
+          <w:t>59</w:t>
         </w:r>
         <w:r>
           <w:rPr>
@@ -4982,7 +4982,7 @@
             <w:sz w:val="28"/>
             <w:szCs w:val="28"/>
           </w:rPr>
-          <w:t>25</w:t>
+          <w:t>27</w:t>
         </w:r>
         <w:r>
           <w:rPr>
@@ -5106,7 +5106,7 @@
             <w:sz w:val="28"/>
             <w:szCs w:val="28"/>
           </w:rPr>
-          <w:t>32</w:t>
+          <w:t>34</w:t>
         </w:r>
         <w:r>
           <w:rPr>
@@ -5230,7 +5230,7 @@
             <w:sz w:val="28"/>
             <w:szCs w:val="28"/>
           </w:rPr>
-          <w:t>34</w:t>
+          <w:t>36</w:t>
         </w:r>
         <w:r>
           <w:rPr>
@@ -5354,7 +5354,7 @@
             <w:sz w:val="28"/>
             <w:szCs w:val="28"/>
           </w:rPr>
-          <w:t>36</w:t>
+          <w:t>38</w:t>
         </w:r>
         <w:r>
           <w:rPr>
@@ -5583,7 +5583,6 @@
       <w:r>
         <w:rPr>
           <w:b/>
-          <w:bCs w:val="0"/>
         </w:rPr>
         <w:t>gestion clientèle</w:t>
       </w:r>
@@ -5669,7 +5668,6 @@
       <w:r>
         <w:rPr>
           <w:b/>
-          <w:bCs w:val="0"/>
         </w:rPr>
         <w:t>So</w:t>
       </w:r>
@@ -5682,7 +5680,6 @@
       <w:r>
         <w:rPr>
           <w:b/>
-          <w:bCs w:val="0"/>
         </w:rPr>
         <w:t>Na</w:t>
       </w:r>
@@ -5695,7 +5692,6 @@
       <w:r>
         <w:rPr>
           <w:b/>
-          <w:bCs w:val="0"/>
         </w:rPr>
         <w:t>El</w:t>
       </w:r>
@@ -5711,7 +5707,6 @@
       <w:r>
         <w:rPr>
           <w:b/>
-          <w:bCs w:val="0"/>
         </w:rPr>
         <w:t>B</w:t>
       </w:r>
@@ -5786,8 +5781,6 @@
       <w:r>
         <w:t>m’</w:t>
       </w:r>
-      <w:bookmarkStart w:id="10" w:name="_GoBack"/>
-      <w:bookmarkEnd w:id="10"/>
       <w:r>
         <w:t xml:space="preserve">apparaît logique de </w:t>
       </w:r>
@@ -5956,13 +5949,13 @@
                             <w:pPr>
                               <w:pStyle w:val="Partiestyle"/>
                             </w:pPr>
-                            <w:bookmarkStart w:id="11" w:name="_Toc26796428"/>
-                            <w:bookmarkStart w:id="12" w:name="_Toc26800856"/>
+                            <w:bookmarkStart w:id="10" w:name="_Toc26796428"/>
+                            <w:bookmarkStart w:id="11" w:name="_Toc26800856"/>
                             <w:r>
                               <w:t>PREMIERE PARTIE : CADRE DE REFERENCE</w:t>
                             </w:r>
+                            <w:bookmarkEnd w:id="10"/>
                             <w:bookmarkEnd w:id="11"/>
-                            <w:bookmarkEnd w:id="12"/>
                           </w:p>
                         </w:txbxContent>
                       </wps:txbx>
@@ -6018,13 +6011,13 @@
                       <w:pPr>
                         <w:pStyle w:val="Partiestyle"/>
                       </w:pPr>
-                      <w:bookmarkStart w:id="13" w:name="_Toc26796428"/>
-                      <w:bookmarkStart w:id="14" w:name="_Toc26800856"/>
+                      <w:bookmarkStart w:id="12" w:name="_Toc26796428"/>
+                      <w:bookmarkStart w:id="13" w:name="_Toc26800856"/>
                       <w:r>
                         <w:t>PREMIERE PARTIE : CADRE DE REFERENCE</w:t>
                       </w:r>
+                      <w:bookmarkEnd w:id="12"/>
                       <w:bookmarkEnd w:id="13"/>
-                      <w:bookmarkEnd w:id="14"/>
                     </w:p>
                   </w:txbxContent>
                 </v:textbox>
@@ -6071,8 +6064,8 @@
       <w:r>
         <w:br w:type="page"/>
       </w:r>
-      <w:bookmarkStart w:id="15" w:name="_Toc26796429"/>
-      <w:bookmarkStart w:id="16" w:name="_Toc26800857"/>
+      <w:bookmarkStart w:id="14" w:name="_Toc26796429"/>
+      <w:bookmarkStart w:id="15" w:name="_Toc26800857"/>
       <w:r>
         <w:rPr>
           <w:u w:val="single"/>
@@ -6083,8 +6076,8 @@
       <w:r>
         <w:t>: PRESENTATION DE L’ENTREPRISE : EBURTIS-SARL</w:t>
       </w:r>
+      <w:bookmarkEnd w:id="14"/>
       <w:bookmarkEnd w:id="15"/>
-      <w:bookmarkEnd w:id="16"/>
     </w:p>
     <w:p/>
     <w:p>
@@ -6095,13 +6088,13 @@
           <w:numId w:val="15"/>
         </w:numPr>
       </w:pPr>
-      <w:bookmarkStart w:id="17" w:name="_Toc26796430"/>
-      <w:bookmarkStart w:id="18" w:name="_Toc26800858"/>
+      <w:bookmarkStart w:id="16" w:name="_Toc26796430"/>
+      <w:bookmarkStart w:id="17" w:name="_Toc26800858"/>
       <w:r>
         <w:t>OBJECTIFS ET MISSIONS</w:t>
       </w:r>
+      <w:bookmarkEnd w:id="16"/>
       <w:bookmarkEnd w:id="17"/>
-      <w:bookmarkEnd w:id="18"/>
     </w:p>
     <w:p>
       <w:pPr>
@@ -6111,13 +6104,13 @@
           <w:numId w:val="21"/>
         </w:numPr>
       </w:pPr>
-      <w:bookmarkStart w:id="19" w:name="_Toc26796431"/>
-      <w:bookmarkStart w:id="20" w:name="_Toc26800859"/>
+      <w:bookmarkStart w:id="18" w:name="_Toc26796431"/>
+      <w:bookmarkStart w:id="19" w:name="_Toc26800859"/>
       <w:r>
         <w:t>Objectifs</w:t>
       </w:r>
+      <w:bookmarkEnd w:id="18"/>
       <w:bookmarkEnd w:id="19"/>
-      <w:bookmarkEnd w:id="20"/>
     </w:p>
     <w:p>
       <w:pPr>
@@ -6151,6 +6144,10 @@
     <w:p>
       <w:pPr>
         <w:pStyle w:val="myParagraphe"/>
+        <w:numPr>
+          <w:ilvl w:val="0"/>
+          <w:numId w:val="45"/>
+        </w:numPr>
       </w:pPr>
       <w:r>
         <w:t>Réussir les</w:t>
@@ -6162,6 +6159,10 @@
     <w:p>
       <w:pPr>
         <w:pStyle w:val="myParagraphe"/>
+        <w:numPr>
+          <w:ilvl w:val="0"/>
+          <w:numId w:val="45"/>
+        </w:numPr>
         <w:rPr>
           <w:rStyle w:val="myParagrapheCar"/>
         </w:rPr>
@@ -6183,6 +6184,10 @@
     <w:p>
       <w:pPr>
         <w:pStyle w:val="myParagraphe"/>
+        <w:numPr>
+          <w:ilvl w:val="0"/>
+          <w:numId w:val="45"/>
+        </w:numPr>
         <w:rPr>
           <w:rStyle w:val="myParagrapheCar"/>
         </w:rPr>
@@ -6197,6 +6202,10 @@
     <w:p>
       <w:pPr>
         <w:pStyle w:val="myParagraphe"/>
+        <w:numPr>
+          <w:ilvl w:val="0"/>
+          <w:numId w:val="45"/>
+        </w:numPr>
         <w:rPr>
           <w:rStyle w:val="myParagrapheCar"/>
         </w:rPr>
@@ -6216,13 +6225,13 @@
           <w:numId w:val="21"/>
         </w:numPr>
       </w:pPr>
-      <w:bookmarkStart w:id="21" w:name="_Toc26796432"/>
-      <w:bookmarkStart w:id="22" w:name="_Toc26800860"/>
+      <w:bookmarkStart w:id="20" w:name="_Toc26796432"/>
+      <w:bookmarkStart w:id="21" w:name="_Toc26800860"/>
       <w:r>
         <w:t>Missions</w:t>
       </w:r>
+      <w:bookmarkEnd w:id="20"/>
       <w:bookmarkEnd w:id="21"/>
-      <w:bookmarkEnd w:id="22"/>
     </w:p>
     <w:p>
       <w:pPr>
@@ -6235,6 +6244,10 @@
     <w:p>
       <w:pPr>
         <w:pStyle w:val="myParagraphe"/>
+        <w:numPr>
+          <w:ilvl w:val="0"/>
+          <w:numId w:val="46"/>
+        </w:numPr>
       </w:pPr>
       <w:r>
         <w:t>Développer en son sein des compétences diverses ;</w:t>
@@ -6243,6 +6256,10 @@
     <w:p>
       <w:pPr>
         <w:pStyle w:val="myParagraphe"/>
+        <w:numPr>
+          <w:ilvl w:val="0"/>
+          <w:numId w:val="46"/>
+        </w:numPr>
       </w:pPr>
       <w:r>
         <w:t>Maitriser les chantiers qui sont confié.</w:t>
@@ -6257,13 +6274,13 @@
           <w:numId w:val="15"/>
         </w:numPr>
       </w:pPr>
-      <w:bookmarkStart w:id="23" w:name="_Toc26796433"/>
-      <w:bookmarkStart w:id="24" w:name="_Toc26800861"/>
+      <w:bookmarkStart w:id="22" w:name="_Toc26796433"/>
+      <w:bookmarkStart w:id="23" w:name="_Toc26800861"/>
       <w:r>
         <w:t>STRUCTURE DE FONCTIONNEMENT</w:t>
       </w:r>
+      <w:bookmarkEnd w:id="22"/>
       <w:bookmarkEnd w:id="23"/>
-      <w:bookmarkEnd w:id="24"/>
     </w:p>
     <w:p>
       <w:pPr>
@@ -6273,13 +6290,13 @@
           <w:numId w:val="22"/>
         </w:numPr>
       </w:pPr>
-      <w:bookmarkStart w:id="25" w:name="_Toc26796434"/>
-      <w:bookmarkStart w:id="26" w:name="_Toc26800862"/>
+      <w:bookmarkStart w:id="24" w:name="_Toc26796434"/>
+      <w:bookmarkStart w:id="25" w:name="_Toc26800862"/>
       <w:r>
         <w:t>Organisation de la structure d’accueil</w:t>
       </w:r>
+      <w:bookmarkEnd w:id="24"/>
       <w:bookmarkEnd w:id="25"/>
-      <w:bookmarkEnd w:id="26"/>
     </w:p>
     <w:p>
       <w:pPr>
@@ -6312,6 +6329,7 @@
     </w:p>
     <w:p>
       <w:pPr>
+        <w:keepNext/>
         <w:jc w:val="center"/>
       </w:pPr>
       <w:r>
@@ -6370,6 +6388,41 @@
         </w:drawing>
       </w:r>
     </w:p>
+    <w:p>
+      <w:pPr>
+        <w:pStyle w:val="FIGURE"/>
+      </w:pPr>
+      <w:r>
+        <w:t xml:space="preserve">Figure </w:t>
+      </w:r>
+      <w:r>
+        <w:fldChar w:fldCharType="begin"/>
+      </w:r>
+      <w:r>
+        <w:instrText xml:space="preserve"> SEQ Figure \* ARABIC </w:instrText>
+      </w:r>
+      <w:r>
+        <w:fldChar w:fldCharType="separate"/>
+      </w:r>
+      <w:r>
+        <w:rPr>
+          <w:noProof/>
+        </w:rPr>
+        <w:t>1</w:t>
+      </w:r>
+      <w:r>
+        <w:fldChar w:fldCharType="end"/>
+      </w:r>
+      <w:r>
+        <w:t xml:space="preserve"> ORGANIGRAMME DE </w:t>
+      </w:r>
+      <w:r>
+        <w:rPr>
+          <w:noProof/>
+        </w:rPr>
+        <w:t xml:space="preserve"> EBURTIS SARL SOURCE : DONNEE DE L'ETUDE 2018</w:t>
+      </w:r>
+    </w:p>
     <w:p/>
     <w:p>
       <w:pPr>
@@ -6379,13 +6432,13 @@
           <w:numId w:val="22"/>
         </w:numPr>
       </w:pPr>
-      <w:bookmarkStart w:id="27" w:name="_Toc26796435"/>
-      <w:bookmarkStart w:id="28" w:name="_Toc26800863"/>
+      <w:bookmarkStart w:id="26" w:name="_Toc26796435"/>
+      <w:bookmarkStart w:id="27" w:name="_Toc26800863"/>
       <w:r>
         <w:t>Fonctionnement, Mission des acteurs</w:t>
       </w:r>
+      <w:bookmarkEnd w:id="26"/>
       <w:bookmarkEnd w:id="27"/>
-      <w:bookmarkEnd w:id="28"/>
     </w:p>
     <w:p>
       <w:pPr>
@@ -6489,6 +6542,7 @@
         </w:numPr>
       </w:pPr>
       <w:r>
+        <w:lastRenderedPageBreak/>
         <w:t xml:space="preserve">Le service développement </w:t>
       </w:r>
     </w:p>
@@ -6586,8 +6640,8 @@
         <w:pStyle w:val="Titre1"/>
         <w:spacing w:line="360" w:lineRule="auto"/>
       </w:pPr>
-      <w:bookmarkStart w:id="29" w:name="_Toc26796436"/>
-      <w:bookmarkStart w:id="30" w:name="_Toc26800864"/>
+      <w:bookmarkStart w:id="28" w:name="_Toc26796436"/>
+      <w:bookmarkStart w:id="29" w:name="_Toc26800864"/>
       <w:r>
         <w:rPr>
           <w:u w:val="single"/>
@@ -6601,8 +6655,8 @@
       <w:r>
         <w:t>RESSOURCES MATERIELLES ET LOGICIELLES</w:t>
       </w:r>
+      <w:bookmarkEnd w:id="28"/>
       <w:bookmarkEnd w:id="29"/>
-      <w:bookmarkEnd w:id="30"/>
     </w:p>
     <w:p>
       <w:pPr>
@@ -6631,26 +6685,39 @@
         <w:keepNext/>
         <w:jc w:val="center"/>
       </w:pPr>
-      <w:bookmarkStart w:id="31" w:name="_Toc26364624"/>
+      <w:bookmarkStart w:id="30" w:name="_Toc26364624"/>
       <w:r>
         <w:lastRenderedPageBreak/>
         <w:t xml:space="preserve">Tableau </w:t>
       </w:r>
-      <w:fldSimple w:instr=" SEQ Tableau \* ARABIC ">
-        <w:r>
-          <w:rPr>
-            <w:noProof/>
-          </w:rPr>
-          <w:t>1</w:t>
-        </w:r>
-      </w:fldSimple>
+      <w:r>
+        <w:fldChar w:fldCharType="begin"/>
+      </w:r>
+      <w:r>
+        <w:instrText xml:space="preserve"> SEQ Tableau \* ARABIC </w:instrText>
+      </w:r>
+      <w:r>
+        <w:fldChar w:fldCharType="separate"/>
+      </w:r>
+      <w:r>
+        <w:rPr>
+          <w:noProof/>
+        </w:rPr>
+        <w:t>1</w:t>
+      </w:r>
+      <w:r>
+        <w:rPr>
+          <w:noProof/>
+        </w:rPr>
+        <w:fldChar w:fldCharType="end"/>
+      </w:r>
       <w:r>
         <w:t xml:space="preserve"> </w:t>
       </w:r>
       <w:r>
         <w:t>RÉCAPITULATIF DES RESSOURCES MATÉRIELLES ET LOGICIELLES</w:t>
       </w:r>
-      <w:bookmarkEnd w:id="31"/>
+      <w:bookmarkEnd w:id="30"/>
     </w:p>
     <w:p>
       <w:pPr>
@@ -16107,8 +16174,8 @@
         <w:pStyle w:val="Titre1"/>
         <w:spacing w:line="360" w:lineRule="auto"/>
       </w:pPr>
-      <w:bookmarkStart w:id="32" w:name="_Toc26796437"/>
-      <w:bookmarkStart w:id="33" w:name="_Toc26800865"/>
+      <w:bookmarkStart w:id="31" w:name="_Toc26796437"/>
+      <w:bookmarkStart w:id="32" w:name="_Toc26800865"/>
       <w:r>
         <w:rPr>
           <w:u w:val="single"/>
@@ -16122,8 +16189,8 @@
       <w:r>
         <w:t>PRESENTATION ET EXPLICATION DU THEME</w:t>
       </w:r>
+      <w:bookmarkEnd w:id="31"/>
       <w:bookmarkEnd w:id="32"/>
-      <w:bookmarkEnd w:id="33"/>
     </w:p>
     <w:p>
       <w:pPr>
@@ -16134,13 +16201,13 @@
         </w:numPr>
         <w:spacing w:line="360" w:lineRule="auto"/>
       </w:pPr>
-      <w:bookmarkStart w:id="34" w:name="_Toc26796438"/>
-      <w:bookmarkStart w:id="35" w:name="_Toc26800866"/>
+      <w:bookmarkStart w:id="33" w:name="_Toc26796438"/>
+      <w:bookmarkStart w:id="34" w:name="_Toc26800866"/>
       <w:r>
         <w:t>PRESENTATION</w:t>
       </w:r>
+      <w:bookmarkEnd w:id="33"/>
       <w:bookmarkEnd w:id="34"/>
-      <w:bookmarkEnd w:id="35"/>
     </w:p>
     <w:p>
       <w:pPr>
@@ -16156,7 +16223,10 @@
         <w:t xml:space="preserve"> dans le domaine de l’eau et de l’électricité</w:t>
       </w:r>
       <w:r>
-        <w:t xml:space="preserve"> et offre de nombreux </w:t>
+        <w:t xml:space="preserve">. Elle </w:t>
+      </w:r>
+      <w:r>
+        <w:t xml:space="preserve">offre de nombreux </w:t>
       </w:r>
       <w:r>
         <w:t xml:space="preserve">services dans le développement d’application </w:t>
@@ -16174,7 +16244,10 @@
         <w:t xml:space="preserve"> plus précisément </w:t>
       </w:r>
       <w:r>
-        <w:t xml:space="preserve">intégrateur </w:t>
+        <w:t>intégratrice</w:t>
+      </w:r>
+      <w:r>
+        <w:t xml:space="preserve"> </w:t>
       </w:r>
       <w:r>
         <w:t>de solutions informatique, un spécialiste dans la migration et la fusion de l’infrastructure de base de données. Manipulant les différentes données de facturation tel que les profils de facturation</w:t>
@@ -16263,13 +16336,13 @@
         </w:numPr>
         <w:spacing w:line="360" w:lineRule="auto"/>
       </w:pPr>
-      <w:bookmarkStart w:id="36" w:name="_Toc26796439"/>
-      <w:bookmarkStart w:id="37" w:name="_Toc26800867"/>
+      <w:bookmarkStart w:id="35" w:name="_Toc26796439"/>
+      <w:bookmarkStart w:id="36" w:name="_Toc26800867"/>
       <w:r>
         <w:t>PROBLEMATIQUE</w:t>
       </w:r>
+      <w:bookmarkEnd w:id="35"/>
       <w:bookmarkEnd w:id="36"/>
-      <w:bookmarkEnd w:id="37"/>
     </w:p>
     <w:p>
       <w:pPr>
@@ -16304,7 +16377,7 @@
           <w:szCs w:val="21"/>
           <w:shd w:val="clear" w:color="auto" w:fill="FFFFFF"/>
         </w:rPr>
-        <w:t>L’équipe</w:t>
+        <w:t>l</w:t>
       </w:r>
       <w:r>
         <w:rPr>
@@ -16315,7 +16388,7 @@
           <w:szCs w:val="21"/>
           <w:shd w:val="clear" w:color="auto" w:fill="FFFFFF"/>
         </w:rPr>
-        <w:t xml:space="preserve"> d’</w:t>
+        <w:t>’équipe</w:t>
       </w:r>
       <w:r>
         <w:rPr>
@@ -16326,7 +16399,7 @@
           <w:szCs w:val="21"/>
           <w:shd w:val="clear" w:color="auto" w:fill="FFFFFF"/>
         </w:rPr>
-        <w:t>intégrat</w:t>
+        <w:t xml:space="preserve"> d’</w:t>
       </w:r>
       <w:r>
         <w:rPr>
@@ -16337,7 +16410,7 @@
           <w:szCs w:val="21"/>
           <w:shd w:val="clear" w:color="auto" w:fill="FFFFFF"/>
         </w:rPr>
-        <w:t xml:space="preserve">ion </w:t>
+        <w:t>intégrat</w:t>
       </w:r>
       <w:r>
         <w:rPr>
@@ -16348,7 +16421,40 @@
           <w:szCs w:val="21"/>
           <w:shd w:val="clear" w:color="auto" w:fill="FFFFFF"/>
         </w:rPr>
-        <w:t>dans le but de mener à bien son projet, en voulant comprendre la facturation de la régie concernée par le projet, met toujours en place une facture via un fichier Excel, ce qui demande un temps énorme pour sa mise en place.</w:t>
+        <w:t xml:space="preserve">ion </w:t>
+      </w:r>
+      <w:r>
+        <w:rPr>
+          <w:rFonts w:ascii="Arial" w:hAnsi="Arial" w:cs="Arial"/>
+          <w:bCs/>
+          <w:color w:val="222222"/>
+          <w:sz w:val="28"/>
+          <w:szCs w:val="21"/>
+          <w:shd w:val="clear" w:color="auto" w:fill="FFFFFF"/>
+        </w:rPr>
+        <w:t xml:space="preserve">dans le but de mener à bien son projet, en voulant comprendre la facturation de la régie concernée par le projet, met toujours </w:t>
+      </w:r>
+      <w:r>
+        <w:rPr>
+          <w:rFonts w:ascii="Arial" w:hAnsi="Arial" w:cs="Arial"/>
+          <w:bCs/>
+          <w:color w:val="222222"/>
+          <w:sz w:val="28"/>
+          <w:szCs w:val="21"/>
+          <w:shd w:val="clear" w:color="auto" w:fill="FFFFFF"/>
+        </w:rPr>
+        <w:t>élabore</w:t>
+      </w:r>
+      <w:r>
+        <w:rPr>
+          <w:rFonts w:ascii="Arial" w:hAnsi="Arial" w:cs="Arial"/>
+          <w:bCs/>
+          <w:color w:val="222222"/>
+          <w:sz w:val="28"/>
+          <w:szCs w:val="21"/>
+          <w:shd w:val="clear" w:color="auto" w:fill="FFFFFF"/>
+        </w:rPr>
+        <w:t xml:space="preserve"> une facture via un fichier Excel, ce qui demande un temps énorme pour sa mise en place.</w:t>
       </w:r>
     </w:p>
     <w:p>
@@ -16356,7 +16462,19 @@
         <w:pStyle w:val="myParagraphe"/>
       </w:pPr>
       <w:r>
-        <w:t>Il arrive souvent que la mise en place de cette tâche puisse prendre beaucoup de temps lorsque la grille tarifaire n’est plus la même que celle utilisée pour effectuer les simulations précédentes.</w:t>
+        <w:t xml:space="preserve">Il arrive souvent que la mise en place de cette tâche puisse prendre beaucoup de temps lorsque la grille tarifaire </w:t>
+      </w:r>
+      <w:r>
+        <w:t>n’est pas identique</w:t>
+      </w:r>
+      <w:r>
+        <w:t xml:space="preserve"> </w:t>
+      </w:r>
+      <w:r>
+        <w:t xml:space="preserve">à </w:t>
+      </w:r>
+      <w:r>
+        <w:t>celle utilisée pour effectuer les simulations précédentes.</w:t>
       </w:r>
       <w:r>
         <w:t xml:space="preserve"> </w:t>
@@ -16407,7 +16525,14 @@
         </w:numPr>
       </w:pPr>
       <w:r>
+        <w:lastRenderedPageBreak/>
         <w:t>Impossible de mettre à jour la grille tarifaire</w:t>
+      </w:r>
+      <w:r>
+        <w:rPr>
+          <w:rStyle w:val="Appelnotedebasdep"/>
+        </w:rPr>
+        <w:footnoteReference w:id="2"/>
       </w:r>
     </w:p>
     <w:p>
@@ -16419,7 +16544,6 @@
         </w:numPr>
       </w:pPr>
       <w:r>
-        <w:lastRenderedPageBreak/>
         <w:t xml:space="preserve">La non prise en compte </w:t>
       </w:r>
       <w:r>
@@ -16570,8 +16694,8 @@
         </w:numPr>
         <w:spacing w:line="360" w:lineRule="auto"/>
       </w:pPr>
-      <w:bookmarkStart w:id="38" w:name="_Toc26796440"/>
-      <w:bookmarkStart w:id="39" w:name="_Toc26800868"/>
+      <w:bookmarkStart w:id="37" w:name="_Toc26796440"/>
+      <w:bookmarkStart w:id="38" w:name="_Toc26800868"/>
       <w:r>
         <w:t>OBJECTIF</w:t>
       </w:r>
@@ -16581,8 +16705,8 @@
       <w:r>
         <w:t xml:space="preserve"> ET RESULTATS ATTENDUS</w:t>
       </w:r>
+      <w:bookmarkEnd w:id="37"/>
       <w:bookmarkEnd w:id="38"/>
-      <w:bookmarkEnd w:id="39"/>
     </w:p>
     <w:p>
       <w:pPr>
@@ -16658,13 +16782,13 @@
         </w:numPr>
         <w:spacing w:line="360" w:lineRule="auto"/>
       </w:pPr>
-      <w:bookmarkStart w:id="40" w:name="_Toc26796441"/>
-      <w:bookmarkStart w:id="41" w:name="_Toc26800869"/>
+      <w:bookmarkStart w:id="39" w:name="_Toc26796441"/>
+      <w:bookmarkStart w:id="40" w:name="_Toc26800869"/>
       <w:r>
         <w:t>LIMITES</w:t>
       </w:r>
+      <w:bookmarkEnd w:id="39"/>
       <w:bookmarkEnd w:id="40"/>
-      <w:bookmarkEnd w:id="41"/>
     </w:p>
     <w:p>
       <w:pPr>
@@ -16680,11 +16804,20 @@
         <w:t xml:space="preserve"> l’équipe intégrateur mais </w:t>
       </w:r>
       <w:r>
-        <w:t xml:space="preserve">Elle n’est destinée qu’a générer dynamiquement une feuille de calcul de facture, </w:t>
+        <w:t>e</w:t>
+      </w:r>
+      <w:r>
+        <w:t xml:space="preserve">lle n’est </w:t>
       </w:r>
       <w:r>
         <w:lastRenderedPageBreak/>
-        <w:t>c’est-à-dire qu’elle re</w:t>
+        <w:t>destinée qu’</w:t>
+      </w:r>
+      <w:r>
+        <w:t>à</w:t>
+      </w:r>
+      <w:r>
+        <w:t xml:space="preserve"> générer dynamiquement une feuille de calcul de facture, c’est-à-dire qu’elle re</w:t>
       </w:r>
       <w:r>
         <w:t>ç</w:t>
@@ -16709,14 +16842,14 @@
           <w:numId w:val="16"/>
         </w:numPr>
       </w:pPr>
-      <w:bookmarkStart w:id="42" w:name="_Toc26796442"/>
-      <w:bookmarkStart w:id="43" w:name="_Toc26800870"/>
+      <w:bookmarkStart w:id="41" w:name="_Toc26796442"/>
+      <w:bookmarkStart w:id="42" w:name="_Toc26800870"/>
       <w:r>
         <w:lastRenderedPageBreak/>
         <w:t>Définition de certains thèmes métiers</w:t>
       </w:r>
+      <w:bookmarkEnd w:id="41"/>
       <w:bookmarkEnd w:id="42"/>
-      <w:bookmarkEnd w:id="43"/>
     </w:p>
     <w:p/>
     <w:p>
@@ -16727,13 +16860,13 @@
           <w:numId w:val="24"/>
         </w:numPr>
       </w:pPr>
-      <w:bookmarkStart w:id="44" w:name="_Toc26796443"/>
-      <w:bookmarkStart w:id="45" w:name="_Toc26800871"/>
+      <w:bookmarkStart w:id="43" w:name="_Toc26796443"/>
+      <w:bookmarkStart w:id="44" w:name="_Toc26800871"/>
       <w:r>
         <w:t>Profil de facturation</w:t>
       </w:r>
+      <w:bookmarkEnd w:id="43"/>
       <w:bookmarkEnd w:id="44"/>
-      <w:bookmarkEnd w:id="45"/>
     </w:p>
     <w:p>
       <w:pPr>
@@ -16751,13 +16884,13 @@
           <w:numId w:val="24"/>
         </w:numPr>
       </w:pPr>
-      <w:bookmarkStart w:id="46" w:name="_Toc26796444"/>
-      <w:bookmarkStart w:id="47" w:name="_Toc26800872"/>
+      <w:bookmarkStart w:id="45" w:name="_Toc26796444"/>
+      <w:bookmarkStart w:id="46" w:name="_Toc26800872"/>
       <w:r>
         <w:t>Redevance</w:t>
       </w:r>
+      <w:bookmarkEnd w:id="45"/>
       <w:bookmarkEnd w:id="46"/>
-      <w:bookmarkEnd w:id="47"/>
     </w:p>
     <w:p>
       <w:pPr>
@@ -16814,13 +16947,13 @@
           <w:numId w:val="24"/>
         </w:numPr>
       </w:pPr>
-      <w:bookmarkStart w:id="48" w:name="_Toc26796445"/>
-      <w:bookmarkStart w:id="49" w:name="_Toc26800873"/>
+      <w:bookmarkStart w:id="47" w:name="_Toc26796445"/>
+      <w:bookmarkStart w:id="48" w:name="_Toc26800873"/>
       <w:r>
         <w:t>Facturation</w:t>
       </w:r>
+      <w:bookmarkEnd w:id="47"/>
       <w:bookmarkEnd w:id="48"/>
-      <w:bookmarkEnd w:id="49"/>
     </w:p>
     <w:p>
       <w:pPr>
@@ -16849,6 +16982,9 @@
       </w:r>
       <w:r>
         <w:t xml:space="preserve"> par les logiciels de gestion de facture</w:t>
+      </w:r>
+      <w:r>
+        <w:t>.</w:t>
       </w:r>
     </w:p>
     <w:p>
@@ -16859,13 +16995,13 @@
           <w:numId w:val="24"/>
         </w:numPr>
       </w:pPr>
-      <w:bookmarkStart w:id="50" w:name="_Toc26796446"/>
-      <w:bookmarkStart w:id="51" w:name="_Toc26800874"/>
+      <w:bookmarkStart w:id="49" w:name="_Toc26796446"/>
+      <w:bookmarkStart w:id="50" w:name="_Toc26800874"/>
       <w:r>
         <w:t>Tranche tarifaire</w:t>
       </w:r>
+      <w:bookmarkEnd w:id="49"/>
       <w:bookmarkEnd w:id="50"/>
-      <w:bookmarkEnd w:id="51"/>
     </w:p>
     <w:p>
       <w:pPr>
@@ -16895,13 +17031,13 @@
           <w:numId w:val="24"/>
         </w:numPr>
       </w:pPr>
-      <w:bookmarkStart w:id="52" w:name="_Toc26796447"/>
-      <w:bookmarkStart w:id="53" w:name="_Toc26800875"/>
+      <w:bookmarkStart w:id="51" w:name="_Toc26796447"/>
+      <w:bookmarkStart w:id="52" w:name="_Toc26800875"/>
       <w:r>
         <w:t>Tension monophasée</w:t>
       </w:r>
+      <w:bookmarkEnd w:id="51"/>
       <w:bookmarkEnd w:id="52"/>
-      <w:bookmarkEnd w:id="53"/>
     </w:p>
     <w:p>
       <w:pPr>
@@ -16931,15 +17067,16 @@
           <w:t>ligne bifilaire</w:t>
         </w:r>
       </w:hyperlink>
-      <w:hyperlink r:id="rId22" w:anchor="cite_note-1" w:history="1">
-        <w:r>
-          <w:t>1</w:t>
-        </w:r>
-      </w:hyperlink>
+      <w:r>
+        <w:rPr>
+          <w:rStyle w:val="Appelnotedebasdep"/>
+        </w:rPr>
+        <w:footnoteReference w:id="3"/>
+      </w:r>
       <w:r>
         <w:t>. Il s'oppose aux courants polyphasés, tels que le </w:t>
       </w:r>
-      <w:hyperlink r:id="rId23" w:tooltip="Courant triphasé" w:history="1">
+      <w:hyperlink r:id="rId22" w:tooltip="Courant triphasé" w:history="1">
         <w:r>
           <w:t>courant triphasé</w:t>
         </w:r>
@@ -16956,16 +17093,18 @@
           <w:numId w:val="24"/>
         </w:numPr>
       </w:pPr>
-      <w:bookmarkStart w:id="54" w:name="_Toc26796448"/>
-      <w:bookmarkStart w:id="55" w:name="_Toc26800876"/>
-      <w:r>
+      <w:bookmarkStart w:id="53" w:name="_Toc26796448"/>
+      <w:bookmarkStart w:id="54" w:name="_Toc26800876"/>
+      <w:r>
+        <w:lastRenderedPageBreak/>
         <w:t>Tension triphasée</w:t>
       </w:r>
+      <w:bookmarkEnd w:id="53"/>
       <w:bookmarkEnd w:id="54"/>
-      <w:bookmarkEnd w:id="55"/>
-    </w:p>
-    <w:p>
-      <w:pPr>
+    </w:p>
+    <w:p>
+      <w:pPr>
+        <w:spacing w:line="360" w:lineRule="auto"/>
         <w:rPr>
           <w:rFonts w:ascii="Arial" w:hAnsi="Arial" w:cs="Arial"/>
           <w:color w:val="222222"/>
@@ -16979,7 +17118,7 @@
         </w:rPr>
         <w:t>Un système de courant (ou tension) triphasé est constitué de trois </w:t>
       </w:r>
-      <w:hyperlink r:id="rId24" w:tooltip="Courant électrique" w:history="1">
+      <w:hyperlink r:id="rId23" w:tooltip="Courant électrique" w:history="1">
         <w:r>
           <w:rPr>
             <w:rStyle w:val="myParagrapheCar"/>
@@ -16993,7 +17132,7 @@
         </w:rPr>
         <w:t> (ou </w:t>
       </w:r>
-      <w:hyperlink r:id="rId25" w:tooltip="Tension électrique" w:history="1">
+      <w:hyperlink r:id="rId24" w:tooltip="Tension électrique" w:history="1">
         <w:r>
           <w:rPr>
             <w:rStyle w:val="myParagrapheCar"/>
@@ -17007,7 +17146,7 @@
         </w:rPr>
         <w:t>) </w:t>
       </w:r>
-      <w:hyperlink r:id="rId26" w:tooltip="Sinusoïdal" w:history="1">
+      <w:hyperlink r:id="rId25" w:tooltip="Sinusoïdal" w:history="1">
         <w:r>
           <w:rPr>
             <w:rStyle w:val="myParagrapheCar"/>
@@ -17021,7 +17160,7 @@
         </w:rPr>
         <w:t> de même </w:t>
       </w:r>
-      <w:hyperlink r:id="rId27" w:tooltip="Fréquence" w:history="1">
+      <w:hyperlink r:id="rId26" w:tooltip="Fréquence" w:history="1">
         <w:r>
           <w:rPr>
             <w:rStyle w:val="myParagrapheCar"/>
@@ -17051,10 +17190,9 @@
           <w:rStyle w:val="myParagrapheCar"/>
           <w:bCs w:val="0"/>
         </w:rPr>
-        <w:lastRenderedPageBreak/>
         <w:t>même </w:t>
       </w:r>
-      <w:hyperlink r:id="rId28" w:tooltip="Amplitude" w:history="1">
+      <w:hyperlink r:id="rId27" w:tooltip="Amplitude" w:history="1">
         <w:r>
           <w:rPr>
             <w:rStyle w:val="myParagrapheCar"/>
@@ -17070,7 +17208,7 @@
         </w:rPr>
         <w:t> qui sont </w:t>
       </w:r>
-      <w:hyperlink r:id="rId29" w:tooltip="Déphasage" w:history="1">
+      <w:hyperlink r:id="rId28" w:tooltip="Déphasage" w:history="1">
         <w:r>
           <w:rPr>
             <w:rStyle w:val="myParagrapheCar"/>
@@ -17086,7 +17224,7 @@
         </w:rPr>
         <w:t> entre eux d'un tiers de tour soit 2π⁄3 radians (ou 120 degrés) dans le cas idéal. Si la fréquence est de 50 </w:t>
       </w:r>
-      <w:hyperlink r:id="rId30" w:tooltip="Hz" w:history="1">
+      <w:hyperlink r:id="rId29" w:tooltip="Hz" w:history="1">
         <w:r>
           <w:rPr>
             <w:rStyle w:val="myParagrapheCar"/>
@@ -17102,7 +17240,7 @@
         </w:rPr>
         <w:t>, alors les trois </w:t>
       </w:r>
-      <w:hyperlink r:id="rId31" w:tooltip="Phase (électricité)" w:history="1">
+      <w:hyperlink r:id="rId30" w:tooltip="Phase (électricité)" w:history="1">
         <w:r>
           <w:rPr>
             <w:rStyle w:val="myParagrapheCar"/>
@@ -17118,7 +17256,7 @@
         </w:rPr>
         <w:t> sont retardées l'une par rapport à l'autre de 1⁄150 seconde (soit 6,6 ms). Lorsque les trois conducteurs sont parcourus par des courants de même </w:t>
       </w:r>
-      <w:hyperlink r:id="rId32" w:tooltip="Valeur efficace" w:history="1">
+      <w:hyperlink r:id="rId31" w:tooltip="Valeur efficace" w:history="1">
         <w:r>
           <w:rPr>
             <w:rStyle w:val="myParagrapheCar"/>
@@ -17219,13 +17357,13 @@
                             <w:pPr>
                               <w:pStyle w:val="Partiestyle"/>
                             </w:pPr>
-                            <w:bookmarkStart w:id="56" w:name="_Toc26796449"/>
-                            <w:bookmarkStart w:id="57" w:name="_Toc26800877"/>
+                            <w:bookmarkStart w:id="55" w:name="_Toc26796449"/>
+                            <w:bookmarkStart w:id="56" w:name="_Toc26800877"/>
                             <w:r>
                               <w:t>DEUXIEME PARTIE :</w:t>
                             </w:r>
+                            <w:bookmarkEnd w:id="55"/>
                             <w:bookmarkEnd w:id="56"/>
-                            <w:bookmarkEnd w:id="57"/>
                             <w:r>
                               <w:t xml:space="preserve"> </w:t>
                             </w:r>
@@ -17234,16 +17372,16 @@
                             <w:pPr>
                               <w:pStyle w:val="Partiestyle"/>
                             </w:pPr>
-                            <w:bookmarkStart w:id="58" w:name="_Toc26796450"/>
-                            <w:bookmarkStart w:id="59" w:name="_Toc26800878"/>
+                            <w:bookmarkStart w:id="57" w:name="_Toc26796450"/>
+                            <w:bookmarkStart w:id="58" w:name="_Toc26800878"/>
                             <w:r>
                               <w:t xml:space="preserve">ETUDE </w:t>
                             </w:r>
                             <w:r>
                               <w:t>TECHNIQUE</w:t>
                             </w:r>
+                            <w:bookmarkEnd w:id="57"/>
                             <w:bookmarkEnd w:id="58"/>
-                            <w:bookmarkEnd w:id="59"/>
                           </w:p>
                           <w:p>
                             <w:pPr>
@@ -17283,13 +17421,13 @@
                       <w:pPr>
                         <w:pStyle w:val="Partiestyle"/>
                       </w:pPr>
-                      <w:bookmarkStart w:id="60" w:name="_Toc26796449"/>
-                      <w:bookmarkStart w:id="61" w:name="_Toc26800877"/>
+                      <w:bookmarkStart w:id="59" w:name="_Toc26796449"/>
+                      <w:bookmarkStart w:id="60" w:name="_Toc26800877"/>
                       <w:r>
                         <w:t>DEUXIEME PARTIE :</w:t>
                       </w:r>
+                      <w:bookmarkEnd w:id="59"/>
                       <w:bookmarkEnd w:id="60"/>
-                      <w:bookmarkEnd w:id="61"/>
                       <w:r>
                         <w:t xml:space="preserve"> </w:t>
                       </w:r>
@@ -17298,16 +17436,16 @@
                       <w:pPr>
                         <w:pStyle w:val="Partiestyle"/>
                       </w:pPr>
-                      <w:bookmarkStart w:id="62" w:name="_Toc26796450"/>
-                      <w:bookmarkStart w:id="63" w:name="_Toc26800878"/>
+                      <w:bookmarkStart w:id="61" w:name="_Toc26796450"/>
+                      <w:bookmarkStart w:id="62" w:name="_Toc26800878"/>
                       <w:r>
                         <w:t xml:space="preserve">ETUDE </w:t>
                       </w:r>
                       <w:r>
                         <w:t>TECHNIQUE</w:t>
                       </w:r>
+                      <w:bookmarkEnd w:id="61"/>
                       <w:bookmarkEnd w:id="62"/>
-                      <w:bookmarkEnd w:id="63"/>
                     </w:p>
                     <w:p>
                       <w:pPr>
@@ -17337,8 +17475,8 @@
         <w:pStyle w:val="Titre1"/>
         <w:spacing w:line="360" w:lineRule="auto"/>
       </w:pPr>
-      <w:bookmarkStart w:id="64" w:name="_Toc26796451"/>
-      <w:bookmarkStart w:id="65" w:name="_Toc26800879"/>
+      <w:bookmarkStart w:id="63" w:name="_Toc26796451"/>
+      <w:bookmarkStart w:id="64" w:name="_Toc26800879"/>
       <w:r>
         <w:rPr>
           <w:u w:val="single"/>
@@ -17355,8 +17493,8 @@
       <w:r>
         <w:t> : ETUDE DE L’EXISTANT</w:t>
       </w:r>
+      <w:bookmarkEnd w:id="63"/>
       <w:bookmarkEnd w:id="64"/>
-      <w:bookmarkEnd w:id="65"/>
     </w:p>
     <w:p>
       <w:pPr>
@@ -17367,28 +17505,36 @@
         </w:numPr>
         <w:spacing w:line="360" w:lineRule="auto"/>
       </w:pPr>
-      <w:bookmarkStart w:id="66" w:name="_Toc26796452"/>
-      <w:bookmarkStart w:id="67" w:name="_Toc26800880"/>
+      <w:bookmarkStart w:id="65" w:name="_Toc26796452"/>
+      <w:bookmarkStart w:id="66" w:name="_Toc26800880"/>
       <w:r>
         <w:t>DESCRIPTION DE L’EXISTANT</w:t>
       </w:r>
+      <w:bookmarkEnd w:id="65"/>
       <w:bookmarkEnd w:id="66"/>
+    </w:p>
+    <w:p>
+      <w:pPr>
+        <w:pStyle w:val="myParagraphe"/>
+      </w:pPr>
+      <w:r>
+        <w:t xml:space="preserve">Eburtis est une société d’éditeur logiciel et surtout d’intégrateur de solution de gestion clientèle dans le domaine de l’eau et de l’électricité. </w:t>
+      </w:r>
+    </w:p>
+    <w:p>
+      <w:pPr>
+        <w:pStyle w:val="myParagraphe"/>
+      </w:pPr>
+      <w:r>
+        <w:t xml:space="preserve">L’équipe </w:t>
+      </w:r>
+      <w:r>
+        <w:t>en charge</w:t>
+      </w:r>
+      <w:bookmarkStart w:id="67" w:name="_GoBack"/>
       <w:bookmarkEnd w:id="67"/>
-    </w:p>
-    <w:p>
-      <w:pPr>
-        <w:pStyle w:val="myParagraphe"/>
-      </w:pPr>
-      <w:r>
-        <w:t xml:space="preserve">Eburtis est une société d’éditeur logiciel et surtout d’intégrateur de solution de gestion clientèle dans le domaine de l’eau et de l’électricité. </w:t>
-      </w:r>
-    </w:p>
-    <w:p>
-      <w:pPr>
-        <w:pStyle w:val="myParagraphe"/>
-      </w:pPr>
-      <w:r>
-        <w:t xml:space="preserve">L’équipe chargée de cette tâche manipule des données de facturation telle que les tranches tarifaires, les taxes, les redevances etc…. En effet les données de facturation et aussi les méthodes calcul de facture d’eau et l’électricité diffèrent d’un pays à un autre. </w:t>
+      <w:r>
+        <w:t xml:space="preserve"> de cette tâche manipule des données de facturation telle que les tranches tarifaires, les taxes, les redevances etc…. En effet les données de facturation et aussi les méthodes calcul de facture d’eau et l’électricité diffèrent d’un pays à un autre. </w:t>
       </w:r>
     </w:p>
     <w:p>
@@ -17541,7 +17687,7 @@
                     <pic:cNvPicPr/>
                   </pic:nvPicPr>
                   <pic:blipFill>
-                    <a:blip r:embed="rId33">
+                    <a:blip r:embed="rId32">
                       <a:extLst>
                         <a:ext uri="{28A0092B-C50C-407E-A947-70E740481C1C}">
                           <a14:useLocalDpi xmlns:a14="http://schemas.microsoft.com/office/drawing/2010/main" val="0"/>
@@ -17587,14 +17733,27 @@
       <w:r>
         <w:t xml:space="preserve">Figure </w:t>
       </w:r>
-      <w:fldSimple w:instr=" SEQ Figure \* ARABIC ">
-        <w:r>
-          <w:rPr>
-            <w:noProof/>
-          </w:rPr>
-          <w:t>1</w:t>
-        </w:r>
-      </w:fldSimple>
+      <w:r>
+        <w:fldChar w:fldCharType="begin"/>
+      </w:r>
+      <w:r>
+        <w:instrText xml:space="preserve"> SEQ Figure \* ARABIC </w:instrText>
+      </w:r>
+      <w:r>
+        <w:fldChar w:fldCharType="separate"/>
+      </w:r>
+      <w:r>
+        <w:rPr>
+          <w:noProof/>
+        </w:rPr>
+        <w:t>2</w:t>
+      </w:r>
+      <w:r>
+        <w:rPr>
+          <w:noProof/>
+        </w:rPr>
+        <w:fldChar w:fldCharType="end"/>
+      </w:r>
       <w:r>
         <w:t xml:space="preserve"> EXEMPLE DE FACTURE BASSE TENSION MONOPHASE 2 FILS</w:t>
       </w:r>
@@ -17631,7 +17790,7 @@
                     <pic:cNvPicPr/>
                   </pic:nvPicPr>
                   <pic:blipFill>
-                    <a:blip r:embed="rId34">
+                    <a:blip r:embed="rId33">
                       <a:extLst>
                         <a:ext uri="{28A0092B-C50C-407E-A947-70E740481C1C}">
                           <a14:useLocalDpi xmlns:a14="http://schemas.microsoft.com/office/drawing/2010/main" val="0"/>
@@ -17677,14 +17836,27 @@
       <w:r>
         <w:t xml:space="preserve">Figure </w:t>
       </w:r>
-      <w:fldSimple w:instr=" SEQ Figure \* ARABIC ">
-        <w:r>
-          <w:rPr>
-            <w:noProof/>
-          </w:rPr>
-          <w:t>2</w:t>
-        </w:r>
-      </w:fldSimple>
+      <w:r>
+        <w:fldChar w:fldCharType="begin"/>
+      </w:r>
+      <w:r>
+        <w:instrText xml:space="preserve"> SEQ Figure \* ARABIC </w:instrText>
+      </w:r>
+      <w:r>
+        <w:fldChar w:fldCharType="separate"/>
+      </w:r>
+      <w:r>
+        <w:rPr>
+          <w:noProof/>
+        </w:rPr>
+        <w:t>3</w:t>
+      </w:r>
+      <w:r>
+        <w:rPr>
+          <w:noProof/>
+        </w:rPr>
+        <w:fldChar w:fldCharType="end"/>
+      </w:r>
       <w:r>
         <w:t xml:space="preserve"> </w:t>
       </w:r>
@@ -17748,7 +17920,7 @@
                     <pic:cNvPicPr/>
                   </pic:nvPicPr>
                   <pic:blipFill>
-                    <a:blip r:embed="rId35">
+                    <a:blip r:embed="rId34">
                       <a:extLst>
                         <a:ext uri="{28A0092B-C50C-407E-A947-70E740481C1C}">
                           <a14:useLocalDpi xmlns:a14="http://schemas.microsoft.com/office/drawing/2010/main" val="0"/>
@@ -17794,14 +17966,27 @@
       <w:r>
         <w:t xml:space="preserve">Figure </w:t>
       </w:r>
-      <w:fldSimple w:instr=" SEQ Figure \* ARABIC ">
-        <w:r>
-          <w:rPr>
-            <w:noProof/>
-          </w:rPr>
-          <w:t>3</w:t>
-        </w:r>
-      </w:fldSimple>
+      <w:r>
+        <w:fldChar w:fldCharType="begin"/>
+      </w:r>
+      <w:r>
+        <w:instrText xml:space="preserve"> SEQ Figure \* ARABIC </w:instrText>
+      </w:r>
+      <w:r>
+        <w:fldChar w:fldCharType="separate"/>
+      </w:r>
+      <w:r>
+        <w:rPr>
+          <w:noProof/>
+        </w:rPr>
+        <w:t>4</w:t>
+      </w:r>
+      <w:r>
+        <w:rPr>
+          <w:noProof/>
+        </w:rPr>
+        <w:fldChar w:fldCharType="end"/>
+      </w:r>
       <w:r>
         <w:t xml:space="preserve"> EXEMPLE DE FACTURES DE MOYENNE TENSION (1)</w:t>
       </w:r>
@@ -17864,7 +18049,7 @@
                     <pic:cNvPicPr/>
                   </pic:nvPicPr>
                   <pic:blipFill>
-                    <a:blip r:embed="rId36">
+                    <a:blip r:embed="rId35">
                       <a:extLst>
                         <a:ext uri="{28A0092B-C50C-407E-A947-70E740481C1C}">
                           <a14:useLocalDpi xmlns:a14="http://schemas.microsoft.com/office/drawing/2010/main" val="0"/>
@@ -17910,14 +18095,27 @@
       <w:r>
         <w:t xml:space="preserve">Figure </w:t>
       </w:r>
-      <w:fldSimple w:instr=" SEQ Figure \* ARABIC ">
-        <w:r>
-          <w:rPr>
-            <w:noProof/>
-          </w:rPr>
-          <w:t>4</w:t>
-        </w:r>
-      </w:fldSimple>
+      <w:r>
+        <w:fldChar w:fldCharType="begin"/>
+      </w:r>
+      <w:r>
+        <w:instrText xml:space="preserve"> SEQ Figure \* ARABIC </w:instrText>
+      </w:r>
+      <w:r>
+        <w:fldChar w:fldCharType="separate"/>
+      </w:r>
+      <w:r>
+        <w:rPr>
+          <w:noProof/>
+        </w:rPr>
+        <w:t>5</w:t>
+      </w:r>
+      <w:r>
+        <w:rPr>
+          <w:noProof/>
+        </w:rPr>
+        <w:fldChar w:fldCharType="end"/>
+      </w:r>
       <w:r>
         <w:t xml:space="preserve"> EXEMPLE DE FACTURES DE MOYENNE TENSION (2)</w:t>
       </w:r>
@@ -17962,7 +18160,7 @@
                     <pic:cNvPicPr/>
                   </pic:nvPicPr>
                   <pic:blipFill>
-                    <a:blip r:embed="rId37">
+                    <a:blip r:embed="rId36">
                       <a:extLst>
                         <a:ext uri="{28A0092B-C50C-407E-A947-70E740481C1C}">
                           <a14:useLocalDpi xmlns:a14="http://schemas.microsoft.com/office/drawing/2010/main" val="0"/>
@@ -18008,14 +18206,27 @@
       <w:r>
         <w:t xml:space="preserve">Figure </w:t>
       </w:r>
-      <w:fldSimple w:instr=" SEQ Figure \* ARABIC ">
-        <w:r>
-          <w:rPr>
-            <w:noProof/>
-          </w:rPr>
-          <w:t>5</w:t>
-        </w:r>
-      </w:fldSimple>
+      <w:r>
+        <w:fldChar w:fldCharType="begin"/>
+      </w:r>
+      <w:r>
+        <w:instrText xml:space="preserve"> SEQ Figure \* ARABIC </w:instrText>
+      </w:r>
+      <w:r>
+        <w:fldChar w:fldCharType="separate"/>
+      </w:r>
+      <w:r>
+        <w:rPr>
+          <w:noProof/>
+        </w:rPr>
+        <w:t>6</w:t>
+      </w:r>
+      <w:r>
+        <w:rPr>
+          <w:noProof/>
+        </w:rPr>
+        <w:fldChar w:fldCharType="end"/>
+      </w:r>
       <w:r>
         <w:t xml:space="preserve"> </w:t>
       </w:r>
@@ -18314,7 +18525,7 @@
                     <pic:cNvPicPr/>
                   </pic:nvPicPr>
                   <pic:blipFill>
-                    <a:blip r:embed="rId38" cstate="print">
+                    <a:blip r:embed="rId37" cstate="print">
                       <a:extLst>
                         <a:ext uri="{28A0092B-C50C-407E-A947-70E740481C1C}">
                           <a14:useLocalDpi xmlns:a14="http://schemas.microsoft.com/office/drawing/2010/main" val="0"/>
@@ -18350,14 +18561,27 @@
       <w:r>
         <w:t xml:space="preserve">Figure </w:t>
       </w:r>
-      <w:fldSimple w:instr=" SEQ Figure \* ARABIC ">
-        <w:r>
-          <w:rPr>
-            <w:noProof/>
-          </w:rPr>
-          <w:t>6</w:t>
-        </w:r>
-      </w:fldSimple>
+      <w:r>
+        <w:fldChar w:fldCharType="begin"/>
+      </w:r>
+      <w:r>
+        <w:instrText xml:space="preserve"> SEQ Figure \* ARABIC </w:instrText>
+      </w:r>
+      <w:r>
+        <w:fldChar w:fldCharType="separate"/>
+      </w:r>
+      <w:r>
+        <w:rPr>
+          <w:noProof/>
+        </w:rPr>
+        <w:t>7</w:t>
+      </w:r>
+      <w:r>
+        <w:rPr>
+          <w:noProof/>
+        </w:rPr>
+        <w:fldChar w:fldCharType="end"/>
+      </w:r>
       <w:r>
         <w:t xml:space="preserve"> </w:t>
       </w:r>
@@ -18401,14 +18625,27 @@
       <w:r>
         <w:t xml:space="preserve">Tableau </w:t>
       </w:r>
-      <w:fldSimple w:instr=" SEQ Tableau \* ARABIC ">
-        <w:r>
-          <w:rPr>
-            <w:noProof/>
-          </w:rPr>
-          <w:t>2</w:t>
-        </w:r>
-      </w:fldSimple>
+      <w:r>
+        <w:fldChar w:fldCharType="begin"/>
+      </w:r>
+      <w:r>
+        <w:instrText xml:space="preserve"> SEQ Tableau \* ARABIC </w:instrText>
+      </w:r>
+      <w:r>
+        <w:fldChar w:fldCharType="separate"/>
+      </w:r>
+      <w:r>
+        <w:rPr>
+          <w:noProof/>
+        </w:rPr>
+        <w:t>2</w:t>
+      </w:r>
+      <w:r>
+        <w:rPr>
+          <w:noProof/>
+        </w:rPr>
+        <w:fldChar w:fldCharType="end"/>
+      </w:r>
       <w:r>
         <w:t xml:space="preserve"> </w:t>
       </w:r>
@@ -18929,7 +19166,6 @@
       <w:r>
         <w:rPr>
           <w:b/>
-          <w:bCs w:val="0"/>
         </w:rPr>
         <w:t>Base de données</w:t>
       </w:r>
@@ -18939,14 +19175,12 @@
       <w:r>
         <w:rPr>
           <w:b/>
-          <w:bCs w:val="0"/>
         </w:rPr>
         <w:t>A</w:t>
       </w:r>
       <w:r>
         <w:rPr>
           <w:b/>
-          <w:bCs w:val="0"/>
         </w:rPr>
         <w:t>pplicatif</w:t>
       </w:r>
@@ -19035,7 +19269,7 @@
                     <pic:cNvPicPr/>
                   </pic:nvPicPr>
                   <pic:blipFill>
-                    <a:blip r:embed="rId39">
+                    <a:blip r:embed="rId38">
                       <a:extLst>
                         <a:ext uri="{28A0092B-C50C-407E-A947-70E740481C1C}">
                           <a14:useLocalDpi xmlns:a14="http://schemas.microsoft.com/office/drawing/2010/main" val="0"/>
@@ -19071,14 +19305,27 @@
       <w:r>
         <w:t xml:space="preserve">Figure </w:t>
       </w:r>
-      <w:fldSimple w:instr=" SEQ Figure \* ARABIC ">
-        <w:r>
-          <w:rPr>
-            <w:noProof/>
-          </w:rPr>
-          <w:t>7</w:t>
-        </w:r>
-      </w:fldSimple>
+      <w:r>
+        <w:fldChar w:fldCharType="begin"/>
+      </w:r>
+      <w:r>
+        <w:instrText xml:space="preserve"> SEQ Figure \* ARABIC </w:instrText>
+      </w:r>
+      <w:r>
+        <w:fldChar w:fldCharType="separate"/>
+      </w:r>
+      <w:r>
+        <w:rPr>
+          <w:noProof/>
+        </w:rPr>
+        <w:t>8</w:t>
+      </w:r>
+      <w:r>
+        <w:rPr>
+          <w:noProof/>
+        </w:rPr>
+        <w:fldChar w:fldCharType="end"/>
+      </w:r>
       <w:r>
         <w:t xml:space="preserve"> </w:t>
       </w:r>
@@ -19239,7 +19486,6 @@
       <w:r>
         <w:rPr>
           <w:b/>
-          <w:bCs w:val="0"/>
         </w:rPr>
         <w:t>Design Patterns</w:t>
       </w:r>
@@ -19305,7 +19551,7 @@
                     <pic:cNvPicPr/>
                   </pic:nvPicPr>
                   <pic:blipFill>
-                    <a:blip r:embed="rId40">
+                    <a:blip r:embed="rId39">
                       <a:extLst>
                         <a:ext uri="{28A0092B-C50C-407E-A947-70E740481C1C}">
                           <a14:useLocalDpi xmlns:a14="http://schemas.microsoft.com/office/drawing/2010/main" val="0"/>
@@ -19351,14 +19597,27 @@
       <w:r>
         <w:t xml:space="preserve">Figure </w:t>
       </w:r>
-      <w:fldSimple w:instr=" SEQ Figure \* ARABIC ">
-        <w:r>
-          <w:rPr>
-            <w:noProof/>
-          </w:rPr>
-          <w:t>8</w:t>
-        </w:r>
-      </w:fldSimple>
+      <w:r>
+        <w:fldChar w:fldCharType="begin"/>
+      </w:r>
+      <w:r>
+        <w:instrText xml:space="preserve"> SEQ Figure \* ARABIC </w:instrText>
+      </w:r>
+      <w:r>
+        <w:fldChar w:fldCharType="separate"/>
+      </w:r>
+      <w:r>
+        <w:rPr>
+          <w:noProof/>
+        </w:rPr>
+        <w:t>9</w:t>
+      </w:r>
+      <w:r>
+        <w:rPr>
+          <w:noProof/>
+        </w:rPr>
+        <w:fldChar w:fldCharType="end"/>
+      </w:r>
       <w:r>
         <w:t xml:space="preserve"> Image Illustrant de fonctionnement du Modèle</w:t>
       </w:r>
@@ -19583,7 +19842,7 @@
                     </pic:cNvPicPr>
                   </pic:nvPicPr>
                   <pic:blipFill>
-                    <a:blip r:embed="rId41">
+                    <a:blip r:embed="rId40">
                       <a:extLst>
                         <a:ext uri="{28A0092B-C50C-407E-A947-70E740481C1C}">
                           <a14:useLocalDpi xmlns:a14="http://schemas.microsoft.com/office/drawing/2010/main" val="0"/>
@@ -19666,7 +19925,7 @@
           <w:sz w:val="28"/>
           <w:szCs w:val="28"/>
         </w:rPr>
-        <w:t>9</w:t>
+        <w:t>10</w:t>
       </w:r>
       <w:r>
         <w:rPr>
@@ -19783,11 +20042,11 @@
       <w:r>
         <w:t>L'UML est le résultat de la fusion de précédents langages de modélisation objet : Booch, OMT, OOSE</w:t>
       </w:r>
-      <w:hyperlink r:id="rId42" w:tooltip="OOSE" w:history="1"/>
+      <w:hyperlink r:id="rId41" w:tooltip="OOSE" w:history="1"/>
       <w:r>
         <w:t>. Principalement issu des travaux de </w:t>
       </w:r>
-      <w:hyperlink r:id="rId43" w:tooltip="Grady Booch" w:history="1">
+      <w:hyperlink r:id="rId42" w:tooltip="Grady Booch" w:history="1">
         <w:r>
           <w:t>Grady Booch</w:t>
         </w:r>
@@ -19795,7 +20054,7 @@
       <w:r>
         <w:t>, </w:t>
       </w:r>
-      <w:hyperlink r:id="rId44" w:tooltip="James Rumbaugh" w:history="1">
+      <w:hyperlink r:id="rId43" w:tooltip="James Rumbaugh" w:history="1">
         <w:r>
           <w:t>James Rumbaugh</w:t>
         </w:r>
@@ -19803,7 +20062,7 @@
       <w:r>
         <w:t> et </w:t>
       </w:r>
-      <w:hyperlink r:id="rId45" w:tooltip="Ivar Jacobson" w:history="1">
+      <w:hyperlink r:id="rId44" w:tooltip="Ivar Jacobson" w:history="1">
         <w:r>
           <w:t>Ivar Jacobson</w:t>
         </w:r>
@@ -19811,7 +20070,7 @@
       <w:r>
         <w:t>, UML est à présent un standard adopté par l'Object Management</w:t>
       </w:r>
-      <w:hyperlink r:id="rId46" w:tooltip="Object Management Group" w:history="1"/>
+      <w:hyperlink r:id="rId45" w:tooltip="Object Management Group" w:history="1"/>
       <w:r>
         <w:t xml:space="preserve"> Group (OMG). UML 1.0 a été normalisé en janvier 1997</w:t>
       </w:r>
@@ -19898,23 +20157,11 @@
           <w:ilvl w:val="0"/>
           <w:numId w:val="10"/>
         </w:numPr>
-        <w:rPr>
-          <w:b/>
-          <w:bCs w:val="0"/>
-        </w:rPr>
-      </w:pPr>
-      <w:r>
-        <w:rPr>
-          <w:b/>
-          <w:bCs w:val="0"/>
-        </w:rPr>
+      </w:pPr>
+      <w:r>
         <w:t xml:space="preserve">Gestion de profils </w:t>
       </w:r>
       <w:r>
-        <w:rPr>
-          <w:b/>
-          <w:bCs w:val="0"/>
-        </w:rPr>
         <w:t>de facturation</w:t>
       </w:r>
     </w:p>
@@ -19941,14 +20188,27 @@
       <w:r>
         <w:t xml:space="preserve">Tableau </w:t>
       </w:r>
-      <w:fldSimple w:instr=" SEQ Tableau \* ARABIC ">
-        <w:r>
-          <w:rPr>
-            <w:noProof/>
-          </w:rPr>
-          <w:t>3</w:t>
-        </w:r>
-      </w:fldSimple>
+      <w:r>
+        <w:fldChar w:fldCharType="begin"/>
+      </w:r>
+      <w:r>
+        <w:instrText xml:space="preserve"> SEQ Tableau \* ARABIC </w:instrText>
+      </w:r>
+      <w:r>
+        <w:fldChar w:fldCharType="separate"/>
+      </w:r>
+      <w:r>
+        <w:rPr>
+          <w:noProof/>
+        </w:rPr>
+        <w:t>3</w:t>
+      </w:r>
+      <w:r>
+        <w:rPr>
+          <w:noProof/>
+        </w:rPr>
+        <w:fldChar w:fldCharType="end"/>
+      </w:r>
       <w:r>
         <w:t xml:space="preserve"> Tableau illustrant le USE CASE "Gestion des profil de facturation"</w:t>
       </w:r>
@@ -20317,7 +20577,7 @@
                     <pic:cNvPicPr/>
                   </pic:nvPicPr>
                   <pic:blipFill>
-                    <a:blip r:embed="rId47">
+                    <a:blip r:embed="rId46">
                       <a:extLst>
                         <a:ext uri="{28A0092B-C50C-407E-A947-70E740481C1C}">
                           <a14:useLocalDpi xmlns:a14="http://schemas.microsoft.com/office/drawing/2010/main" val="0"/>
@@ -20364,14 +20624,27 @@
         <w:lastRenderedPageBreak/>
         <w:t xml:space="preserve">Figure </w:t>
       </w:r>
-      <w:fldSimple w:instr=" SEQ Figure \* ARABIC ">
-        <w:r>
-          <w:rPr>
-            <w:noProof/>
-          </w:rPr>
-          <w:t>10</w:t>
-        </w:r>
-      </w:fldSimple>
+      <w:r>
+        <w:fldChar w:fldCharType="begin"/>
+      </w:r>
+      <w:r>
+        <w:instrText xml:space="preserve"> SEQ Figure \* ARABIC </w:instrText>
+      </w:r>
+      <w:r>
+        <w:fldChar w:fldCharType="separate"/>
+      </w:r>
+      <w:r>
+        <w:rPr>
+          <w:noProof/>
+        </w:rPr>
+        <w:t>11</w:t>
+      </w:r>
+      <w:r>
+        <w:rPr>
+          <w:noProof/>
+        </w:rPr>
+        <w:fldChar w:fldCharType="end"/>
+      </w:r>
       <w:r>
         <w:t xml:space="preserve"> Diagramme de cas d'utilisation du profil de facturation</w:t>
       </w:r>
@@ -20417,14 +20690,27 @@
       <w:r>
         <w:t xml:space="preserve"> </w:t>
       </w:r>
-      <w:fldSimple w:instr=" SEQ Tableau \* ARABIC ">
-        <w:r>
-          <w:rPr>
-            <w:noProof/>
-          </w:rPr>
-          <w:t>4</w:t>
-        </w:r>
-      </w:fldSimple>
+      <w:r>
+        <w:fldChar w:fldCharType="begin"/>
+      </w:r>
+      <w:r>
+        <w:instrText xml:space="preserve"> SEQ Tableau \* ARABIC </w:instrText>
+      </w:r>
+      <w:r>
+        <w:fldChar w:fldCharType="separate"/>
+      </w:r>
+      <w:r>
+        <w:rPr>
+          <w:noProof/>
+        </w:rPr>
+        <w:t>4</w:t>
+      </w:r>
+      <w:r>
+        <w:rPr>
+          <w:noProof/>
+        </w:rPr>
+        <w:fldChar w:fldCharType="end"/>
+      </w:r>
       <w:r>
         <w:t xml:space="preserve">  ILLUSTRANT LE USE CASE "gestion des taxes"</w:t>
       </w:r>
@@ -20777,7 +21063,7 @@
                     <pic:cNvPicPr/>
                   </pic:nvPicPr>
                   <pic:blipFill>
-                    <a:blip r:embed="rId48">
+                    <a:blip r:embed="rId47">
                       <a:extLst>
                         <a:ext uri="{28A0092B-C50C-407E-A947-70E740481C1C}">
                           <a14:useLocalDpi xmlns:a14="http://schemas.microsoft.com/office/drawing/2010/main" val="0"/>
@@ -20823,14 +21109,27 @@
       <w:r>
         <w:t xml:space="preserve">Figure </w:t>
       </w:r>
-      <w:fldSimple w:instr=" SEQ Figure \* ARABIC ">
-        <w:r>
-          <w:rPr>
-            <w:noProof/>
-          </w:rPr>
-          <w:t>11</w:t>
-        </w:r>
-      </w:fldSimple>
+      <w:r>
+        <w:fldChar w:fldCharType="begin"/>
+      </w:r>
+      <w:r>
+        <w:instrText xml:space="preserve"> SEQ Figure \* ARABIC </w:instrText>
+      </w:r>
+      <w:r>
+        <w:fldChar w:fldCharType="separate"/>
+      </w:r>
+      <w:r>
+        <w:rPr>
+          <w:noProof/>
+        </w:rPr>
+        <w:t>12</w:t>
+      </w:r>
+      <w:r>
+        <w:rPr>
+          <w:noProof/>
+        </w:rPr>
+        <w:fldChar w:fldCharType="end"/>
+      </w:r>
       <w:r>
         <w:t xml:space="preserve"> Diagramme de cas d'utilisation pour la gestion des taxes</w:t>
       </w:r>
@@ -20872,14 +21171,27 @@
       <w:r>
         <w:t xml:space="preserve">Tableau </w:t>
       </w:r>
-      <w:fldSimple w:instr=" SEQ Tableau \* ARABIC ">
-        <w:r>
-          <w:rPr>
-            <w:noProof/>
-          </w:rPr>
-          <w:t>5</w:t>
-        </w:r>
-      </w:fldSimple>
+      <w:r>
+        <w:fldChar w:fldCharType="begin"/>
+      </w:r>
+      <w:r>
+        <w:instrText xml:space="preserve"> SEQ Tableau \* ARABIC </w:instrText>
+      </w:r>
+      <w:r>
+        <w:fldChar w:fldCharType="separate"/>
+      </w:r>
+      <w:r>
+        <w:rPr>
+          <w:noProof/>
+        </w:rPr>
+        <w:t>5</w:t>
+      </w:r>
+      <w:r>
+        <w:rPr>
+          <w:noProof/>
+        </w:rPr>
+        <w:fldChar w:fldCharType="end"/>
+      </w:r>
       <w:r>
         <w:t xml:space="preserve"> TABLEAU ILLUSTRANT LE USE CASE "Télécharger une facture"</w:t>
       </w:r>
@@ -21084,7 +21396,7 @@
                     <pic:cNvPicPr/>
                   </pic:nvPicPr>
                   <pic:blipFill>
-                    <a:blip r:embed="rId49">
+                    <a:blip r:embed="rId48">
                       <a:extLst>
                         <a:ext uri="{28A0092B-C50C-407E-A947-70E740481C1C}">
                           <a14:useLocalDpi xmlns:a14="http://schemas.microsoft.com/office/drawing/2010/main" val="0"/>
@@ -21130,14 +21442,27 @@
       <w:r>
         <w:t xml:space="preserve">Figure </w:t>
       </w:r>
-      <w:fldSimple w:instr=" SEQ Figure \* ARABIC ">
-        <w:r>
-          <w:rPr>
-            <w:noProof/>
-          </w:rPr>
-          <w:t>12</w:t>
-        </w:r>
-      </w:fldSimple>
+      <w:r>
+        <w:fldChar w:fldCharType="begin"/>
+      </w:r>
+      <w:r>
+        <w:instrText xml:space="preserve"> SEQ Figure \* ARABIC </w:instrText>
+      </w:r>
+      <w:r>
+        <w:fldChar w:fldCharType="separate"/>
+      </w:r>
+      <w:r>
+        <w:rPr>
+          <w:noProof/>
+        </w:rPr>
+        <w:t>13</w:t>
+      </w:r>
+      <w:r>
+        <w:rPr>
+          <w:noProof/>
+        </w:rPr>
+        <w:fldChar w:fldCharType="end"/>
+      </w:r>
       <w:r>
         <w:t xml:space="preserve"> Diagramme de cas d'utilisation pour la génération de feuille de calcul de facture</w:t>
       </w:r>
@@ -21247,7 +21572,7 @@
                     <pic:cNvPicPr/>
                   </pic:nvPicPr>
                   <pic:blipFill>
-                    <a:blip r:embed="rId50">
+                    <a:blip r:embed="rId49">
                       <a:extLst>
                         <a:ext uri="{28A0092B-C50C-407E-A947-70E740481C1C}">
                           <a14:useLocalDpi xmlns:a14="http://schemas.microsoft.com/office/drawing/2010/main" val="0"/>
@@ -21293,14 +21618,27 @@
       <w:r>
         <w:t xml:space="preserve">Figure </w:t>
       </w:r>
-      <w:fldSimple w:instr=" SEQ Figure \* ARABIC ">
-        <w:r>
-          <w:rPr>
-            <w:noProof/>
-          </w:rPr>
-          <w:t>13</w:t>
-        </w:r>
-      </w:fldSimple>
+      <w:r>
+        <w:fldChar w:fldCharType="begin"/>
+      </w:r>
+      <w:r>
+        <w:instrText xml:space="preserve"> SEQ Figure \* ARABIC </w:instrText>
+      </w:r>
+      <w:r>
+        <w:fldChar w:fldCharType="separate"/>
+      </w:r>
+      <w:r>
+        <w:rPr>
+          <w:noProof/>
+        </w:rPr>
+        <w:t>14</w:t>
+      </w:r>
+      <w:r>
+        <w:rPr>
+          <w:noProof/>
+        </w:rPr>
+        <w:fldChar w:fldCharType="end"/>
+      </w:r>
       <w:r>
         <w:t xml:space="preserve"> Diagramme de séquence du cas d’utilisation &lt;connexion&gt;</w:t>
       </w:r>
@@ -21390,7 +21728,7 @@
                     <pic:cNvPicPr/>
                   </pic:nvPicPr>
                   <pic:blipFill>
-                    <a:blip r:embed="rId51">
+                    <a:blip r:embed="rId50">
                       <a:extLst>
                         <a:ext uri="{28A0092B-C50C-407E-A947-70E740481C1C}">
                           <a14:useLocalDpi xmlns:a14="http://schemas.microsoft.com/office/drawing/2010/main" val="0"/>
@@ -21439,14 +21777,27 @@
       <w:r>
         <w:t xml:space="preserve">Figure </w:t>
       </w:r>
-      <w:fldSimple w:instr=" SEQ Figure \* ARABIC ">
-        <w:r>
-          <w:rPr>
-            <w:noProof/>
-          </w:rPr>
-          <w:t>14</w:t>
-        </w:r>
-      </w:fldSimple>
+      <w:r>
+        <w:fldChar w:fldCharType="begin"/>
+      </w:r>
+      <w:r>
+        <w:instrText xml:space="preserve"> SEQ Figure \* ARABIC </w:instrText>
+      </w:r>
+      <w:r>
+        <w:fldChar w:fldCharType="separate"/>
+      </w:r>
+      <w:r>
+        <w:rPr>
+          <w:noProof/>
+        </w:rPr>
+        <w:t>15</w:t>
+      </w:r>
+      <w:r>
+        <w:rPr>
+          <w:noProof/>
+        </w:rPr>
+        <w:fldChar w:fldCharType="end"/>
+      </w:r>
       <w:r>
         <w:t xml:space="preserve"> </w:t>
       </w:r>
@@ -21637,7 +21988,7 @@
                     <pic:cNvPicPr/>
                   </pic:nvPicPr>
                   <pic:blipFill>
-                    <a:blip r:embed="rId52">
+                    <a:blip r:embed="rId51">
                       <a:extLst>
                         <a:ext uri="{28A0092B-C50C-407E-A947-70E740481C1C}">
                           <a14:useLocalDpi xmlns:a14="http://schemas.microsoft.com/office/drawing/2010/main" val="0"/>
@@ -21685,14 +22036,27 @@
       <w:r>
         <w:t xml:space="preserve">Figure </w:t>
       </w:r>
-      <w:fldSimple w:instr=" SEQ Figure \* ARABIC ">
-        <w:r>
-          <w:rPr>
-            <w:noProof/>
-          </w:rPr>
-          <w:t>15</w:t>
-        </w:r>
-      </w:fldSimple>
+      <w:r>
+        <w:fldChar w:fldCharType="begin"/>
+      </w:r>
+      <w:r>
+        <w:instrText xml:space="preserve"> SEQ Figure \* ARABIC </w:instrText>
+      </w:r>
+      <w:r>
+        <w:fldChar w:fldCharType="separate"/>
+      </w:r>
+      <w:r>
+        <w:rPr>
+          <w:noProof/>
+        </w:rPr>
+        <w:t>16</w:t>
+      </w:r>
+      <w:r>
+        <w:rPr>
+          <w:noProof/>
+        </w:rPr>
+        <w:fldChar w:fldCharType="end"/>
+      </w:r>
       <w:r>
         <w:t xml:space="preserve"> Diagramme de séquence du cas d'utilisation "</w:t>
       </w:r>
@@ -21760,7 +22124,7 @@
                     <pic:cNvPicPr/>
                   </pic:nvPicPr>
                   <pic:blipFill>
-                    <a:blip r:embed="rId53">
+                    <a:blip r:embed="rId52">
                       <a:extLst>
                         <a:ext uri="{28A0092B-C50C-407E-A947-70E740481C1C}">
                           <a14:useLocalDpi xmlns:a14="http://schemas.microsoft.com/office/drawing/2010/main" val="0"/>
@@ -21806,14 +22170,27 @@
       <w:r>
         <w:t xml:space="preserve">Figure </w:t>
       </w:r>
-      <w:fldSimple w:instr=" SEQ Figure \* ARABIC ">
-        <w:r>
-          <w:rPr>
-            <w:noProof/>
-          </w:rPr>
-          <w:t>16</w:t>
-        </w:r>
-      </w:fldSimple>
+      <w:r>
+        <w:fldChar w:fldCharType="begin"/>
+      </w:r>
+      <w:r>
+        <w:instrText xml:space="preserve"> SEQ Figure \* ARABIC </w:instrText>
+      </w:r>
+      <w:r>
+        <w:fldChar w:fldCharType="separate"/>
+      </w:r>
+      <w:r>
+        <w:rPr>
+          <w:noProof/>
+        </w:rPr>
+        <w:t>17</w:t>
+      </w:r>
+      <w:r>
+        <w:rPr>
+          <w:noProof/>
+        </w:rPr>
+        <w:fldChar w:fldCharType="end"/>
+      </w:r>
       <w:r>
         <w:t xml:space="preserve"> Diagramme de séquence de la modification d'un profil de facturation</w:t>
       </w:r>
@@ -21871,7 +22248,7 @@
                     <pic:cNvPicPr/>
                   </pic:nvPicPr>
                   <pic:blipFill>
-                    <a:blip r:embed="rId54">
+                    <a:blip r:embed="rId53">
                       <a:extLst>
                         <a:ext uri="{28A0092B-C50C-407E-A947-70E740481C1C}">
                           <a14:useLocalDpi xmlns:a14="http://schemas.microsoft.com/office/drawing/2010/main" val="0"/>
@@ -21917,14 +22294,27 @@
       <w:r>
         <w:t xml:space="preserve">Figure </w:t>
       </w:r>
-      <w:fldSimple w:instr=" SEQ Figure \* ARABIC ">
-        <w:r>
-          <w:rPr>
-            <w:noProof/>
-          </w:rPr>
-          <w:t>17</w:t>
-        </w:r>
-      </w:fldSimple>
+      <w:r>
+        <w:fldChar w:fldCharType="begin"/>
+      </w:r>
+      <w:r>
+        <w:instrText xml:space="preserve"> SEQ Figure \* ARABIC </w:instrText>
+      </w:r>
+      <w:r>
+        <w:fldChar w:fldCharType="separate"/>
+      </w:r>
+      <w:r>
+        <w:rPr>
+          <w:noProof/>
+        </w:rPr>
+        <w:t>18</w:t>
+      </w:r>
+      <w:r>
+        <w:rPr>
+          <w:noProof/>
+        </w:rPr>
+        <w:fldChar w:fldCharType="end"/>
+      </w:r>
       <w:r>
         <w:t xml:space="preserve"> Diagramme de séquence consultation d'un profil de facturation</w:t>
       </w:r>
@@ -21986,7 +22376,7 @@
                     <pic:cNvPicPr/>
                   </pic:nvPicPr>
                   <pic:blipFill>
-                    <a:blip r:embed="rId55">
+                    <a:blip r:embed="rId54">
                       <a:extLst>
                         <a:ext uri="{28A0092B-C50C-407E-A947-70E740481C1C}">
                           <a14:useLocalDpi xmlns:a14="http://schemas.microsoft.com/office/drawing/2010/main" val="0"/>
@@ -22032,14 +22422,27 @@
       <w:r>
         <w:t xml:space="preserve">Figure </w:t>
       </w:r>
-      <w:fldSimple w:instr=" SEQ Figure \* ARABIC ">
-        <w:r>
-          <w:rPr>
-            <w:noProof/>
-          </w:rPr>
-          <w:t>18</w:t>
-        </w:r>
-      </w:fldSimple>
+      <w:r>
+        <w:fldChar w:fldCharType="begin"/>
+      </w:r>
+      <w:r>
+        <w:instrText xml:space="preserve"> SEQ Figure \* ARABIC </w:instrText>
+      </w:r>
+      <w:r>
+        <w:fldChar w:fldCharType="separate"/>
+      </w:r>
+      <w:r>
+        <w:rPr>
+          <w:noProof/>
+        </w:rPr>
+        <w:t>19</w:t>
+      </w:r>
+      <w:r>
+        <w:rPr>
+          <w:noProof/>
+        </w:rPr>
+        <w:fldChar w:fldCharType="end"/>
+      </w:r>
       <w:r>
         <w:t xml:space="preserve"> Diagramme de séquence de la suppression d'un profil de facturation</w:t>
       </w:r>
@@ -22133,7 +22536,7 @@
                     <pic:cNvPicPr/>
                   </pic:nvPicPr>
                   <pic:blipFill>
-                    <a:blip r:embed="rId56">
+                    <a:blip r:embed="rId55">
                       <a:extLst>
                         <a:ext uri="{28A0092B-C50C-407E-A947-70E740481C1C}">
                           <a14:useLocalDpi xmlns:a14="http://schemas.microsoft.com/office/drawing/2010/main" val="0"/>
@@ -22179,14 +22582,27 @@
       <w:r>
         <w:t xml:space="preserve">Figure </w:t>
       </w:r>
-      <w:fldSimple w:instr=" SEQ Figure \* ARABIC ">
-        <w:r>
-          <w:rPr>
-            <w:noProof/>
-          </w:rPr>
-          <w:t>19</w:t>
-        </w:r>
-      </w:fldSimple>
+      <w:r>
+        <w:fldChar w:fldCharType="begin"/>
+      </w:r>
+      <w:r>
+        <w:instrText xml:space="preserve"> SEQ Figure \* ARABIC </w:instrText>
+      </w:r>
+      <w:r>
+        <w:fldChar w:fldCharType="separate"/>
+      </w:r>
+      <w:r>
+        <w:rPr>
+          <w:noProof/>
+        </w:rPr>
+        <w:t>20</w:t>
+      </w:r>
+      <w:r>
+        <w:rPr>
+          <w:noProof/>
+        </w:rPr>
+        <w:fldChar w:fldCharType="end"/>
+      </w:r>
       <w:r>
         <w:t xml:space="preserve"> Diagramme de séquence du cas d'utilisation « télécharger feuille de calcul »</w:t>
       </w:r>
@@ -22392,7 +22808,7 @@
                     <pic:cNvPicPr/>
                   </pic:nvPicPr>
                   <pic:blipFill>
-                    <a:blip r:embed="rId57">
+                    <a:blip r:embed="rId56">
                       <a:extLst>
                         <a:ext uri="{28A0092B-C50C-407E-A947-70E740481C1C}">
                           <a14:useLocalDpi xmlns:a14="http://schemas.microsoft.com/office/drawing/2010/main" val="0"/>
@@ -22437,14 +22853,27 @@
       <w:r>
         <w:t xml:space="preserve">Figure </w:t>
       </w:r>
-      <w:fldSimple w:instr=" SEQ Figure \* ARABIC ">
-        <w:r>
-          <w:rPr>
-            <w:noProof/>
-          </w:rPr>
-          <w:t>20</w:t>
-        </w:r>
-      </w:fldSimple>
+      <w:r>
+        <w:fldChar w:fldCharType="begin"/>
+      </w:r>
+      <w:r>
+        <w:instrText xml:space="preserve"> SEQ Figure \* ARABIC </w:instrText>
+      </w:r>
+      <w:r>
+        <w:fldChar w:fldCharType="separate"/>
+      </w:r>
+      <w:r>
+        <w:rPr>
+          <w:noProof/>
+        </w:rPr>
+        <w:t>21</w:t>
+      </w:r>
+      <w:r>
+        <w:rPr>
+          <w:noProof/>
+        </w:rPr>
+        <w:fldChar w:fldCharType="end"/>
+      </w:r>
       <w:r>
         <w:t xml:space="preserve"> Image illustrant le fonctionnement du langage php</w:t>
       </w:r>
@@ -22645,7 +23074,7 @@
                     <pic:cNvPicPr/>
                   </pic:nvPicPr>
                   <pic:blipFill>
-                    <a:blip r:embed="rId58">
+                    <a:blip r:embed="rId57">
                       <a:extLst>
                         <a:ext uri="{28A0092B-C50C-407E-A947-70E740481C1C}">
                           <a14:useLocalDpi xmlns:a14="http://schemas.microsoft.com/office/drawing/2010/main" val="0"/>
@@ -22875,7 +23304,7 @@
                     <pic:cNvPicPr/>
                   </pic:nvPicPr>
                   <pic:blipFill>
-                    <a:blip r:embed="rId59">
+                    <a:blip r:embed="rId58">
                       <a:extLst>
                         <a:ext uri="{28A0092B-C50C-407E-A947-70E740481C1C}">
                           <a14:useLocalDpi xmlns:a14="http://schemas.microsoft.com/office/drawing/2010/main" val="0"/>
@@ -22956,7 +23385,6 @@
     <w:p>
       <w:pPr>
         <w:pStyle w:val="myParagraphe"/>
-        <w:jc w:val="center"/>
       </w:pPr>
       <w:r>
         <w:rPr>
@@ -22979,7 +23407,7 @@
                     <pic:cNvPicPr/>
                   </pic:nvPicPr>
                   <pic:blipFill>
-                    <a:blip r:embed="rId60">
+                    <a:blip r:embed="rId59">
                       <a:extLst>
                         <a:ext uri="{28A0092B-C50C-407E-A947-70E740481C1C}">
                           <a14:useLocalDpi xmlns:a14="http://schemas.microsoft.com/office/drawing/2010/main" val="0"/>
@@ -24994,9 +25422,7 @@
       </w:pPr>
       <w:r>
         <w:rPr>
-          <w:rFonts w:eastAsia="Times New Roman"/>
           <w:noProof/>
-          <w:szCs w:val="32"/>
         </w:rPr>
         <mc:AlternateContent>
           <mc:Choice Requires="wps">
@@ -25129,9 +25555,7 @@
       </w:pPr>
       <w:r>
         <w:rPr>
-          <w:rFonts w:eastAsia="Times New Roman"/>
           <w:noProof/>
-          <w:szCs w:val="32"/>
         </w:rPr>
         <mc:AlternateContent>
           <mc:Choice Requires="wps">
@@ -25264,9 +25688,7 @@
       </w:pPr>
       <w:r>
         <w:rPr>
-          <w:rFonts w:eastAsia="Times New Roman"/>
           <w:noProof/>
-          <w:szCs w:val="32"/>
         </w:rPr>
         <mc:AlternateContent>
           <mc:Choice Requires="wps">
@@ -26540,9 +26962,6 @@
         </mc:AlternateContent>
       </w:r>
       <w:r>
-        <w:rPr>
-          <w:b/>
-        </w:rPr>
         <w:t>Calcul de la tangente P</w:t>
       </w:r>
       <w:r>
@@ -26552,7 +26971,6 @@
     <w:p>
       <w:pPr>
         <w:pStyle w:val="myParagraphe"/>
-        <w:ind w:left="720"/>
       </w:pPr>
       <w:r>
         <w:rPr>
@@ -26581,7 +26999,6 @@
     <w:p>
       <w:pPr>
         <w:pStyle w:val="myParagraphe"/>
-        <w:ind w:left="720"/>
       </w:pPr>
       <w:r>
         <w:rPr>
@@ -26691,7 +27108,7 @@
           </mc:Choice>
           <mc:Fallback>
             <w:pict>
-              <v:roundrect w14:anchorId="77FE6DC2" id="Rectangle : coins arrondis 40" o:spid="_x0000_s1042" style="position:absolute;left:0;text-align:left;margin-left:19.35pt;margin-top:-.4pt;width:433pt;height:48.7pt;z-index:251719680;visibility:visible;mso-wrap-style:square;mso-width-percent:0;mso-height-percent:0;mso-wrap-distance-left:9pt;mso-wrap-distance-top:0;mso-wrap-distance-right:9pt;mso-wrap-distance-bottom:0;mso-position-horizontal:absolute;mso-position-horizontal-relative:text;mso-position-vertical:absolute;mso-position-vertical-relative:text;mso-width-percent:0;mso-height-percent:0;mso-width-relative:margin;mso-height-relative:margin;v-text-anchor:middle" arcsize="10923f" o:gfxdata="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" fillcolor="#404040 [2429]" stroked="f" strokeweight="1pt">
+              <v:roundrect w14:anchorId="77FE6DC2" id="Rectangle : coins arrondis 40" o:spid="_x0000_s1042" style="position:absolute;margin-left:19.35pt;margin-top:-.4pt;width:433pt;height:48.7pt;z-index:251719680;visibility:visible;mso-wrap-style:square;mso-width-percent:0;mso-height-percent:0;mso-wrap-distance-left:9pt;mso-wrap-distance-top:0;mso-wrap-distance-right:9pt;mso-wrap-distance-bottom:0;mso-position-horizontal:absolute;mso-position-horizontal-relative:text;mso-position-vertical:absolute;mso-position-vertical-relative:text;mso-width-percent:0;mso-height-percent:0;mso-width-relative:margin;mso-height-relative:margin;v-text-anchor:middle" arcsize="10923f" o:gfxdata="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" fillcolor="#404040 [2429]" stroked="f" strokeweight="1pt">
                 <v:stroke joinstyle="miter"/>
                 <v:textbox>
                   <w:txbxContent>
@@ -26732,7 +27149,6 @@
     <w:p>
       <w:pPr>
         <w:pStyle w:val="myParagraphe"/>
-        <w:ind w:left="720"/>
       </w:pPr>
       <w:r>
         <w:br/>
@@ -26742,24 +27158,15 @@
         <w:br/>
       </w:r>
       <w:r>
-        <w:rPr>
-          <w:b/>
-        </w:rPr>
         <w:t>Calcul du cosinus phi moyen à partir de la tangente</w:t>
       </w:r>
       <w:r>
         <w:br/>
       </w:r>
       <w:r>
-        <w:rPr>
-          <w:b/>
-        </w:rPr>
         <w:t>Calcul de la majoration ou minoration</w:t>
       </w:r>
       <w:r>
-        <w:rPr>
-          <w:b/>
-        </w:rPr>
         <w:br/>
       </w:r>
       <w:r>
@@ -26769,15 +27176,9 @@
         <w:br/>
       </w:r>
       <w:r>
-        <w:rPr>
-          <w:b/>
-        </w:rPr>
         <w:t>m = (P*100)-75/300</w:t>
       </w:r>
       <w:r>
-        <w:rPr>
-          <w:b/>
-        </w:rPr>
         <w:br/>
         <w:t>1+m = 1+m</w:t>
       </w:r>
@@ -26795,15 +27196,9 @@
         <w:br/>
       </w:r>
       <w:r>
-        <w:rPr>
-          <w:b/>
-        </w:rPr>
         <w:t>m = 48-(P*100)/600          0,48-P/6</w:t>
       </w:r>
       <w:r>
-        <w:rPr>
-          <w:b/>
-        </w:rPr>
         <w:br/>
         <w:t>1+m = 1-m</w:t>
       </w:r>
@@ -26815,21 +27210,12 @@
         <w:t xml:space="preserve"> </w:t>
       </w:r>
       <w:r>
-        <w:rPr>
-          <w:b/>
-        </w:rPr>
         <w:t>m = 0</w:t>
       </w:r>
       <w:r>
-        <w:rPr>
-          <w:b/>
-        </w:rPr>
         <w:t xml:space="preserve"> et </w:t>
       </w:r>
       <w:r>
-        <w:rPr>
-          <w:b/>
-        </w:rPr>
         <w:t>1+m = 1</w:t>
       </w:r>
     </w:p>
@@ -26904,6 +27290,89 @@
                 <pic:pic xmlns:pic="http://schemas.openxmlformats.org/drawingml/2006/picture">
                   <pic:nvPicPr>
                     <pic:cNvPr id="34" name="Connexion.png"/>
+                    <pic:cNvPicPr/>
+                  </pic:nvPicPr>
+                  <pic:blipFill>
+                    <a:blip r:embed="rId60" cstate="print">
+                      <a:extLst>
+                        <a:ext uri="{28A0092B-C50C-407E-A947-70E740481C1C}">
+                          <a14:useLocalDpi xmlns:a14="http://schemas.microsoft.com/office/drawing/2010/main" val="0"/>
+                        </a:ext>
+                      </a:extLst>
+                    </a:blip>
+                    <a:stretch>
+                      <a:fillRect/>
+                    </a:stretch>
+                  </pic:blipFill>
+                  <pic:spPr>
+                    <a:xfrm>
+                      <a:off x="0" y="0"/>
+                      <a:ext cx="5759450" cy="3239770"/>
+                    </a:xfrm>
+                    <a:prstGeom prst="rect">
+                      <a:avLst/>
+                    </a:prstGeom>
+                  </pic:spPr>
+                </pic:pic>
+              </a:graphicData>
+            </a:graphic>
+          </wp:inline>
+        </w:drawing>
+      </w:r>
+    </w:p>
+    <w:p/>
+    <w:p>
+      <w:pPr>
+        <w:pStyle w:val="Titre3"/>
+        <w:numPr>
+          <w:ilvl w:val="0"/>
+          <w:numId w:val="33"/>
+        </w:numPr>
+      </w:pPr>
+      <w:bookmarkStart w:id="195" w:name="_Toc26796492"/>
+      <w:bookmarkStart w:id="196" w:name="_Toc26800920"/>
+      <w:r>
+        <w:t>Page de consultation des données tarifaire</w:t>
+      </w:r>
+      <w:bookmarkEnd w:id="195"/>
+      <w:bookmarkEnd w:id="196"/>
+    </w:p>
+    <w:p>
+      <w:pPr>
+        <w:pStyle w:val="myParagraphe"/>
+      </w:pPr>
+      <w:r>
+        <w:t>Cette page nous montre la page de consultation. Elle est sensée afficher la liste de profil de facturation</w:t>
+      </w:r>
+      <w:r>
+        <w:t xml:space="preserve"> BT, MT et HT</w:t>
+      </w:r>
+      <w:r>
+        <w:t xml:space="preserve"> de la grille tarifaire enregistrée dans la base de données.</w:t>
+      </w:r>
+    </w:p>
+    <w:p>
+      <w:pPr>
+        <w:keepNext/>
+        <w:spacing w:line="360" w:lineRule="auto"/>
+      </w:pPr>
+      <w:r>
+        <w:rPr>
+          <w:noProof/>
+        </w:rPr>
+        <w:drawing>
+          <wp:inline distT="0" distB="0" distL="0" distR="0" wp14:anchorId="12C73AC7" wp14:editId="795C76AC">
+            <wp:extent cx="5759450" cy="3239770"/>
+            <wp:effectExtent l="0" t="0" r="0" b="0"/>
+            <wp:docPr id="35" name="Image 35"/>
+            <wp:cNvGraphicFramePr>
+              <a:graphicFrameLocks xmlns:a="http://schemas.openxmlformats.org/drawingml/2006/main" noChangeAspect="1"/>
+            </wp:cNvGraphicFramePr>
+            <a:graphic xmlns:a="http://schemas.openxmlformats.org/drawingml/2006/main">
+              <a:graphicData uri="http://schemas.openxmlformats.org/drawingml/2006/picture">
+                <pic:pic xmlns:pic="http://schemas.openxmlformats.org/drawingml/2006/picture">
+                  <pic:nvPicPr>
+                    <pic:cNvPr id="35" name="PARAMETRAGE - consultation facturation.png"/>
                     <pic:cNvPicPr/>
                   </pic:nvPicPr>
                   <pic:blipFill>
@@ -26934,7 +27403,46 @@
         </w:drawing>
       </w:r>
     </w:p>
-    <w:p/>
+    <w:p>
+      <w:pPr>
+        <w:pStyle w:val="FIGURE"/>
+      </w:pPr>
+      <w:bookmarkStart w:id="197" w:name="_Toc26364619"/>
+      <w:r>
+        <w:t xml:space="preserve">Figure </w:t>
+      </w:r>
+      <w:r>
+        <w:fldChar w:fldCharType="begin"/>
+      </w:r>
+      <w:r>
+        <w:instrText xml:space="preserve"> SEQ Figure \* ARABIC </w:instrText>
+      </w:r>
+      <w:r>
+        <w:fldChar w:fldCharType="separate"/>
+      </w:r>
+      <w:r>
+        <w:rPr>
+          <w:noProof/>
+        </w:rPr>
+        <w:t>22</w:t>
+      </w:r>
+      <w:r>
+        <w:rPr>
+          <w:noProof/>
+        </w:rPr>
+        <w:fldChar w:fldCharType="end"/>
+      </w:r>
+      <w:r>
+        <w:t xml:space="preserve"> </w:t>
+      </w:r>
+      <w:r>
+        <w:t>I</w:t>
+      </w:r>
+      <w:r>
+        <w:t>mage illustrant la page de consultation des profils de facturation BT, MT et HT</w:t>
+      </w:r>
+      <w:bookmarkEnd w:id="197"/>
+    </w:p>
     <w:p>
       <w:pPr>
         <w:pStyle w:val="Titre3"/>
@@ -26943,42 +27451,48 @@
           <w:numId w:val="33"/>
         </w:numPr>
       </w:pPr>
-      <w:bookmarkStart w:id="195" w:name="_Toc26796492"/>
-      <w:bookmarkStart w:id="196" w:name="_Toc26800920"/>
-      <w:r>
-        <w:t>Page de consultation des données tarifaire</w:t>
-      </w:r>
-      <w:bookmarkEnd w:id="195"/>
-      <w:bookmarkEnd w:id="196"/>
+      <w:bookmarkStart w:id="198" w:name="_Toc26796493"/>
+      <w:bookmarkStart w:id="199" w:name="_Toc26800921"/>
+      <w:r>
+        <w:lastRenderedPageBreak/>
+        <w:t>Page de modification de tranche tarifaire</w:t>
+      </w:r>
+      <w:r>
+        <w:t xml:space="preserve"> MT / HT</w:t>
+      </w:r>
+      <w:r>
+        <w:t xml:space="preserve"> et double tarif</w:t>
+      </w:r>
+      <w:bookmarkEnd w:id="198"/>
+      <w:bookmarkEnd w:id="199"/>
     </w:p>
     <w:p>
       <w:pPr>
         <w:pStyle w:val="myParagraphe"/>
       </w:pPr>
       <w:r>
-        <w:t>Cette page nous montre la page de consultation. Elle est sensée afficher la liste de profil de facturation</w:t>
-      </w:r>
-      <w:r>
-        <w:t xml:space="preserve"> BT, MT et HT</w:t>
-      </w:r>
-      <w:r>
-        <w:t xml:space="preserve"> de la grille tarifaire enregistrée dans la base de données.</w:t>
+        <w:t>Cette image montre l’écran de modification d’un profil de facturation. L’utilisateur n’a qu’</w:t>
+      </w:r>
+      <w:r>
+        <w:t>à</w:t>
+      </w:r>
+      <w:r>
+        <w:t xml:space="preserve"> modifier les différents champs à sa convenance et cliquer sur le bouton ajouter pour enregistrer ses modifications.</w:t>
       </w:r>
     </w:p>
     <w:p>
       <w:pPr>
         <w:keepNext/>
-        <w:spacing w:line="360" w:lineRule="auto"/>
       </w:pPr>
       <w:r>
         <w:rPr>
           <w:noProof/>
         </w:rPr>
         <w:drawing>
-          <wp:inline distT="0" distB="0" distL="0" distR="0" wp14:anchorId="12C73AC7" wp14:editId="795C76AC">
+          <wp:inline distT="0" distB="0" distL="0" distR="0" wp14:anchorId="0C3BE88B" wp14:editId="0C450AB1">
             <wp:extent cx="5759450" cy="3239770"/>
             <wp:effectExtent l="0" t="0" r="0" b="0"/>
-            <wp:docPr id="35" name="Image 35"/>
+            <wp:docPr id="38" name="Image 38"/>
             <wp:cNvGraphicFramePr>
               <a:graphicFrameLocks xmlns:a="http://schemas.openxmlformats.org/drawingml/2006/main" noChangeAspect="1"/>
             </wp:cNvGraphicFramePr>
@@ -26986,7 +27500,7 @@
               <a:graphicData uri="http://schemas.openxmlformats.org/drawingml/2006/picture">
                 <pic:pic xmlns:pic="http://schemas.openxmlformats.org/drawingml/2006/picture">
                   <pic:nvPicPr>
-                    <pic:cNvPr id="35" name="PARAMETRAGE - consultation facturation.png"/>
+                    <pic:cNvPr id="38" name="PARAMETRAGE - MODIFICATION MT &amp; HT.png"/>
                     <pic:cNvPicPr/>
                   </pic:nvPicPr>
                   <pic:blipFill>
@@ -27021,28 +27535,41 @@
       <w:pPr>
         <w:pStyle w:val="FIGURE"/>
       </w:pPr>
-      <w:bookmarkStart w:id="197" w:name="_Toc26364619"/>
+      <w:bookmarkStart w:id="200" w:name="_Toc26364620"/>
       <w:r>
         <w:t xml:space="preserve">Figure </w:t>
       </w:r>
-      <w:fldSimple w:instr=" SEQ Figure \* ARABIC ">
-        <w:r>
-          <w:rPr>
-            <w:noProof/>
-          </w:rPr>
-          <w:t>21</w:t>
-        </w:r>
-      </w:fldSimple>
-      <w:r>
-        <w:t xml:space="preserve"> </w:t>
-      </w:r>
-      <w:r>
-        <w:t>I</w:t>
-      </w:r>
-      <w:r>
-        <w:t>mage illustrant la page de consultation des profils de facturation BT, MT et HT</w:t>
-      </w:r>
-      <w:bookmarkEnd w:id="197"/>
+      <w:r>
+        <w:fldChar w:fldCharType="begin"/>
+      </w:r>
+      <w:r>
+        <w:instrText xml:space="preserve"> SEQ Figure \* ARABIC </w:instrText>
+      </w:r>
+      <w:r>
+        <w:fldChar w:fldCharType="separate"/>
+      </w:r>
+      <w:r>
+        <w:rPr>
+          <w:noProof/>
+        </w:rPr>
+        <w:t>23</w:t>
+      </w:r>
+      <w:r>
+        <w:rPr>
+          <w:noProof/>
+        </w:rPr>
+        <w:fldChar w:fldCharType="end"/>
+      </w:r>
+      <w:r>
+        <w:t xml:space="preserve"> Image illustrant le processus </w:t>
+      </w:r>
+      <w:r>
+        <w:t>de modification</w:t>
+      </w:r>
+      <w:r>
+        <w:t xml:space="preserve"> d'un profil de facturation</w:t>
+      </w:r>
+      <w:bookmarkEnd w:id="200"/>
     </w:p>
     <w:p>
       <w:pPr>
@@ -27052,48 +27579,30 @@
           <w:numId w:val="33"/>
         </w:numPr>
       </w:pPr>
-      <w:bookmarkStart w:id="198" w:name="_Toc26796493"/>
-      <w:bookmarkStart w:id="199" w:name="_Toc26800921"/>
-      <w:r>
-        <w:lastRenderedPageBreak/>
-        <w:t>Page de modification de tranche tarifaire</w:t>
-      </w:r>
-      <w:r>
-        <w:t xml:space="preserve"> MT / HT</w:t>
-      </w:r>
-      <w:r>
-        <w:t xml:space="preserve"> et double tarif</w:t>
-      </w:r>
-      <w:bookmarkEnd w:id="198"/>
-      <w:bookmarkEnd w:id="199"/>
-    </w:p>
-    <w:p>
-      <w:pPr>
-        <w:pStyle w:val="myParagraphe"/>
-      </w:pPr>
-      <w:r>
-        <w:t>Cette image montre l’écran de modification d’un profil de facturation. L’utilisateur n’a qu’</w:t>
-      </w:r>
-      <w:r>
-        <w:t>à</w:t>
-      </w:r>
-      <w:r>
-        <w:t xml:space="preserve"> modifier les différents champs à sa convenance et cliquer sur le bouton ajouter pour enregistrer ses modifications.</w:t>
-      </w:r>
-    </w:p>
-    <w:p>
-      <w:pPr>
-        <w:keepNext/>
-      </w:pPr>
+      <w:bookmarkStart w:id="201" w:name="_Toc26796494"/>
+      <w:bookmarkStart w:id="202" w:name="_Toc26800922"/>
+      <w:r>
+        <w:t>Page de d’ajout d’une tranche tarifaire</w:t>
+      </w:r>
+      <w:r>
+        <w:t xml:space="preserve"> BT</w:t>
+      </w:r>
+      <w:r>
+        <w:t xml:space="preserve"> et Eclairage publique</w:t>
+      </w:r>
+      <w:bookmarkEnd w:id="201"/>
+      <w:bookmarkEnd w:id="202"/>
+    </w:p>
+    <w:p>
       <w:r>
         <w:rPr>
           <w:noProof/>
         </w:rPr>
         <w:drawing>
-          <wp:inline distT="0" distB="0" distL="0" distR="0" wp14:anchorId="0C3BE88B" wp14:editId="0C450AB1">
-            <wp:extent cx="5759450" cy="3239770"/>
+          <wp:inline distT="0" distB="0" distL="0" distR="0" wp14:anchorId="584F92A1" wp14:editId="706127B3">
+            <wp:extent cx="5759450" cy="3239690"/>
             <wp:effectExtent l="0" t="0" r="0" b="0"/>
-            <wp:docPr id="38" name="Image 38"/>
+            <wp:docPr id="41" name="Image 41"/>
             <wp:cNvGraphicFramePr>
               <a:graphicFrameLocks xmlns:a="http://schemas.openxmlformats.org/drawingml/2006/main" noChangeAspect="1"/>
             </wp:cNvGraphicFramePr>
@@ -27119,7 +27628,7 @@
                   <pic:spPr>
                     <a:xfrm>
                       <a:off x="0" y="0"/>
-                      <a:ext cx="5759450" cy="3239770"/>
+                      <a:ext cx="5759450" cy="3239690"/>
                     </a:xfrm>
                     <a:prstGeom prst="rect">
                       <a:avLst/>
@@ -27134,30 +27643,39 @@
     </w:p>
     <w:p>
       <w:pPr>
-        <w:pStyle w:val="FIGURE"/>
-      </w:pPr>
-      <w:bookmarkStart w:id="200" w:name="_Toc26364620"/>
-      <w:r>
-        <w:t xml:space="preserve">Figure </w:t>
-      </w:r>
-      <w:fldSimple w:instr=" SEQ Figure \* ARABIC ">
-        <w:r>
-          <w:rPr>
-            <w:noProof/>
-          </w:rPr>
-          <w:t>22</w:t>
-        </w:r>
-      </w:fldSimple>
-      <w:r>
-        <w:t xml:space="preserve"> Image illustrant le processus </w:t>
-      </w:r>
-      <w:r>
-        <w:t>de modification</w:t>
-      </w:r>
-      <w:r>
-        <w:t xml:space="preserve"> d'un profil de facturation</w:t>
-      </w:r>
-      <w:bookmarkEnd w:id="200"/>
+        <w:pStyle w:val="myParagraphe"/>
+      </w:pPr>
+      <w:r>
+        <w:lastRenderedPageBreak/>
+        <w:t xml:space="preserve">Cette image montre l’écran </w:t>
+      </w:r>
+      <w:r>
+        <w:t xml:space="preserve">d’enregistrement </w:t>
+      </w:r>
+      <w:r>
+        <w:t>d’un profil de facturation. L’utilisateur n’a qu’à renseigner les différents champs à sa convenance et cliquer sur le bouton ajouter pour enregistrer ses modifications.</w:t>
+      </w:r>
+    </w:p>
+    <w:p>
+      <w:pPr>
+        <w:pStyle w:val="myParagraphe"/>
+      </w:pPr>
+      <w:r>
+        <w:t>Page modification des données de taxes (TVA, TSDAAE, TDE)</w:t>
+      </w:r>
+    </w:p>
+    <w:p>
+      <w:pPr>
+        <w:pStyle w:val="myParagraphe"/>
+      </w:pPr>
+      <w:r>
+        <w:t>Cette image montre l’écran de mise à jour de différentes taxes que sont la TVA, TSDAAE, TDE pour la SONABEL un client de EBURTIS. L’utilisateur n’a qu’à modifier les différents champs à sa convenance et cliquer sur le bouton ajouter pour enregistrer ses modifications.</w:t>
+      </w:r>
+    </w:p>
+    <w:p>
+      <w:pPr>
+        <w:pStyle w:val="myParagraphe"/>
+      </w:pPr>
     </w:p>
     <w:p>
       <w:pPr>
@@ -27167,30 +27685,52 @@
           <w:numId w:val="33"/>
         </w:numPr>
       </w:pPr>
-      <w:bookmarkStart w:id="201" w:name="_Toc26796494"/>
-      <w:bookmarkStart w:id="202" w:name="_Toc26800922"/>
-      <w:r>
-        <w:t>Page de d’ajout d’une tranche tarifaire</w:t>
-      </w:r>
-      <w:r>
-        <w:t xml:space="preserve"> BT</w:t>
-      </w:r>
-      <w:r>
-        <w:t xml:space="preserve"> et Eclairage publique</w:t>
-      </w:r>
-      <w:bookmarkEnd w:id="201"/>
-      <w:bookmarkEnd w:id="202"/>
-    </w:p>
-    <w:p>
+      <w:bookmarkStart w:id="203" w:name="_Toc26796495"/>
+      <w:bookmarkStart w:id="204" w:name="_Toc26800923"/>
+      <w:r>
+        <w:t>Page de téléchargement de facture</w:t>
+      </w:r>
+      <w:bookmarkEnd w:id="203"/>
+      <w:bookmarkEnd w:id="204"/>
+    </w:p>
+    <w:p>
+      <w:pPr>
+        <w:pStyle w:val="myParagraphe"/>
+      </w:pPr>
+      <w:r>
+        <w:t>Cette image montre l’écran</w:t>
+      </w:r>
+      <w:r>
+        <w:t xml:space="preserve"> du générateur de feuille de calcul le téléchargement d’une facture</w:t>
+      </w:r>
+      <w:r>
+        <w:t>. L’utilisateur n’a qu’</w:t>
+      </w:r>
+      <w:r>
+        <w:t>à</w:t>
+      </w:r>
+      <w:r>
+        <w:t xml:space="preserve"> modifier les différents champs à sa convenance et cliquer sur le bouton ajouter pour enregistrer ses modifications.</w:t>
+      </w:r>
+    </w:p>
+    <w:p>
+      <w:pPr>
+        <w:spacing w:line="360" w:lineRule="auto"/>
+      </w:pPr>
+    </w:p>
+    <w:p>
+      <w:pPr>
+        <w:keepNext/>
+      </w:pPr>
       <w:r>
         <w:rPr>
           <w:noProof/>
         </w:rPr>
         <w:drawing>
-          <wp:inline distT="0" distB="0" distL="0" distR="0" wp14:anchorId="584F92A1" wp14:editId="706127B3">
+          <wp:inline distT="0" distB="0" distL="0" distR="0" wp14:anchorId="32E694A1" wp14:editId="7C2F2C09">
             <wp:extent cx="5759450" cy="3239690"/>
             <wp:effectExtent l="0" t="0" r="0" b="0"/>
-            <wp:docPr id="41" name="Image 41"/>
+            <wp:docPr id="36" name="Image 36"/>
             <wp:cNvGraphicFramePr>
               <a:graphicFrameLocks xmlns:a="http://schemas.openxmlformats.org/drawingml/2006/main" noChangeAspect="1"/>
             </wp:cNvGraphicFramePr>
@@ -27198,7 +27738,7 @@
               <a:graphicData uri="http://schemas.openxmlformats.org/drawingml/2006/picture">
                 <pic:pic xmlns:pic="http://schemas.openxmlformats.org/drawingml/2006/picture">
                   <pic:nvPicPr>
-                    <pic:cNvPr id="38" name="PARAMETRAGE - MODIFICATION MT &amp; HT.png"/>
+                    <pic:cNvPr id="36" name="GENERATEUR DE FACTURE – 1.png"/>
                     <pic:cNvPicPr/>
                   </pic:nvPicPr>
                   <pic:blipFill>
@@ -27231,40 +27771,42 @@
     </w:p>
     <w:p>
       <w:pPr>
-        <w:pStyle w:val="myParagraphe"/>
-      </w:pPr>
-      <w:r>
-        <w:lastRenderedPageBreak/>
-        <w:t xml:space="preserve">Cette image montre l’écran </w:t>
-      </w:r>
-      <w:r>
-        <w:t xml:space="preserve">d’enregistrement </w:t>
-      </w:r>
-      <w:r>
-        <w:t>d’un profil de facturation. L’utilisateur n’a qu’à renseigner les différents champs à sa convenance et cliquer sur le bouton ajouter pour enregistrer ses modifications.</w:t>
-      </w:r>
-    </w:p>
-    <w:p>
-      <w:pPr>
-        <w:pStyle w:val="myParagraphe"/>
-      </w:pPr>
-      <w:r>
-        <w:t>Page modification des données de taxes (TVA, TSDAAE, TDE)</w:t>
-      </w:r>
-    </w:p>
-    <w:p>
-      <w:pPr>
-        <w:pStyle w:val="myParagraphe"/>
-      </w:pPr>
-      <w:r>
-        <w:t>Cette image montre l’écran de mise à jour de différentes taxes que sont la TVA, TSDAAE, TDE pour la SONABEL un client de EBURTIS. L’utilisateur n’a qu’à modifier les différents champs à sa convenance et cliquer sur le bouton ajouter pour enregistrer ses modifications.</w:t>
-      </w:r>
-    </w:p>
-    <w:p>
-      <w:pPr>
-        <w:pStyle w:val="myParagraphe"/>
-      </w:pPr>
-    </w:p>
+        <w:pStyle w:val="FIGURE"/>
+      </w:pPr>
+      <w:bookmarkStart w:id="205" w:name="_Toc26364621"/>
+      <w:r>
+        <w:t xml:space="preserve">Figure </w:t>
+      </w:r>
+      <w:r>
+        <w:fldChar w:fldCharType="begin"/>
+      </w:r>
+      <w:r>
+        <w:instrText xml:space="preserve"> SEQ Figure \* ARABIC </w:instrText>
+      </w:r>
+      <w:r>
+        <w:fldChar w:fldCharType="separate"/>
+      </w:r>
+      <w:r>
+        <w:rPr>
+          <w:noProof/>
+        </w:rPr>
+        <w:t>24</w:t>
+      </w:r>
+      <w:r>
+        <w:rPr>
+          <w:noProof/>
+        </w:rPr>
+        <w:fldChar w:fldCharType="end"/>
+      </w:r>
+      <w:r>
+        <w:t xml:space="preserve"> Image illustrant la page de téléchargement de feuille de calcul de facture</w:t>
+      </w:r>
+      <w:bookmarkEnd w:id="205"/>
+      <w:r>
+        <w:t xml:space="preserve"> </w:t>
+      </w:r>
+    </w:p>
+    <w:p/>
     <w:p>
       <w:pPr>
         <w:pStyle w:val="Titre3"/>
@@ -27273,52 +27815,82 @@
           <w:numId w:val="33"/>
         </w:numPr>
       </w:pPr>
-      <w:bookmarkStart w:id="203" w:name="_Toc26796495"/>
-      <w:bookmarkStart w:id="204" w:name="_Toc26800923"/>
-      <w:r>
-        <w:t>Page de téléchargement de facture</w:t>
-      </w:r>
-      <w:bookmarkEnd w:id="203"/>
-      <w:bookmarkEnd w:id="204"/>
-    </w:p>
+      <w:bookmarkStart w:id="206" w:name="_Toc26796496"/>
+      <w:bookmarkStart w:id="207" w:name="_Toc26800924"/>
+      <w:r>
+        <w:lastRenderedPageBreak/>
+        <w:t xml:space="preserve">Page d’enregistrement </w:t>
+      </w:r>
+      <w:r>
+        <w:t>d’un profil de facturation</w:t>
+      </w:r>
+      <w:r>
+        <w:t xml:space="preserve"> BT / ECLAIRAGE PUBLIQUE</w:t>
+      </w:r>
+      <w:bookmarkEnd w:id="206"/>
+      <w:bookmarkEnd w:id="207"/>
+    </w:p>
+    <w:p/>
     <w:p>
       <w:pPr>
         <w:pStyle w:val="myParagraphe"/>
       </w:pPr>
       <w:r>
-        <w:t>Cette image montre l’écran</w:t>
-      </w:r>
-      <w:r>
-        <w:t xml:space="preserve"> du générateur de feuille de calcul le téléchargement d’une facture</w:t>
-      </w:r>
-      <w:r>
-        <w:t>. L’utilisateur n’a qu’</w:t>
-      </w:r>
-      <w:r>
-        <w:t>à</w:t>
-      </w:r>
-      <w:r>
-        <w:t xml:space="preserve"> modifier les différents champs à sa convenance et cliquer sur le bouton ajouter pour enregistrer ses modifications.</w:t>
-      </w:r>
-    </w:p>
-    <w:p>
-      <w:pPr>
-        <w:spacing w:line="360" w:lineRule="auto"/>
-      </w:pPr>
+        <w:t>Cette image montre l’écran d’enregistrement d’un profil de facturation</w:t>
+      </w:r>
+      <w:r>
+        <w:t xml:space="preserve"> pour </w:t>
+      </w:r>
+      <w:r>
+        <w:t>la facture</w:t>
+      </w:r>
+      <w:r>
+        <w:t xml:space="preserve"> BT et </w:t>
+      </w:r>
+      <w:r>
+        <w:t xml:space="preserve">les facture à </w:t>
+      </w:r>
+      <w:r>
+        <w:t>éclairage</w:t>
+      </w:r>
+      <w:r>
+        <w:t xml:space="preserve"> </w:t>
+      </w:r>
+      <w:r>
+        <w:t>publique</w:t>
+      </w:r>
+      <w:r>
+        <w:t xml:space="preserve">. L’utilisateur n’a qu’à </w:t>
+      </w:r>
+      <w:r>
+        <w:t>renseigner</w:t>
+      </w:r>
+      <w:r>
+        <w:t xml:space="preserve"> les différents champs à sa convenance et cliquer sur le bouton ajouter pour enregistrer</w:t>
+      </w:r>
+      <w:r>
+        <w:t xml:space="preserve"> les données recueillit dans les champs</w:t>
+      </w:r>
+      <w:r>
+        <w:t>.</w:t>
+      </w:r>
     </w:p>
     <w:p>
       <w:pPr>
         <w:keepNext/>
       </w:pPr>
       <w:r>
+        <w:t xml:space="preserve"> </w:t>
+      </w:r>
+      <w:r>
         <w:rPr>
           <w:noProof/>
         </w:rPr>
         <w:drawing>
-          <wp:inline distT="0" distB="0" distL="0" distR="0" wp14:anchorId="32E694A1" wp14:editId="7C2F2C09">
+          <wp:inline distT="0" distB="0" distL="0" distR="0" wp14:anchorId="43A3B673" wp14:editId="377E2645">
             <wp:extent cx="5759450" cy="3239690"/>
             <wp:effectExtent l="0" t="0" r="0" b="0"/>
-            <wp:docPr id="36" name="Image 36"/>
+            <wp:docPr id="37" name="Image 37"/>
             <wp:cNvGraphicFramePr>
               <a:graphicFrameLocks xmlns:a="http://schemas.openxmlformats.org/drawingml/2006/main" noChangeAspect="1"/>
             </wp:cNvGraphicFramePr>
@@ -27326,7 +27898,7 @@
               <a:graphicData uri="http://schemas.openxmlformats.org/drawingml/2006/picture">
                 <pic:pic xmlns:pic="http://schemas.openxmlformats.org/drawingml/2006/picture">
                   <pic:nvPicPr>
-                    <pic:cNvPr id="36" name="GENERATEUR DE FACTURE – 1.png"/>
+                    <pic:cNvPr id="37" name="PARAMETRAGE - AJOUT BT.png"/>
                     <pic:cNvPicPr/>
                   </pic:nvPicPr>
                   <pic:blipFill>
@@ -27361,165 +27933,31 @@
       <w:pPr>
         <w:pStyle w:val="FIGURE"/>
       </w:pPr>
-      <w:bookmarkStart w:id="205" w:name="_Toc26364621"/>
+      <w:bookmarkStart w:id="208" w:name="_Toc26364622"/>
       <w:r>
         <w:t xml:space="preserve">Figure </w:t>
       </w:r>
-      <w:fldSimple w:instr=" SEQ Figure \* ARABIC ">
-        <w:r>
-          <w:rPr>
-            <w:noProof/>
-          </w:rPr>
-          <w:t>23</w:t>
-        </w:r>
-      </w:fldSimple>
-      <w:r>
-        <w:t xml:space="preserve"> Image illustrant la page de téléchargement de feuille de calcul de facture</w:t>
-      </w:r>
-      <w:bookmarkEnd w:id="205"/>
-      <w:r>
-        <w:t xml:space="preserve"> </w:t>
-      </w:r>
-    </w:p>
-    <w:p/>
-    <w:p>
-      <w:pPr>
-        <w:pStyle w:val="Titre3"/>
-        <w:numPr>
-          <w:ilvl w:val="0"/>
-          <w:numId w:val="33"/>
-        </w:numPr>
-      </w:pPr>
-      <w:bookmarkStart w:id="206" w:name="_Toc26796496"/>
-      <w:bookmarkStart w:id="207" w:name="_Toc26800924"/>
-      <w:r>
-        <w:lastRenderedPageBreak/>
-        <w:t xml:space="preserve">Page d’enregistrement </w:t>
-      </w:r>
-      <w:r>
-        <w:t>d’un profil de facturation</w:t>
-      </w:r>
-      <w:r>
-        <w:t xml:space="preserve"> BT / ECLAIRAGE PUBLIQUE</w:t>
-      </w:r>
-      <w:bookmarkEnd w:id="206"/>
-      <w:bookmarkEnd w:id="207"/>
-    </w:p>
-    <w:p/>
-    <w:p>
-      <w:pPr>
-        <w:pStyle w:val="myParagraphe"/>
-      </w:pPr>
-      <w:r>
-        <w:t>Cette image montre l’écran d’enregistrement d’un profil de facturation</w:t>
-      </w:r>
-      <w:r>
-        <w:t xml:space="preserve"> pour </w:t>
-      </w:r>
-      <w:r>
-        <w:t>la facture</w:t>
-      </w:r>
-      <w:r>
-        <w:t xml:space="preserve"> BT et </w:t>
-      </w:r>
-      <w:r>
-        <w:t xml:space="preserve">les facture à </w:t>
-      </w:r>
-      <w:r>
-        <w:t>éclairage</w:t>
-      </w:r>
-      <w:r>
-        <w:t xml:space="preserve"> </w:t>
-      </w:r>
-      <w:r>
-        <w:t>publique</w:t>
-      </w:r>
-      <w:r>
-        <w:t xml:space="preserve">. L’utilisateur n’a qu’à </w:t>
-      </w:r>
-      <w:r>
-        <w:t>renseigner</w:t>
-      </w:r>
-      <w:r>
-        <w:t xml:space="preserve"> les différents champs à sa convenance et cliquer sur le bouton ajouter pour enregistrer</w:t>
-      </w:r>
-      <w:r>
-        <w:t xml:space="preserve"> les données recueillit dans les champs</w:t>
-      </w:r>
-      <w:r>
-        <w:t>.</w:t>
-      </w:r>
-    </w:p>
-    <w:p>
-      <w:pPr>
-        <w:keepNext/>
-      </w:pPr>
-      <w:r>
-        <w:t xml:space="preserve"> </w:t>
+      <w:r>
+        <w:fldChar w:fldCharType="begin"/>
+      </w:r>
+      <w:r>
+        <w:instrText xml:space="preserve"> SEQ Figure \* ARABIC </w:instrText>
+      </w:r>
+      <w:r>
+        <w:fldChar w:fldCharType="separate"/>
       </w:r>
       <w:r>
         <w:rPr>
           <w:noProof/>
         </w:rPr>
-        <w:drawing>
-          <wp:inline distT="0" distB="0" distL="0" distR="0" wp14:anchorId="43A3B673" wp14:editId="377E2645">
-            <wp:extent cx="5759450" cy="3239690"/>
-            <wp:effectExtent l="0" t="0" r="0" b="0"/>
-            <wp:docPr id="37" name="Image 37"/>
-            <wp:cNvGraphicFramePr>
-              <a:graphicFrameLocks xmlns:a="http://schemas.openxmlformats.org/drawingml/2006/main" noChangeAspect="1"/>
-            </wp:cNvGraphicFramePr>
-            <a:graphic xmlns:a="http://schemas.openxmlformats.org/drawingml/2006/main">
-              <a:graphicData uri="http://schemas.openxmlformats.org/drawingml/2006/picture">
-                <pic:pic xmlns:pic="http://schemas.openxmlformats.org/drawingml/2006/picture">
-                  <pic:nvPicPr>
-                    <pic:cNvPr id="37" name="PARAMETRAGE - AJOUT BT.png"/>
-                    <pic:cNvPicPr/>
-                  </pic:nvPicPr>
-                  <pic:blipFill>
-                    <a:blip r:embed="rId66" cstate="print">
-                      <a:extLst>
-                        <a:ext uri="{28A0092B-C50C-407E-A947-70E740481C1C}">
-                          <a14:useLocalDpi xmlns:a14="http://schemas.microsoft.com/office/drawing/2010/main" val="0"/>
-                        </a:ext>
-                      </a:extLst>
-                    </a:blip>
-                    <a:stretch>
-                      <a:fillRect/>
-                    </a:stretch>
-                  </pic:blipFill>
-                  <pic:spPr>
-                    <a:xfrm>
-                      <a:off x="0" y="0"/>
-                      <a:ext cx="5759450" cy="3239690"/>
-                    </a:xfrm>
-                    <a:prstGeom prst="rect">
-                      <a:avLst/>
-                    </a:prstGeom>
-                  </pic:spPr>
-                </pic:pic>
-              </a:graphicData>
-            </a:graphic>
-          </wp:inline>
-        </w:drawing>
-      </w:r>
-    </w:p>
-    <w:p>
-      <w:pPr>
-        <w:pStyle w:val="FIGURE"/>
-      </w:pPr>
-      <w:bookmarkStart w:id="208" w:name="_Toc26364622"/>
-      <w:r>
-        <w:t xml:space="preserve">Figure </w:t>
-      </w:r>
-      <w:fldSimple w:instr=" SEQ Figure \* ARABIC ">
-        <w:r>
-          <w:rPr>
-            <w:noProof/>
-          </w:rPr>
-          <w:t>24</w:t>
-        </w:r>
-      </w:fldSimple>
+        <w:t>25</w:t>
+      </w:r>
+      <w:r>
+        <w:rPr>
+          <w:noProof/>
+        </w:rPr>
+        <w:fldChar w:fldCharType="end"/>
+      </w:r>
       <w:r>
         <w:t xml:space="preserve"> Image illustrant le processus d'ajout d'un profil de facturation</w:t>
       </w:r>
@@ -27615,14 +28053,27 @@
                             <w:r>
                               <w:t xml:space="preserve">Figure </w:t>
                             </w:r>
-                            <w:fldSimple w:instr=" SEQ Figure \* ARABIC ">
-                              <w:r>
-                                <w:rPr>
-                                  <w:noProof/>
-                                </w:rPr>
-                                <w:t>25</w:t>
-                              </w:r>
-                            </w:fldSimple>
+                            <w:r>
+                              <w:fldChar w:fldCharType="begin"/>
+                            </w:r>
+                            <w:r>
+                              <w:instrText xml:space="preserve"> SEQ Figure \* ARABIC </w:instrText>
+                            </w:r>
+                            <w:r>
+                              <w:fldChar w:fldCharType="separate"/>
+                            </w:r>
+                            <w:r>
+                              <w:rPr>
+                                <w:noProof/>
+                              </w:rPr>
+                              <w:t>26</w:t>
+                            </w:r>
+                            <w:r>
+                              <w:rPr>
+                                <w:noProof/>
+                              </w:rPr>
+                              <w:fldChar w:fldCharType="end"/>
+                            </w:r>
                             <w:r>
                               <w:t xml:space="preserve"> Image illustration le résultat après téléchargement de la feuille de calcul</w:t>
                             </w:r>
@@ -27671,14 +28122,27 @@
                       <w:r>
                         <w:t xml:space="preserve">Figure </w:t>
                       </w:r>
-                      <w:fldSimple w:instr=" SEQ Figure \* ARABIC ">
-                        <w:r>
-                          <w:rPr>
-                            <w:noProof/>
-                          </w:rPr>
-                          <w:t>25</w:t>
-                        </w:r>
-                      </w:fldSimple>
+                      <w:r>
+                        <w:fldChar w:fldCharType="begin"/>
+                      </w:r>
+                      <w:r>
+                        <w:instrText xml:space="preserve"> SEQ Figure \* ARABIC </w:instrText>
+                      </w:r>
+                      <w:r>
+                        <w:fldChar w:fldCharType="separate"/>
+                      </w:r>
+                      <w:r>
+                        <w:rPr>
+                          <w:noProof/>
+                        </w:rPr>
+                        <w:t>26</w:t>
+                      </w:r>
+                      <w:r>
+                        <w:rPr>
+                          <w:noProof/>
+                        </w:rPr>
+                        <w:fldChar w:fldCharType="end"/>
+                      </w:r>
                       <w:r>
                         <w:t xml:space="preserve"> Image illustration le résultat après téléchargement de la feuille de calcul</w:t>
                       </w:r>
@@ -27725,7 +28189,7 @@
                     <pic:cNvPicPr/>
                   </pic:nvPicPr>
                   <pic:blipFill rotWithShape="1">
-                    <a:blip r:embed="rId67">
+                    <a:blip r:embed="rId66">
                       <a:extLst>
                         <a:ext uri="{28A0092B-C50C-407E-A947-70E740481C1C}">
                           <a14:useLocalDpi xmlns:a14="http://schemas.microsoft.com/office/drawing/2010/main" val="0"/>
@@ -28001,8 +28465,8 @@
         <w:br w:type="page"/>
       </w:r>
     </w:p>
-    <w:bookmarkStart w:id="215" w:name="_Toc26796499" w:displacedByCustomXml="next"/>
-    <w:bookmarkStart w:id="216" w:name="_Toc26800927" w:displacedByCustomXml="next"/>
+    <w:bookmarkStart w:id="215" w:name="_Toc26800927" w:displacedByCustomXml="next"/>
+    <w:bookmarkStart w:id="216" w:name="_Toc26796499" w:displacedByCustomXml="next"/>
     <w:sdt>
       <w:sdtPr>
         <w:rPr>
@@ -28018,6 +28482,7 @@
           <w:docPartUnique/>
         </w:docPartObj>
       </w:sdtPr>
+      <w:sdtEndPr/>
       <w:sdtContent>
         <w:p>
           <w:pPr>
@@ -28256,7 +28721,7 @@
               <w:szCs w:val="28"/>
             </w:rPr>
           </w:pPr>
-          <w:hyperlink r:id="rId68" w:history="1">
+          <w:hyperlink r:id="rId67" w:history="1">
             <w:r>
               <w:rPr>
                 <w:rStyle w:val="Lienhypertexte"/>
@@ -28278,7 +28743,7 @@
               <w:szCs w:val="28"/>
             </w:rPr>
           </w:pPr>
-          <w:hyperlink r:id="rId69" w:history="1">
+          <w:hyperlink r:id="rId68" w:history="1">
             <w:r>
               <w:rPr>
                 <w:rStyle w:val="Lienhypertexte"/>
@@ -28296,7 +28761,7 @@
               <w:szCs w:val="28"/>
             </w:rPr>
           </w:pPr>
-          <w:hyperlink r:id="rId70" w:history="1">
+          <w:hyperlink r:id="rId69" w:history="1">
             <w:r>
               <w:rPr>
                 <w:rStyle w:val="Lienhypertexte"/>
@@ -28321,7 +28786,7 @@
             </w:rPr>
             <w:t xml:space="preserve">CIE. (01/12/2019). Les factures. </w:t>
           </w:r>
-          <w:hyperlink r:id="rId71" w:history="1">
+          <w:hyperlink r:id="rId70" w:history="1">
             <w:r>
               <w:rPr>
                 <w:rStyle w:val="Lienhypertexte"/>
@@ -28340,7 +28805,7 @@
           </w:r>
         </w:p>
         <w:p>
-          <w:hyperlink r:id="rId72" w:history="1">
+          <w:hyperlink r:id="rId71" w:history="1">
             <w:r>
               <w:rPr>
                 <w:rStyle w:val="Lienhypertexte"/>
@@ -28739,7 +29204,7 @@
               <w:szCs w:val="22"/>
             </w:rPr>
           </w:pPr>
-          <w:hyperlink r:id="rId73" w:anchor="_Toc26796428" w:history="1">
+          <w:hyperlink r:id="rId72" w:anchor="_Toc26796428" w:history="1">
             <w:r>
               <w:rPr>
                 <w:rStyle w:val="Lienhypertexte"/>
@@ -29879,7 +30344,7 @@
                 <w:noProof/>
                 <w:webHidden/>
               </w:rPr>
-              <w:t>17</w:t>
+              <w:t>18</w:t>
             </w:r>
             <w:r>
               <w:rPr>
@@ -29963,7 +30428,7 @@
                 <w:noProof/>
                 <w:webHidden/>
               </w:rPr>
-              <w:t>17</w:t>
+              <w:t>18</w:t>
             </w:r>
             <w:r>
               <w:rPr>
@@ -30047,7 +30512,7 @@
                 <w:noProof/>
                 <w:webHidden/>
               </w:rPr>
-              <w:t>17</w:t>
+              <w:t>18</w:t>
             </w:r>
             <w:r>
               <w:rPr>
@@ -30131,7 +30596,7 @@
                 <w:noProof/>
                 <w:webHidden/>
               </w:rPr>
-              <w:t>17</w:t>
+              <w:t>18</w:t>
             </w:r>
             <w:r>
               <w:rPr>
@@ -30215,7 +30680,7 @@
                 <w:noProof/>
                 <w:webHidden/>
               </w:rPr>
-              <w:t>17</w:t>
+              <w:t>18</w:t>
             </w:r>
             <w:r>
               <w:rPr>
@@ -30299,7 +30764,7 @@
                 <w:noProof/>
                 <w:webHidden/>
               </w:rPr>
-              <w:t>17</w:t>
+              <w:t>18</w:t>
             </w:r>
             <w:r>
               <w:rPr>
@@ -30383,7 +30848,7 @@
                 <w:noProof/>
                 <w:webHidden/>
               </w:rPr>
-              <w:t>17</w:t>
+              <w:t>18</w:t>
             </w:r>
             <w:r>
               <w:rPr>
@@ -30403,7 +30868,7 @@
               <w:szCs w:val="22"/>
             </w:rPr>
           </w:pPr>
-          <w:hyperlink r:id="rId74" w:anchor="_Toc26796449" w:history="1">
+          <w:hyperlink r:id="rId73" w:anchor="_Toc26796449" w:history="1">
             <w:r>
               <w:rPr>
                 <w:rStyle w:val="Lienhypertexte"/>
@@ -30443,7 +30908,7 @@
               <w:rPr>
                 <w:webHidden/>
               </w:rPr>
-              <w:t>19</w:t>
+              <w:t>20</w:t>
             </w:r>
             <w:r>
               <w:rPr>
@@ -30462,7 +30927,7 @@
               <w:szCs w:val="22"/>
             </w:rPr>
           </w:pPr>
-          <w:hyperlink r:id="rId75" w:anchor="_Toc26796450" w:history="1">
+          <w:hyperlink r:id="rId74" w:anchor="_Toc26796450" w:history="1">
             <w:r>
               <w:rPr>
                 <w:rStyle w:val="Lienhypertexte"/>
@@ -30502,7 +30967,7 @@
               <w:rPr>
                 <w:webHidden/>
               </w:rPr>
-              <w:t>19</w:t>
+              <w:t>20</w:t>
             </w:r>
             <w:r>
               <w:rPr>
@@ -30561,7 +31026,7 @@
               <w:rPr>
                 <w:webHidden/>
               </w:rPr>
-              <w:t>20</w:t>
+              <w:t>21</w:t>
             </w:r>
             <w:r>
               <w:rPr>
@@ -30644,7 +31109,7 @@
                 <w:noProof/>
                 <w:webHidden/>
               </w:rPr>
-              <w:t>20</w:t>
+              <w:t>21</w:t>
             </w:r>
             <w:r>
               <w:rPr>
@@ -30728,7 +31193,7 @@
                 <w:noProof/>
                 <w:webHidden/>
               </w:rPr>
-              <w:t>20</w:t>
+              <w:t>21</w:t>
             </w:r>
             <w:r>
               <w:rPr>
@@ -30812,7 +31277,7 @@
                 <w:noProof/>
                 <w:webHidden/>
               </w:rPr>
-              <w:t>23</w:t>
+              <w:t>24</w:t>
             </w:r>
             <w:r>
               <w:rPr>
@@ -30896,7 +31361,7 @@
                 <w:noProof/>
                 <w:webHidden/>
               </w:rPr>
-              <w:t>24</w:t>
+              <w:t>25</w:t>
             </w:r>
             <w:r>
               <w:rPr>
@@ -30980,7 +31445,7 @@
                 <w:noProof/>
                 <w:webHidden/>
               </w:rPr>
-              <w:t>25</w:t>
+              <w:t>27</w:t>
             </w:r>
             <w:r>
               <w:rPr>
@@ -31064,7 +31529,7 @@
                 <w:noProof/>
                 <w:webHidden/>
               </w:rPr>
-              <w:t>25</w:t>
+              <w:t>27</w:t>
             </w:r>
             <w:r>
               <w:rPr>
@@ -31124,7 +31589,7 @@
               <w:rPr>
                 <w:webHidden/>
               </w:rPr>
-              <w:t>27</w:t>
+              <w:t>29</w:t>
             </w:r>
             <w:r>
               <w:rPr>
@@ -31207,7 +31672,7 @@
                 <w:noProof/>
                 <w:webHidden/>
               </w:rPr>
-              <w:t>27</w:t>
+              <w:t>29</w:t>
             </w:r>
             <w:r>
               <w:rPr>
@@ -31276,7 +31741,7 @@
                 <w:noProof/>
                 <w:webHidden/>
               </w:rPr>
-              <w:t>27</w:t>
+              <w:t>29</w:t>
             </w:r>
             <w:r>
               <w:rPr>
@@ -31360,7 +31825,7 @@
                 <w:noProof/>
                 <w:webHidden/>
               </w:rPr>
-              <w:t>28</w:t>
+              <w:t>30</w:t>
             </w:r>
             <w:r>
               <w:rPr>
@@ -31444,7 +31909,7 @@
                 <w:noProof/>
                 <w:webHidden/>
               </w:rPr>
-              <w:t>28</w:t>
+              <w:t>30</w:t>
             </w:r>
             <w:r>
               <w:rPr>
@@ -31528,7 +31993,7 @@
                 <w:noProof/>
                 <w:webHidden/>
               </w:rPr>
-              <w:t>29</w:t>
+              <w:t>31</w:t>
             </w:r>
             <w:r>
               <w:rPr>
@@ -31612,7 +32077,7 @@
                 <w:noProof/>
                 <w:webHidden/>
               </w:rPr>
-              <w:t>32</w:t>
+              <w:t>34</w:t>
             </w:r>
             <w:r>
               <w:rPr>
@@ -31696,7 +32161,7 @@
                 <w:noProof/>
                 <w:webHidden/>
               </w:rPr>
-              <w:t>32</w:t>
+              <w:t>34</w:t>
             </w:r>
             <w:r>
               <w:rPr>
@@ -31780,7 +32245,7 @@
                 <w:noProof/>
                 <w:webHidden/>
               </w:rPr>
-              <w:t>32</w:t>
+              <w:t>34</w:t>
             </w:r>
             <w:r>
               <w:rPr>
@@ -31864,7 +32329,7 @@
                 <w:noProof/>
                 <w:webHidden/>
               </w:rPr>
-              <w:t>36</w:t>
+              <w:t>38</w:t>
             </w:r>
             <w:r>
               <w:rPr>
@@ -31935,12 +32400,6 @@
                 <w:noProof/>
                 <w:webHidden/>
               </w:rPr>
-            </w:r>
-            <w:r>
-              <w:rPr>
-                <w:noProof/>
-                <w:webHidden/>
-              </w:rPr>
               <w:fldChar w:fldCharType="separate"/>
             </w:r>
             <w:r>
@@ -32010,7 +32469,7 @@
               <w:rPr>
                 <w:webHidden/>
               </w:rPr>
-              <w:t>42</w:t>
+              <w:t>44</w:t>
             </w:r>
             <w:r>
               <w:rPr>
@@ -32093,7 +32552,7 @@
                 <w:noProof/>
                 <w:webHidden/>
               </w:rPr>
-              <w:t>42</w:t>
+              <w:t>44</w:t>
             </w:r>
             <w:r>
               <w:rPr>
@@ -32177,7 +32636,7 @@
                 <w:noProof/>
                 <w:webHidden/>
               </w:rPr>
-              <w:t>42</w:t>
+              <w:t>44</w:t>
             </w:r>
             <w:r>
               <w:rPr>
@@ -32261,7 +32720,7 @@
                 <w:noProof/>
                 <w:webHidden/>
               </w:rPr>
-              <w:t>43</w:t>
+              <w:t>45</w:t>
             </w:r>
             <w:r>
               <w:rPr>
@@ -32345,7 +32804,7 @@
                 <w:noProof/>
                 <w:webHidden/>
               </w:rPr>
-              <w:t>43</w:t>
+              <w:t>45</w:t>
             </w:r>
             <w:r>
               <w:rPr>
@@ -32429,7 +32888,7 @@
                 <w:noProof/>
                 <w:webHidden/>
               </w:rPr>
-              <w:t>43</w:t>
+              <w:t>45</w:t>
             </w:r>
             <w:r>
               <w:rPr>
@@ -32513,7 +32972,7 @@
                 <w:noProof/>
                 <w:webHidden/>
               </w:rPr>
-              <w:t>43</w:t>
+              <w:t>45</w:t>
             </w:r>
             <w:r>
               <w:rPr>
@@ -32597,7 +33056,7 @@
                 <w:noProof/>
                 <w:webHidden/>
               </w:rPr>
-              <w:t>44</w:t>
+              <w:t>46</w:t>
             </w:r>
             <w:r>
               <w:rPr>
@@ -32681,7 +33140,7 @@
                 <w:noProof/>
                 <w:webHidden/>
               </w:rPr>
-              <w:t>44</w:t>
+              <w:t>46</w:t>
             </w:r>
             <w:r>
               <w:rPr>
@@ -32765,7 +33224,7 @@
                 <w:noProof/>
                 <w:webHidden/>
               </w:rPr>
-              <w:t>44</w:t>
+              <w:t>46</w:t>
             </w:r>
             <w:r>
               <w:rPr>
@@ -32849,7 +33308,7 @@
                 <w:noProof/>
                 <w:webHidden/>
               </w:rPr>
-              <w:t>45</w:t>
+              <w:t>47</w:t>
             </w:r>
             <w:r>
               <w:rPr>
@@ -32933,7 +33392,7 @@
                 <w:noProof/>
                 <w:webHidden/>
               </w:rPr>
-              <w:t>45</w:t>
+              <w:t>47</w:t>
             </w:r>
             <w:r>
               <w:rPr>
@@ -33017,7 +33476,7 @@
                 <w:noProof/>
                 <w:webHidden/>
               </w:rPr>
-              <w:t>46</w:t>
+              <w:t>48</w:t>
             </w:r>
             <w:r>
               <w:rPr>
@@ -33037,7 +33496,7 @@
               <w:szCs w:val="22"/>
             </w:rPr>
           </w:pPr>
-          <w:hyperlink r:id="rId76" w:anchor="_Toc26796482" w:history="1">
+          <w:hyperlink r:id="rId75" w:anchor="_Toc26796482" w:history="1">
             <w:r>
               <w:rPr>
                 <w:rStyle w:val="Lienhypertexte"/>
@@ -33077,7 +33536,7 @@
               <w:rPr>
                 <w:webHidden/>
               </w:rPr>
-              <w:t>48</w:t>
+              <w:t>50</w:t>
             </w:r>
             <w:r>
               <w:rPr>
@@ -33096,7 +33555,7 @@
               <w:szCs w:val="22"/>
             </w:rPr>
           </w:pPr>
-          <w:hyperlink r:id="rId77" w:anchor="_Toc26796483" w:history="1">
+          <w:hyperlink r:id="rId76" w:anchor="_Toc26796483" w:history="1">
             <w:r>
               <w:rPr>
                 <w:rStyle w:val="Lienhypertexte"/>
@@ -33136,7 +33595,7 @@
               <w:rPr>
                 <w:webHidden/>
               </w:rPr>
-              <w:t>48</w:t>
+              <w:t>50</w:t>
             </w:r>
             <w:r>
               <w:rPr>
@@ -33195,7 +33654,7 @@
               <w:rPr>
                 <w:webHidden/>
               </w:rPr>
-              <w:t>49</w:t>
+              <w:t>51</w:t>
             </w:r>
             <w:r>
               <w:rPr>
@@ -33278,7 +33737,7 @@
                 <w:noProof/>
                 <w:webHidden/>
               </w:rPr>
-              <w:t>49</w:t>
+              <w:t>51</w:t>
             </w:r>
             <w:r>
               <w:rPr>
@@ -33362,7 +33821,7 @@
                 <w:noProof/>
                 <w:webHidden/>
               </w:rPr>
-              <w:t>49</w:t>
+              <w:t>51</w:t>
             </w:r>
             <w:r>
               <w:rPr>
@@ -33422,7 +33881,7 @@
               <w:rPr>
                 <w:webHidden/>
               </w:rPr>
-              <w:t>50</w:t>
+              <w:t>52</w:t>
             </w:r>
             <w:r>
               <w:rPr>
@@ -33505,7 +33964,7 @@
                 <w:noProof/>
                 <w:webHidden/>
               </w:rPr>
-              <w:t>50</w:t>
+              <w:t>52</w:t>
             </w:r>
             <w:r>
               <w:rPr>
@@ -33589,7 +34048,7 @@
                 <w:noProof/>
                 <w:webHidden/>
               </w:rPr>
-              <w:t>50</w:t>
+              <w:t>52</w:t>
             </w:r>
             <w:r>
               <w:rPr>
@@ -33673,7 +34132,7 @@
                 <w:noProof/>
                 <w:webHidden/>
               </w:rPr>
-              <w:t>53</w:t>
+              <w:t>55</w:t>
             </w:r>
             <w:r>
               <w:rPr>
@@ -33757,7 +34216,7 @@
                 <w:noProof/>
                 <w:webHidden/>
               </w:rPr>
-              <w:t>53</w:t>
+              <w:t>55</w:t>
             </w:r>
             <w:r>
               <w:rPr>
@@ -33841,7 +34300,7 @@
                 <w:noProof/>
                 <w:webHidden/>
               </w:rPr>
-              <w:t>53</w:t>
+              <w:t>55</w:t>
             </w:r>
             <w:r>
               <w:rPr>
@@ -33925,7 +34384,7 @@
                 <w:noProof/>
                 <w:webHidden/>
               </w:rPr>
-              <w:t>54</w:t>
+              <w:t>56</w:t>
             </w:r>
             <w:r>
               <w:rPr>
@@ -34009,7 +34468,7 @@
                 <w:noProof/>
                 <w:webHidden/>
               </w:rPr>
-              <w:t>54</w:t>
+              <w:t>56</w:t>
             </w:r>
             <w:r>
               <w:rPr>
@@ -34093,7 +34552,7 @@
                 <w:noProof/>
                 <w:webHidden/>
               </w:rPr>
-              <w:t>55</w:t>
+              <w:t>57</w:t>
             </w:r>
             <w:r>
               <w:rPr>
@@ -34177,7 +34636,7 @@
                 <w:noProof/>
                 <w:webHidden/>
               </w:rPr>
-              <w:t>56</w:t>
+              <w:t>58</w:t>
             </w:r>
             <w:r>
               <w:rPr>
@@ -34261,7 +34720,7 @@
                 <w:noProof/>
                 <w:webHidden/>
               </w:rPr>
-              <w:t>57</w:t>
+              <w:t>59</w:t>
             </w:r>
             <w:r>
               <w:rPr>
@@ -34321,7 +34780,7 @@
               <w:rPr>
                 <w:webHidden/>
               </w:rPr>
-              <w:t>58</w:t>
+              <w:t>60</w:t>
             </w:r>
             <w:r>
               <w:rPr>
@@ -34380,7 +34839,7 @@
               <w:rPr>
                 <w:webHidden/>
               </w:rPr>
-              <w:t>59</w:t>
+              <w:t>61</w:t>
             </w:r>
             <w:r>
               <w:rPr>
@@ -34439,7 +34898,7 @@
               <w:rPr>
                 <w:webHidden/>
               </w:rPr>
-              <w:t>59</w:t>
+              <w:t>61</w:t>
             </w:r>
             <w:r>
               <w:rPr>
@@ -34471,7 +34930,7 @@
     </w:sdt>
     <w:p/>
     <w:sectPr>
-      <w:footerReference w:type="default" r:id="rId78"/>
+      <w:footerReference w:type="default" r:id="rId77"/>
       <w:pgSz w:w="11906" w:h="16838"/>
       <w:pgMar w:top="851" w:right="1418" w:bottom="1134" w:left="1418" w:header="709" w:footer="709" w:gutter="0"/>
       <w:cols w:space="708"/>
@@ -34654,6 +35113,106 @@
       </w:r>
     </w:p>
   </w:footnote>
+  <w:footnote w:id="2">
+    <w:p>
+      <w:pPr>
+        <w:pStyle w:val="Notedebasdepage"/>
+      </w:pPr>
+      <w:r>
+        <w:rPr>
+          <w:rStyle w:val="Appelnotedebasdep"/>
+        </w:rPr>
+        <w:footnoteRef/>
+      </w:r>
+      <w:r>
+        <w:t xml:space="preserve"> Une grille tarifaire est un fichier </w:t>
+      </w:r>
+      <w:r>
+        <w:t xml:space="preserve">qui </w:t>
+      </w:r>
+      <w:r>
+        <w:t>m</w:t>
+      </w:r>
+      <w:r>
+        <w:t>et</w:t>
+      </w:r>
+      <w:r>
+        <w:t xml:space="preserve"> en évidence les données de facturation </w:t>
+      </w:r>
+      <w:r>
+        <w:t>d’un</w:t>
+      </w:r>
+      <w:r>
+        <w:t>e</w:t>
+      </w:r>
+      <w:r>
+        <w:t xml:space="preserve"> </w:t>
+      </w:r>
+      <w:r>
+        <w:t>régie</w:t>
+      </w:r>
+    </w:p>
+  </w:footnote>
+  <w:footnote w:id="3">
+    <w:p>
+      <w:pPr>
+        <w:pStyle w:val="Notedebasdepage"/>
+      </w:pPr>
+      <w:r>
+        <w:rPr>
+          <w:rStyle w:val="Appelnotedebasdep"/>
+        </w:rPr>
+        <w:footnoteRef/>
+      </w:r>
+      <w:r>
+        <w:t xml:space="preserve"> </w:t>
+      </w:r>
+      <w:r>
+        <w:rPr>
+          <w:rFonts w:ascii="Arial" w:hAnsi="Arial" w:cs="Arial"/>
+          <w:color w:val="222222"/>
+          <w:shd w:val="clear" w:color="auto" w:fill="FFFFFF"/>
+        </w:rPr>
+        <w:t>Une </w:t>
+      </w:r>
+      <w:r>
+        <w:rPr>
+          <w:rFonts w:ascii="Arial" w:hAnsi="Arial" w:cs="Arial"/>
+          <w:b/>
+          <w:bCs/>
+          <w:color w:val="222222"/>
+          <w:shd w:val="clear" w:color="auto" w:fill="FFFFFF"/>
+        </w:rPr>
+        <w:t>ligne bifilaire</w:t>
+      </w:r>
+      <w:r>
+        <w:rPr>
+          <w:rFonts w:ascii="Arial" w:hAnsi="Arial" w:cs="Arial"/>
+          <w:color w:val="222222"/>
+          <w:shd w:val="clear" w:color="auto" w:fill="FFFFFF"/>
+        </w:rPr>
+        <w:t> est une </w:t>
+      </w:r>
+      <w:r>
+        <w:rPr>
+          <w:rFonts w:ascii="Arial" w:hAnsi="Arial" w:cs="Arial"/>
+          <w:b/>
+          <w:bCs/>
+          <w:color w:val="222222"/>
+          <w:shd w:val="clear" w:color="auto" w:fill="FFFFFF"/>
+        </w:rPr>
+        <w:t>ligne</w:t>
+      </w:r>
+      <w:r>
+        <w:rPr>
+          <w:rFonts w:ascii="Arial" w:hAnsi="Arial" w:cs="Arial"/>
+          <w:color w:val="222222"/>
+          <w:shd w:val="clear" w:color="auto" w:fill="FFFFFF"/>
+        </w:rPr>
+        <w:t> de transmission constituée de deux fils parallèles séparés par un isolant.</w:t>
+      </w:r>
+    </w:p>
+  </w:footnote>
 </w:footnotes>
 </file>
 
@@ -34680,15 +35239,22 @@
         <v:path o:extrusionok="f" gradientshapeok="t" o:connecttype="rect"/>
         <o:lock v:ext="edit" aspectratio="t"/>
       </v:shapetype>
-      <v:shape id="_x0000_i1110" type="#_x0000_t75" style="width:11.25pt;height:11.25pt" o:bullet="t">
+      <v:shape id="_x0000_i1126" type="#_x0000_t75" style="width:11.25pt;height:11.25pt" o:bullet="t">
         <v:imagedata r:id="rId1" o:title="mso285D"/>
       </v:shape>
     </w:pict>
   </w:numPicBullet>
   <w:numPicBullet w:numPicBulletId="1">
     <w:pict>
-      <v:shape id="_x0000_i1111" type="#_x0000_t75" style="width:11.25pt;height:11.25pt" o:bullet="t">
+      <v:shape id="_x0000_i1127" type="#_x0000_t75" style="width:11.25pt;height:11.25pt" o:bullet="t">
         <v:imagedata r:id="rId2" o:title="msoD083"/>
+      </v:shape>
+    </w:pict>
+  </w:numPicBullet>
+  <w:numPicBullet w:numPicBulletId="2">
+    <w:pict>
+      <v:shape id="_x0000_i1128" type="#_x0000_t75" style="width:128pt;height:128pt" o:bullet="t">
+        <v:imagedata r:id="rId3" o:title="puce"/>
       </v:shape>
     </w:pict>
   </w:numPicBullet>
@@ -37525,6 +38091,121 @@
     </w:lvl>
   </w:abstractNum>
   <w:abstractNum w:abstractNumId="28" w15:restartNumberingAfterBreak="0">
+    <w:nsid w:val="42740D45"/>
+    <w:multiLevelType w:val="hybridMultilevel"/>
+    <w:tmpl w:val="FFE80BEA"/>
+    <w:lvl w:ilvl="0" w:tplc="B1BE6B2C">
+      <w:start w:val="1"/>
+      <w:numFmt w:val="bullet"/>
+      <w:lvlText w:val=""/>
+      <w:lvlPicBulletId w:val="2"/>
+      <w:lvlJc w:val="left"/>
+      <w:pPr>
+        <w:ind w:left="720" w:hanging="360"/>
+      </w:pPr>
+      <w:rPr>
+        <w:rFonts w:ascii="Symbol" w:hAnsi="Symbol" w:hint="default"/>
+        <w:color w:val="auto"/>
+      </w:rPr>
+    </w:lvl>
+    <w:lvl w:ilvl="1" w:tplc="040C0003" w:tentative="1">
+      <w:start w:val="1"/>
+      <w:numFmt w:val="bullet"/>
+      <w:lvlText w:val="o"/>
+      <w:lvlJc w:val="left"/>
+      <w:pPr>
+        <w:ind w:left="1440" w:hanging="360"/>
+      </w:pPr>
+      <w:rPr>
+        <w:rFonts w:ascii="Courier New" w:hAnsi="Courier New" w:cs="Courier New" w:hint="default"/>
+      </w:rPr>
+    </w:lvl>
+    <w:lvl w:ilvl="2" w:tplc="040C0005" w:tentative="1">
+      <w:start w:val="1"/>
+      <w:numFmt w:val="bullet"/>
+      <w:lvlText w:val=""/>
+      <w:lvlJc w:val="left"/>
+      <w:pPr>
+        <w:ind w:left="2160" w:hanging="360"/>
+      </w:pPr>
+      <w:rPr>
+        <w:rFonts w:ascii="Wingdings" w:hAnsi="Wingdings" w:hint="default"/>
+      </w:rPr>
+    </w:lvl>
+    <w:lvl w:ilvl="3" w:tplc="040C0001" w:tentative="1">
+      <w:start w:val="1"/>
+      <w:numFmt w:val="bullet"/>
+      <w:lvlText w:val=""/>
+      <w:lvlJc w:val="left"/>
+      <w:pPr>
+        <w:ind w:left="2880" w:hanging="360"/>
+      </w:pPr>
+      <w:rPr>
+        <w:rFonts w:ascii="Symbol" w:hAnsi="Symbol" w:hint="default"/>
+      </w:rPr>
+    </w:lvl>
+    <w:lvl w:ilvl="4" w:tplc="040C0003" w:tentative="1">
+      <w:start w:val="1"/>
+      <w:numFmt w:val="bullet"/>
+      <w:lvlText w:val="o"/>
+      <w:lvlJc w:val="left"/>
+      <w:pPr>
+        <w:ind w:left="3600" w:hanging="360"/>
+      </w:pPr>
+      <w:rPr>
+        <w:rFonts w:ascii="Courier New" w:hAnsi="Courier New" w:cs="Courier New" w:hint="default"/>
+      </w:rPr>
+    </w:lvl>
+    <w:lvl w:ilvl="5" w:tplc="040C0005" w:tentative="1">
+      <w:start w:val="1"/>
+      <w:numFmt w:val="bullet"/>
+      <w:lvlText w:val=""/>
+      <w:lvlJc w:val="left"/>
+      <w:pPr>
+        <w:ind w:left="4320" w:hanging="360"/>
+      </w:pPr>
+      <w:rPr>
+        <w:rFonts w:ascii="Wingdings" w:hAnsi="Wingdings" w:hint="default"/>
+      </w:rPr>
+    </w:lvl>
+    <w:lvl w:ilvl="6" w:tplc="040C0001" w:tentative="1">
+      <w:start w:val="1"/>
+      <w:numFmt w:val="bullet"/>
+      <w:lvlText w:val=""/>
+      <w:lvlJc w:val="left"/>
+      <w:pPr>
+        <w:ind w:left="5040" w:hanging="360"/>
+      </w:pPr>
+      <w:rPr>
+        <w:rFonts w:ascii="Symbol" w:hAnsi="Symbol" w:hint="default"/>
+      </w:rPr>
+    </w:lvl>
+    <w:lvl w:ilvl="7" w:tplc="040C0003" w:tentative="1">
+      <w:start w:val="1"/>
+      <w:numFmt w:val="bullet"/>
+      <w:lvlText w:val="o"/>
+      <w:lvlJc w:val="left"/>
+      <w:pPr>
+        <w:ind w:left="5760" w:hanging="360"/>
+      </w:pPr>
+      <w:rPr>
+        <w:rFonts w:ascii="Courier New" w:hAnsi="Courier New" w:cs="Courier New" w:hint="default"/>
+      </w:rPr>
+    </w:lvl>
+    <w:lvl w:ilvl="8" w:tplc="040C0005" w:tentative="1">
+      <w:start w:val="1"/>
+      <w:numFmt w:val="bullet"/>
+      <w:lvlText w:val=""/>
+      <w:lvlJc w:val="left"/>
+      <w:pPr>
+        <w:ind w:left="6480" w:hanging="360"/>
+      </w:pPr>
+      <w:rPr>
+        <w:rFonts w:ascii="Wingdings" w:hAnsi="Wingdings" w:hint="default"/>
+      </w:rPr>
+    </w:lvl>
+  </w:abstractNum>
+  <w:abstractNum w:abstractNumId="29" w15:restartNumberingAfterBreak="0">
     <w:nsid w:val="4F59438D"/>
     <w:multiLevelType w:val="hybridMultilevel"/>
     <w:tmpl w:val="73FAB884"/>
@@ -37613,7 +38294,7 @@
       </w:pPr>
     </w:lvl>
   </w:abstractNum>
-  <w:abstractNum w:abstractNumId="29" w15:restartNumberingAfterBreak="0">
+  <w:abstractNum w:abstractNumId="30" w15:restartNumberingAfterBreak="0">
     <w:nsid w:val="501F7A11"/>
     <w:multiLevelType w:val="hybridMultilevel"/>
     <w:tmpl w:val="4A8403F2"/>
@@ -37702,7 +38383,7 @@
       </w:pPr>
     </w:lvl>
   </w:abstractNum>
-  <w:abstractNum w:abstractNumId="30" w15:restartNumberingAfterBreak="0">
+  <w:abstractNum w:abstractNumId="31" w15:restartNumberingAfterBreak="0">
     <w:nsid w:val="50FB7D11"/>
     <w:multiLevelType w:val="hybridMultilevel"/>
     <w:tmpl w:val="1540A614"/>
@@ -37788,7 +38469,7 @@
       </w:pPr>
     </w:lvl>
   </w:abstractNum>
-  <w:abstractNum w:abstractNumId="31" w15:restartNumberingAfterBreak="0">
+  <w:abstractNum w:abstractNumId="32" w15:restartNumberingAfterBreak="0">
     <w:nsid w:val="519203B2"/>
     <w:multiLevelType w:val="hybridMultilevel"/>
     <w:tmpl w:val="CF103F12"/>
@@ -37901,7 +38582,7 @@
       </w:rPr>
     </w:lvl>
   </w:abstractNum>
-  <w:abstractNum w:abstractNumId="32" w15:restartNumberingAfterBreak="0">
+  <w:abstractNum w:abstractNumId="33" w15:restartNumberingAfterBreak="0">
     <w:nsid w:val="520A1194"/>
     <w:multiLevelType w:val="hybridMultilevel"/>
     <w:tmpl w:val="1E3A037C"/>
@@ -37987,7 +38668,7 @@
       </w:pPr>
     </w:lvl>
   </w:abstractNum>
-  <w:abstractNum w:abstractNumId="33" w15:restartNumberingAfterBreak="0">
+  <w:abstractNum w:abstractNumId="34" w15:restartNumberingAfterBreak="0">
     <w:nsid w:val="527E6554"/>
     <w:multiLevelType w:val="hybridMultilevel"/>
     <w:tmpl w:val="0B306F52"/>
@@ -38073,7 +38754,7 @@
       </w:pPr>
     </w:lvl>
   </w:abstractNum>
-  <w:abstractNum w:abstractNumId="34" w15:restartNumberingAfterBreak="0">
+  <w:abstractNum w:abstractNumId="35" w15:restartNumberingAfterBreak="0">
     <w:nsid w:val="52F843A7"/>
     <w:multiLevelType w:val="hybridMultilevel"/>
     <w:tmpl w:val="5B5650BC"/>
@@ -38159,7 +38840,7 @@
       </w:pPr>
     </w:lvl>
   </w:abstractNum>
-  <w:abstractNum w:abstractNumId="35" w15:restartNumberingAfterBreak="0">
+  <w:abstractNum w:abstractNumId="36" w15:restartNumberingAfterBreak="0">
     <w:nsid w:val="56F07359"/>
     <w:multiLevelType w:val="hybridMultilevel"/>
     <w:tmpl w:val="27EC038A"/>
@@ -38272,7 +38953,7 @@
       </w:rPr>
     </w:lvl>
   </w:abstractNum>
-  <w:abstractNum w:abstractNumId="36" w15:restartNumberingAfterBreak="0">
+  <w:abstractNum w:abstractNumId="37" w15:restartNumberingAfterBreak="0">
     <w:nsid w:val="604B6DBB"/>
     <w:multiLevelType w:val="hybridMultilevel"/>
     <w:tmpl w:val="F3A83818"/>
@@ -38384,7 +39065,7 @@
       </w:rPr>
     </w:lvl>
   </w:abstractNum>
-  <w:abstractNum w:abstractNumId="37" w15:restartNumberingAfterBreak="0">
+  <w:abstractNum w:abstractNumId="38" w15:restartNumberingAfterBreak="0">
     <w:nsid w:val="67201054"/>
     <w:multiLevelType w:val="hybridMultilevel"/>
     <w:tmpl w:val="2E26D040"/>
@@ -38470,7 +39151,122 @@
       </w:pPr>
     </w:lvl>
   </w:abstractNum>
-  <w:abstractNum w:abstractNumId="38" w15:restartNumberingAfterBreak="0">
+  <w:abstractNum w:abstractNumId="39" w15:restartNumberingAfterBreak="0">
+    <w:nsid w:val="68455DC2"/>
+    <w:multiLevelType w:val="hybridMultilevel"/>
+    <w:tmpl w:val="EFAAF2DC"/>
+    <w:lvl w:ilvl="0" w:tplc="B1BE6B2C">
+      <w:start w:val="1"/>
+      <w:numFmt w:val="bullet"/>
+      <w:lvlText w:val=""/>
+      <w:lvlPicBulletId w:val="2"/>
+      <w:lvlJc w:val="left"/>
+      <w:pPr>
+        <w:ind w:left="720" w:hanging="360"/>
+      </w:pPr>
+      <w:rPr>
+        <w:rFonts w:ascii="Symbol" w:hAnsi="Symbol" w:hint="default"/>
+        <w:color w:val="auto"/>
+      </w:rPr>
+    </w:lvl>
+    <w:lvl w:ilvl="1" w:tplc="040C0003" w:tentative="1">
+      <w:start w:val="1"/>
+      <w:numFmt w:val="bullet"/>
+      <w:lvlText w:val="o"/>
+      <w:lvlJc w:val="left"/>
+      <w:pPr>
+        <w:ind w:left="1440" w:hanging="360"/>
+      </w:pPr>
+      <w:rPr>
+        <w:rFonts w:ascii="Courier New" w:hAnsi="Courier New" w:cs="Courier New" w:hint="default"/>
+      </w:rPr>
+    </w:lvl>
+    <w:lvl w:ilvl="2" w:tplc="040C0005" w:tentative="1">
+      <w:start w:val="1"/>
+      <w:numFmt w:val="bullet"/>
+      <w:lvlText w:val=""/>
+      <w:lvlJc w:val="left"/>
+      <w:pPr>
+        <w:ind w:left="2160" w:hanging="360"/>
+      </w:pPr>
+      <w:rPr>
+        <w:rFonts w:ascii="Wingdings" w:hAnsi="Wingdings" w:hint="default"/>
+      </w:rPr>
+    </w:lvl>
+    <w:lvl w:ilvl="3" w:tplc="040C0001" w:tentative="1">
+      <w:start w:val="1"/>
+      <w:numFmt w:val="bullet"/>
+      <w:lvlText w:val=""/>
+      <w:lvlJc w:val="left"/>
+      <w:pPr>
+        <w:ind w:left="2880" w:hanging="360"/>
+      </w:pPr>
+      <w:rPr>
+        <w:rFonts w:ascii="Symbol" w:hAnsi="Symbol" w:hint="default"/>
+      </w:rPr>
+    </w:lvl>
+    <w:lvl w:ilvl="4" w:tplc="040C0003" w:tentative="1">
+      <w:start w:val="1"/>
+      <w:numFmt w:val="bullet"/>
+      <w:lvlText w:val="o"/>
+      <w:lvlJc w:val="left"/>
+      <w:pPr>
+        <w:ind w:left="3600" w:hanging="360"/>
+      </w:pPr>
+      <w:rPr>
+        <w:rFonts w:ascii="Courier New" w:hAnsi="Courier New" w:cs="Courier New" w:hint="default"/>
+      </w:rPr>
+    </w:lvl>
+    <w:lvl w:ilvl="5" w:tplc="040C0005" w:tentative="1">
+      <w:start w:val="1"/>
+      <w:numFmt w:val="bullet"/>
+      <w:lvlText w:val=""/>
+      <w:lvlJc w:val="left"/>
+      <w:pPr>
+        <w:ind w:left="4320" w:hanging="360"/>
+      </w:pPr>
+      <w:rPr>
+        <w:rFonts w:ascii="Wingdings" w:hAnsi="Wingdings" w:hint="default"/>
+      </w:rPr>
+    </w:lvl>
+    <w:lvl w:ilvl="6" w:tplc="040C0001" w:tentative="1">
+      <w:start w:val="1"/>
+      <w:numFmt w:val="bullet"/>
+      <w:lvlText w:val=""/>
+      <w:lvlJc w:val="left"/>
+      <w:pPr>
+        <w:ind w:left="5040" w:hanging="360"/>
+      </w:pPr>
+      <w:rPr>
+        <w:rFonts w:ascii="Symbol" w:hAnsi="Symbol" w:hint="default"/>
+      </w:rPr>
+    </w:lvl>
+    <w:lvl w:ilvl="7" w:tplc="040C0003" w:tentative="1">
+      <w:start w:val="1"/>
+      <w:numFmt w:val="bullet"/>
+      <w:lvlText w:val="o"/>
+      <w:lvlJc w:val="left"/>
+      <w:pPr>
+        <w:ind w:left="5760" w:hanging="360"/>
+      </w:pPr>
+      <w:rPr>
+        <w:rFonts w:ascii="Courier New" w:hAnsi="Courier New" w:cs="Courier New" w:hint="default"/>
+      </w:rPr>
+    </w:lvl>
+    <w:lvl w:ilvl="8" w:tplc="040C0005" w:tentative="1">
+      <w:start w:val="1"/>
+      <w:numFmt w:val="bullet"/>
+      <w:lvlText w:val=""/>
+      <w:lvlJc w:val="left"/>
+      <w:pPr>
+        <w:ind w:left="6480" w:hanging="360"/>
+      </w:pPr>
+      <w:rPr>
+        <w:rFonts w:ascii="Wingdings" w:hAnsi="Wingdings" w:hint="default"/>
+      </w:rPr>
+    </w:lvl>
+  </w:abstractNum>
+  <w:abstractNum w:abstractNumId="40" w15:restartNumberingAfterBreak="0">
     <w:nsid w:val="6DFC21ED"/>
     <w:multiLevelType w:val="hybridMultilevel"/>
     <w:tmpl w:val="5A303D40"/>
@@ -38583,7 +39379,7 @@
       </w:rPr>
     </w:lvl>
   </w:abstractNum>
-  <w:abstractNum w:abstractNumId="39" w15:restartNumberingAfterBreak="0">
+  <w:abstractNum w:abstractNumId="41" w15:restartNumberingAfterBreak="0">
     <w:nsid w:val="6F6826EF"/>
     <w:multiLevelType w:val="hybridMultilevel"/>
     <w:tmpl w:val="3D706B30"/>
@@ -38669,7 +39465,7 @@
       </w:pPr>
     </w:lvl>
   </w:abstractNum>
-  <w:abstractNum w:abstractNumId="40" w15:restartNumberingAfterBreak="0">
+  <w:abstractNum w:abstractNumId="42" w15:restartNumberingAfterBreak="0">
     <w:nsid w:val="6FFF4A9E"/>
     <w:multiLevelType w:val="hybridMultilevel"/>
     <w:tmpl w:val="C90A3E02"/>
@@ -38755,7 +39551,7 @@
       </w:pPr>
     </w:lvl>
   </w:abstractNum>
-  <w:abstractNum w:abstractNumId="41" w15:restartNumberingAfterBreak="0">
+  <w:abstractNum w:abstractNumId="43" w15:restartNumberingAfterBreak="0">
     <w:nsid w:val="71481930"/>
     <w:multiLevelType w:val="hybridMultilevel"/>
     <w:tmpl w:val="0B306F52"/>
@@ -38841,7 +39637,7 @@
       </w:pPr>
     </w:lvl>
   </w:abstractNum>
-  <w:abstractNum w:abstractNumId="42" w15:restartNumberingAfterBreak="0">
+  <w:abstractNum w:abstractNumId="44" w15:restartNumberingAfterBreak="0">
     <w:nsid w:val="71B74F56"/>
     <w:multiLevelType w:val="hybridMultilevel"/>
     <w:tmpl w:val="49989AE2"/>
@@ -38930,7 +39726,7 @@
       </w:pPr>
     </w:lvl>
   </w:abstractNum>
-  <w:abstractNum w:abstractNumId="43" w15:restartNumberingAfterBreak="0">
+  <w:abstractNum w:abstractNumId="45" w15:restartNumberingAfterBreak="0">
     <w:nsid w:val="7A6557BC"/>
     <w:multiLevelType w:val="hybridMultilevel"/>
     <w:tmpl w:val="1C08C92C"/>
@@ -39047,7 +39843,7 @@
     <w:abstractNumId w:val="23"/>
   </w:num>
   <w:num w:numId="2">
-    <w:abstractNumId w:val="43"/>
+    <w:abstractNumId w:val="45"/>
   </w:num>
   <w:num w:numId="3">
     <w:abstractNumId w:val="2"/>
@@ -39062,13 +39858,13 @@
     <w:abstractNumId w:val="5"/>
   </w:num>
   <w:num w:numId="7">
-    <w:abstractNumId w:val="35"/>
+    <w:abstractNumId w:val="36"/>
   </w:num>
   <w:num w:numId="8">
-    <w:abstractNumId w:val="36"/>
+    <w:abstractNumId w:val="37"/>
   </w:num>
   <w:num w:numId="9">
-    <w:abstractNumId w:val="38"/>
+    <w:abstractNumId w:val="40"/>
   </w:num>
   <w:num w:numId="10">
     <w:abstractNumId w:val="17"/>
@@ -39077,7 +39873,7 @@
     <w:abstractNumId w:val="9"/>
   </w:num>
   <w:num w:numId="12">
-    <w:abstractNumId w:val="31"/>
+    <w:abstractNumId w:val="32"/>
   </w:num>
   <w:num w:numId="13">
     <w:abstractNumId w:val="12"/>
@@ -39086,13 +39882,13 @@
     <w:abstractNumId w:val="14"/>
   </w:num>
   <w:num w:numId="15">
-    <w:abstractNumId w:val="40"/>
+    <w:abstractNumId w:val="42"/>
   </w:num>
   <w:num w:numId="16">
     <w:abstractNumId w:val="27"/>
   </w:num>
   <w:num w:numId="17">
-    <w:abstractNumId w:val="34"/>
+    <w:abstractNumId w:val="35"/>
   </w:num>
   <w:num w:numId="18">
     <w:abstractNumId w:val="0"/>
@@ -39101,19 +39897,19 @@
     <w:abstractNumId w:val="20"/>
   </w:num>
   <w:num w:numId="20">
-    <w:abstractNumId w:val="39"/>
+    <w:abstractNumId w:val="41"/>
   </w:num>
   <w:num w:numId="21">
     <w:abstractNumId w:val="11"/>
   </w:num>
   <w:num w:numId="22">
-    <w:abstractNumId w:val="32"/>
+    <w:abstractNumId w:val="33"/>
   </w:num>
   <w:num w:numId="23">
     <w:abstractNumId w:val="4"/>
   </w:num>
   <w:num w:numId="24">
-    <w:abstractNumId w:val="29"/>
+    <w:abstractNumId w:val="30"/>
   </w:num>
   <w:num w:numId="25">
     <w:abstractNumId w:val="22"/>
@@ -39146,13 +39942,13 @@
     <w:abstractNumId w:val="24"/>
   </w:num>
   <w:num w:numId="35">
-    <w:abstractNumId w:val="42"/>
+    <w:abstractNumId w:val="44"/>
   </w:num>
   <w:num w:numId="36">
-    <w:abstractNumId w:val="30"/>
+    <w:abstractNumId w:val="31"/>
   </w:num>
   <w:num w:numId="37">
-    <w:abstractNumId w:val="28"/>
+    <w:abstractNumId w:val="29"/>
   </w:num>
   <w:num w:numId="38">
     <w:abstractNumId w:val="15"/>
@@ -39167,13 +39963,19 @@
     <w:abstractNumId w:val="25"/>
   </w:num>
   <w:num w:numId="42">
-    <w:abstractNumId w:val="37"/>
+    <w:abstractNumId w:val="38"/>
   </w:num>
   <w:num w:numId="43">
-    <w:abstractNumId w:val="33"/>
+    <w:abstractNumId w:val="34"/>
   </w:num>
   <w:num w:numId="44">
-    <w:abstractNumId w:val="41"/>
+    <w:abstractNumId w:val="43"/>
+  </w:num>
+  <w:num w:numId="45">
+    <w:abstractNumId w:val="39"/>
+  </w:num>
+  <w:num w:numId="46">
+    <w:abstractNumId w:val="28"/>
   </w:num>
   <w:numIdMacAtCleanup w:val="33"/>
 </w:numbering>
@@ -39782,7 +40584,7 @@
     <w:link w:val="myParagrapheCar"/>
     <w:autoRedefine/>
     <w:qFormat/>
-    <w:rsid w:val="00FC330F"/>
+    <w:rsid w:val="0041686E"/>
     <w:pPr>
       <w:spacing w:after="0" w:line="360" w:lineRule="auto"/>
     </w:pPr>
@@ -39799,7 +40601,7 @@
     <w:name w:val="myParagraphe Car"/>
     <w:basedOn w:val="Policepardfaut"/>
     <w:link w:val="myParagraphe"/>
-    <w:rsid w:val="00FC330F"/>
+    <w:rsid w:val="0041686E"/>
     <w:rPr>
       <w:rFonts w:ascii="Arial" w:hAnsi="Arial" w:cs="Arial"/>
       <w:bCs/>
@@ -41146,7 +41948,7 @@
 </file>
 
 <file path=customXml/itemProps1.xml><?xml version="1.0" encoding="utf-8"?>
-<ds:datastoreItem xmlns:ds="http://schemas.openxmlformats.org/officeDocument/2006/customXml" ds:itemID="{F37263F4-2902-4B65-8B91-319C186DC7FB}">
+<ds:datastoreItem xmlns:ds="http://schemas.openxmlformats.org/officeDocument/2006/customXml" ds:itemID="{BBC8EB62-8F8E-4D36-9135-7F5B174D3224}">
   <ds:schemaRefs>
     <ds:schemaRef ds:uri="http://schemas.openxmlformats.org/officeDocument/2006/bibliography"/>
   </ds:schemaRefs>

</xml_diff>

<commit_message>
Premiere partie relecture - METHODE DE MODELISATION
</commit_message>
<xml_diff>
--- a/rapport_de_stage_new_9.docx
+++ b/rapport_de_stage_new_9.docx
@@ -5474,21 +5474,7 @@
         <w:rPr>
           <w:b/>
         </w:rPr>
-        <w:t xml:space="preserve">Time </w:t>
-      </w:r>
-      <w:proofErr w:type="spellStart"/>
-      <w:r>
-        <w:rPr>
-          <w:b/>
-        </w:rPr>
-        <w:t>is</w:t>
-      </w:r>
-      <w:proofErr w:type="spellEnd"/>
-      <w:r>
-        <w:rPr>
-          <w:b/>
-        </w:rPr>
-        <w:t xml:space="preserve"> money »</w:t>
+        <w:t>Time is money »</w:t>
       </w:r>
       <w:r>
         <w:t xml:space="preserve"> alors p</w:t>
@@ -7455,23 +7441,7 @@
                 <w:rFonts w:ascii="Times New Roman" w:eastAsia="Times New Roman" w:hAnsi="Times New Roman"/>
                 <w:sz w:val="24"/>
               </w:rPr>
-              <w:t xml:space="preserve">Processeur : pentium Dual </w:t>
-            </w:r>
-            <w:proofErr w:type="spellStart"/>
-            <w:r>
-              <w:rPr>
-                <w:rFonts w:ascii="Times New Roman" w:eastAsia="Times New Roman" w:hAnsi="Times New Roman"/>
-                <w:sz w:val="24"/>
-              </w:rPr>
-              <w:t>core</w:t>
-            </w:r>
-            <w:proofErr w:type="spellEnd"/>
-            <w:r>
-              <w:rPr>
-                <w:rFonts w:ascii="Times New Roman" w:eastAsia="Times New Roman" w:hAnsi="Times New Roman"/>
-                <w:sz w:val="24"/>
-              </w:rPr>
-              <w:t xml:space="preserve"> 2,80</w:t>
+              <w:t>Processeur : pentium Dual core 2,80</w:t>
             </w:r>
           </w:p>
         </w:tc>
@@ -8538,23 +8508,7 @@
                 <w:rFonts w:ascii="Times New Roman" w:eastAsia="Times New Roman" w:hAnsi="Times New Roman"/>
                 <w:sz w:val="24"/>
               </w:rPr>
-              <w:t xml:space="preserve">Processeur : pentium Dual </w:t>
-            </w:r>
-            <w:proofErr w:type="spellStart"/>
-            <w:r>
-              <w:rPr>
-                <w:rFonts w:ascii="Times New Roman" w:eastAsia="Times New Roman" w:hAnsi="Times New Roman"/>
-                <w:sz w:val="24"/>
-              </w:rPr>
-              <w:t>core</w:t>
-            </w:r>
-            <w:proofErr w:type="spellEnd"/>
-            <w:r>
-              <w:rPr>
-                <w:rFonts w:ascii="Times New Roman" w:eastAsia="Times New Roman" w:hAnsi="Times New Roman"/>
-                <w:sz w:val="24"/>
-              </w:rPr>
-              <w:t xml:space="preserve"> 2,80</w:t>
+              <w:t>Processeur : pentium Dual core 2,80</w:t>
             </w:r>
           </w:p>
         </w:tc>
@@ -9769,23 +9723,7 @@
                 <w:rFonts w:ascii="Times New Roman" w:eastAsia="Times New Roman" w:hAnsi="Times New Roman"/>
                 <w:sz w:val="24"/>
               </w:rPr>
-              <w:t xml:space="preserve">Processeur : pentium Dual </w:t>
-            </w:r>
-            <w:proofErr w:type="spellStart"/>
-            <w:r>
-              <w:rPr>
-                <w:rFonts w:ascii="Times New Roman" w:eastAsia="Times New Roman" w:hAnsi="Times New Roman"/>
-                <w:sz w:val="24"/>
-              </w:rPr>
-              <w:t>core</w:t>
-            </w:r>
-            <w:proofErr w:type="spellEnd"/>
-            <w:r>
-              <w:rPr>
-                <w:rFonts w:ascii="Times New Roman" w:eastAsia="Times New Roman" w:hAnsi="Times New Roman"/>
-                <w:sz w:val="24"/>
-              </w:rPr>
-              <w:t xml:space="preserve"> 2,80</w:t>
+              <w:t>Processeur : pentium Dual core 2,80</w:t>
             </w:r>
           </w:p>
         </w:tc>
@@ -10836,23 +10774,7 @@
                 <w:rFonts w:ascii="Times New Roman" w:eastAsia="Times New Roman" w:hAnsi="Times New Roman"/>
                 <w:sz w:val="24"/>
               </w:rPr>
-              <w:t xml:space="preserve">Processeur : pentium Dual </w:t>
-            </w:r>
-            <w:proofErr w:type="spellStart"/>
-            <w:r>
-              <w:rPr>
-                <w:rFonts w:ascii="Times New Roman" w:eastAsia="Times New Roman" w:hAnsi="Times New Roman"/>
-                <w:sz w:val="24"/>
-              </w:rPr>
-              <w:t>core</w:t>
-            </w:r>
-            <w:proofErr w:type="spellEnd"/>
-            <w:r>
-              <w:rPr>
-                <w:rFonts w:ascii="Times New Roman" w:eastAsia="Times New Roman" w:hAnsi="Times New Roman"/>
-                <w:sz w:val="24"/>
-              </w:rPr>
-              <w:t xml:space="preserve"> 2,80</w:t>
+              <w:t>Processeur : pentium Dual core 2,80</w:t>
             </w:r>
           </w:p>
         </w:tc>
@@ -11992,18 +11914,8 @@
                 <w:w w:val="99"/>
                 <w:sz w:val="24"/>
               </w:rPr>
-              <w:t xml:space="preserve"> </w:t>
-            </w:r>
-            <w:proofErr w:type="spellStart"/>
-            <w:r>
-              <w:rPr>
-                <w:rFonts w:ascii="Times New Roman" w:eastAsia="Times New Roman" w:hAnsi="Times New Roman"/>
-                <w:w w:val="99"/>
-                <w:sz w:val="24"/>
-              </w:rPr>
-              <w:t>ProBook</w:t>
-            </w:r>
-            <w:proofErr w:type="spellEnd"/>
+              <w:t xml:space="preserve"> ProBook</w:t>
+            </w:r>
           </w:p>
         </w:tc>
         <w:tc>
@@ -12089,23 +12001,7 @@
                 <w:rFonts w:ascii="Times New Roman" w:eastAsia="Times New Roman" w:hAnsi="Times New Roman"/>
                 <w:sz w:val="24"/>
               </w:rPr>
-              <w:t xml:space="preserve">Processeur : Intel </w:t>
-            </w:r>
-            <w:proofErr w:type="spellStart"/>
-            <w:r>
-              <w:rPr>
-                <w:rFonts w:ascii="Times New Roman" w:eastAsia="Times New Roman" w:hAnsi="Times New Roman"/>
-                <w:sz w:val="24"/>
-              </w:rPr>
-              <w:t>Core</w:t>
-            </w:r>
-            <w:proofErr w:type="spellEnd"/>
-            <w:r>
-              <w:rPr>
-                <w:rFonts w:ascii="Times New Roman" w:eastAsia="Times New Roman" w:hAnsi="Times New Roman"/>
-                <w:sz w:val="24"/>
-              </w:rPr>
-              <w:t xml:space="preserve"> i3 2,20 </w:t>
+              <w:t xml:space="preserve">Processeur : Intel Core i3 2,20 </w:t>
             </w:r>
             <w:r>
               <w:rPr>
@@ -14570,23 +14466,7 @@
                 <w:rFonts w:ascii="Times New Roman" w:eastAsia="Times New Roman" w:hAnsi="Times New Roman"/>
                 <w:sz w:val="24"/>
               </w:rPr>
-              <w:t xml:space="preserve">Processeur : pentium Dual </w:t>
-            </w:r>
-            <w:proofErr w:type="spellStart"/>
-            <w:r>
-              <w:rPr>
-                <w:rFonts w:ascii="Times New Roman" w:eastAsia="Times New Roman" w:hAnsi="Times New Roman"/>
-                <w:sz w:val="24"/>
-              </w:rPr>
-              <w:t>core</w:t>
-            </w:r>
-            <w:proofErr w:type="spellEnd"/>
-            <w:r>
-              <w:rPr>
-                <w:rFonts w:ascii="Times New Roman" w:eastAsia="Times New Roman" w:hAnsi="Times New Roman"/>
-                <w:sz w:val="24"/>
-              </w:rPr>
-              <w:t xml:space="preserve"> 2,80</w:t>
+              <w:t>Processeur : pentium Dual core 2,80</w:t>
             </w:r>
           </w:p>
         </w:tc>
@@ -18995,39 +18875,7 @@
                 <w:sz w:val="28"/>
                 <w:szCs w:val="28"/>
               </w:rPr>
-              <w:t>Elle permet d’administrer la grille tarifaire. En effet, les opérations attendues sont le CRUD (</w:t>
-            </w:r>
-            <w:proofErr w:type="spellStart"/>
-            <w:r>
-              <w:rPr>
-                <w:sz w:val="28"/>
-                <w:szCs w:val="28"/>
-              </w:rPr>
-              <w:t>Create</w:t>
-            </w:r>
-            <w:proofErr w:type="spellEnd"/>
-            <w:r>
-              <w:rPr>
-                <w:sz w:val="28"/>
-                <w:szCs w:val="28"/>
-              </w:rPr>
-              <w:t xml:space="preserve"> Read Update </w:t>
-            </w:r>
-            <w:proofErr w:type="spellStart"/>
-            <w:r>
-              <w:rPr>
-                <w:sz w:val="28"/>
-                <w:szCs w:val="28"/>
-              </w:rPr>
-              <w:t>Delete</w:t>
-            </w:r>
-            <w:proofErr w:type="spellEnd"/>
-            <w:r>
-              <w:rPr>
-                <w:sz w:val="28"/>
-                <w:szCs w:val="28"/>
-              </w:rPr>
-              <w:t>).</w:t>
+              <w:t>Elle permet d’administrer la grille tarifaire. En effet, les opérations attendues sont le CRUD (Create Read Update Delete).</w:t>
             </w:r>
           </w:p>
         </w:tc>
@@ -19290,7 +19138,6 @@
           <w:szCs w:val="32"/>
         </w:rPr>
       </w:pPr>
-      <w:proofErr w:type="spellStart"/>
       <w:r>
         <w:rPr>
           <w:rFonts w:ascii="Times New Roman" w:hAnsi="Times New Roman" w:cs="Times New Roman"/>
@@ -19300,7 +19147,6 @@
         </w:rPr>
         <w:t>PHPExcel</w:t>
       </w:r>
-      <w:proofErr w:type="spellEnd"/>
     </w:p>
     <w:p>
       <w:pPr>
@@ -20426,31 +20272,13 @@
       <w:r>
         <w:t> </w:t>
       </w:r>
-      <w:proofErr w:type="spellStart"/>
       <w:r>
         <w:rPr>
           <w:i/>
           <w:iCs/>
         </w:rPr>
-        <w:t>Unified</w:t>
-      </w:r>
-      <w:proofErr w:type="spellEnd"/>
-      <w:r>
-        <w:rPr>
-          <w:i/>
-          <w:iCs/>
-        </w:rPr>
-        <w:t xml:space="preserve"> Modeling </w:t>
-      </w:r>
-      <w:proofErr w:type="spellStart"/>
-      <w:r>
-        <w:rPr>
-          <w:i/>
-          <w:iCs/>
-        </w:rPr>
-        <w:t>Language</w:t>
-      </w:r>
-      <w:proofErr w:type="spellEnd"/>
+        <w:t>Unified Modeling Language</w:t>
+      </w:r>
       <w:r>
         <w:t> (</w:t>
       </w:r>
@@ -20469,15 +20297,7 @@
         <w:pStyle w:val="myParagraphe"/>
       </w:pPr>
       <w:r>
-        <w:t>L'UML est le résultat de la fusion de précédents langages de modélisation objet : </w:t>
-      </w:r>
-      <w:proofErr w:type="spellStart"/>
-      <w:r>
-        <w:t>Booch</w:t>
-      </w:r>
-      <w:proofErr w:type="spellEnd"/>
-      <w:r>
-        <w:t>, OMT, OOSE</w:t>
+        <w:t>L'UML est le résultat de la fusion de précédents langages de modélisation objet : Booch, OMT, OOSE</w:t>
       </w:r>
       <w:hyperlink r:id="rId41" w:tooltip="OOSE" w:history="1"/>
       <w:r>
@@ -20485,26 +20305,16 @@
       </w:r>
       <w:hyperlink r:id="rId42" w:tooltip="Grady Booch" w:history="1">
         <w:r>
-          <w:t xml:space="preserve">Grady </w:t>
+          <w:t>Grady Booch</w:t>
         </w:r>
-        <w:proofErr w:type="spellStart"/>
-        <w:r>
-          <w:t>Booch</w:t>
-        </w:r>
-        <w:proofErr w:type="spellEnd"/>
       </w:hyperlink>
       <w:r>
         <w:t>, </w:t>
       </w:r>
       <w:hyperlink r:id="rId43" w:tooltip="James Rumbaugh" w:history="1">
         <w:r>
-          <w:t xml:space="preserve">James </w:t>
+          <w:t>James Rumbaugh</w:t>
         </w:r>
-        <w:proofErr w:type="spellStart"/>
-        <w:r>
-          <w:t>Rumbaugh</w:t>
-        </w:r>
-        <w:proofErr w:type="spellEnd"/>
       </w:hyperlink>
       <w:r>
         <w:t> et </w:t>
@@ -22369,12 +22179,7 @@
         <w:t>Les tra</w:t>
       </w:r>
       <w:r>
-        <w:t>nches tarifaires sont des données qui sont prise</w:t>
-      </w:r>
-      <w:bookmarkStart w:id="133" w:name="_GoBack"/>
-      <w:bookmarkEnd w:id="133"/>
-      <w:r>
-        <w:t xml:space="preserve"> en compte au cours de la facturation. </w:t>
+        <w:t xml:space="preserve">nches tarifaires sont des données qui sont prise en compte au cours de la facturation. </w:t>
       </w:r>
       <w:r>
         <w:t>Elles sont</w:t>
@@ -22506,7 +22311,7 @@
           <w:noProof/>
         </w:rPr>
       </w:pPr>
-      <w:bookmarkStart w:id="134" w:name="_Toc26364613"/>
+      <w:bookmarkStart w:id="133" w:name="_Toc26364613"/>
       <w:r>
         <w:t xml:space="preserve">Figure </w:t>
       </w:r>
@@ -22546,7 +22351,7 @@
         </w:rPr>
         <w:t>"</w:t>
       </w:r>
-      <w:bookmarkEnd w:id="134"/>
+      <w:bookmarkEnd w:id="133"/>
     </w:p>
     <w:p>
       <w:pPr>
@@ -22639,8 +22444,8 @@
       <w:pPr>
         <w:pStyle w:val="FIGURE"/>
       </w:pPr>
-      <w:bookmarkStart w:id="135" w:name="_Toc23150849"/>
-      <w:bookmarkStart w:id="136" w:name="_Toc26364614"/>
+      <w:bookmarkStart w:id="134" w:name="_Toc23150849"/>
+      <w:bookmarkStart w:id="135" w:name="_Toc26364614"/>
       <w:r>
         <w:t xml:space="preserve">Figure </w:t>
       </w:r>
@@ -22668,8 +22473,8 @@
       <w:r>
         <w:t xml:space="preserve"> Diagramme de séquence de la modification d'un profil de facturation</w:t>
       </w:r>
+      <w:bookmarkEnd w:id="134"/>
       <w:bookmarkEnd w:id="135"/>
-      <w:bookmarkEnd w:id="136"/>
     </w:p>
     <w:p>
       <w:pPr>
@@ -22763,8 +22568,8 @@
       <w:pPr>
         <w:pStyle w:val="FIGURE"/>
       </w:pPr>
-      <w:bookmarkStart w:id="137" w:name="_Toc23150850"/>
-      <w:bookmarkStart w:id="138" w:name="_Toc26364615"/>
+      <w:bookmarkStart w:id="136" w:name="_Toc23150850"/>
+      <w:bookmarkStart w:id="137" w:name="_Toc26364615"/>
       <w:r>
         <w:t xml:space="preserve">Figure </w:t>
       </w:r>
@@ -22792,8 +22597,8 @@
       <w:r>
         <w:t xml:space="preserve"> Diagramme de séquence consultation d'un profil de facturation</w:t>
       </w:r>
+      <w:bookmarkEnd w:id="136"/>
       <w:bookmarkEnd w:id="137"/>
-      <w:bookmarkEnd w:id="138"/>
     </w:p>
     <w:p>
       <w:pPr>
@@ -22891,8 +22696,8 @@
       <w:pPr>
         <w:pStyle w:val="FIGURE"/>
       </w:pPr>
-      <w:bookmarkStart w:id="139" w:name="_Toc23150851"/>
-      <w:bookmarkStart w:id="140" w:name="_Toc26364616"/>
+      <w:bookmarkStart w:id="138" w:name="_Toc23150851"/>
+      <w:bookmarkStart w:id="139" w:name="_Toc26364616"/>
       <w:r>
         <w:t xml:space="preserve">Figure </w:t>
       </w:r>
@@ -22920,8 +22725,8 @@
       <w:r>
         <w:t xml:space="preserve"> Diagramme de séquence de la suppression d'un profil de facturation</w:t>
       </w:r>
+      <w:bookmarkEnd w:id="138"/>
       <w:bookmarkEnd w:id="139"/>
-      <w:bookmarkEnd w:id="140"/>
     </w:p>
     <w:p>
       <w:pPr>
@@ -23051,8 +22856,8 @@
       <w:pPr>
         <w:pStyle w:val="FIGURE"/>
       </w:pPr>
-      <w:bookmarkStart w:id="141" w:name="_Toc23150852"/>
-      <w:bookmarkStart w:id="142" w:name="_Toc26364617"/>
+      <w:bookmarkStart w:id="140" w:name="_Toc23150852"/>
+      <w:bookmarkStart w:id="141" w:name="_Toc26364617"/>
       <w:r>
         <w:t xml:space="preserve">Figure </w:t>
       </w:r>
@@ -23080,8 +22885,8 @@
       <w:r>
         <w:t xml:space="preserve"> Diagramme de séquence du cas d'utilisation « télécharger feuille de calcul »</w:t>
       </w:r>
+      <w:bookmarkEnd w:id="140"/>
       <w:bookmarkEnd w:id="141"/>
-      <w:bookmarkEnd w:id="142"/>
     </w:p>
     <w:p>
       <w:pPr>
@@ -23107,14 +22912,14 @@
         <w:pStyle w:val="Titre1"/>
         <w:spacing w:line="360" w:lineRule="auto"/>
       </w:pPr>
-      <w:bookmarkStart w:id="143" w:name="_Toc26796469"/>
-      <w:bookmarkStart w:id="144" w:name="_Toc26800897"/>
+      <w:bookmarkStart w:id="142" w:name="_Toc26796469"/>
+      <w:bookmarkStart w:id="143" w:name="_Toc26800897"/>
       <w:r>
         <w:lastRenderedPageBreak/>
         <w:t>CHAPITRE III : OUTILS TECHNIQUES</w:t>
       </w:r>
+      <w:bookmarkEnd w:id="142"/>
       <w:bookmarkEnd w:id="143"/>
-      <w:bookmarkEnd w:id="144"/>
     </w:p>
     <w:p/>
     <w:p>
@@ -23126,13 +22931,13 @@
         </w:numPr>
         <w:spacing w:line="360" w:lineRule="auto"/>
       </w:pPr>
-      <w:bookmarkStart w:id="145" w:name="_Toc26796470"/>
-      <w:bookmarkStart w:id="146" w:name="_Toc26800898"/>
+      <w:bookmarkStart w:id="144" w:name="_Toc26796470"/>
+      <w:bookmarkStart w:id="145" w:name="_Toc26800898"/>
       <w:r>
         <w:t>Langage de formatage</w:t>
       </w:r>
+      <w:bookmarkEnd w:id="144"/>
       <w:bookmarkEnd w:id="145"/>
-      <w:bookmarkEnd w:id="146"/>
     </w:p>
     <w:p>
       <w:pPr>
@@ -23189,7 +22994,6 @@
         </w:rPr>
         <w:t>(</w:t>
       </w:r>
-      <w:proofErr w:type="spellStart"/>
       <w:r>
         <w:rPr>
           <w:rStyle w:val="lang-en"/>
@@ -23200,20 +23004,7 @@
           <w:iCs/>
           <w:szCs w:val="28"/>
         </w:rPr>
-        <w:t>Cascading</w:t>
-      </w:r>
-      <w:proofErr w:type="spellEnd"/>
-      <w:r>
-        <w:rPr>
-          <w:rStyle w:val="lang-en"/>
-          <w:rFonts w:cs="Times New Roman"/>
-          <w:b/>
-          <w:bCs w:val="0"/>
-          <w:i/>
-          <w:iCs/>
-          <w:szCs w:val="28"/>
-        </w:rPr>
-        <w:t xml:space="preserve"> Style Sheets</w:t>
+        <w:t>Cascading Style Sheets</w:t>
       </w:r>
       <w:r>
         <w:rPr>
@@ -23239,20 +23030,25 @@
         </w:numPr>
         <w:spacing w:line="360" w:lineRule="auto"/>
       </w:pPr>
-      <w:bookmarkStart w:id="147" w:name="_Toc26796471"/>
-      <w:bookmarkStart w:id="148" w:name="_Toc26800899"/>
+      <w:bookmarkStart w:id="146" w:name="_Toc26796471"/>
+      <w:bookmarkStart w:id="147" w:name="_Toc26800899"/>
       <w:r>
         <w:t>Langage de programmation</w:t>
       </w:r>
+      <w:bookmarkEnd w:id="146"/>
       <w:bookmarkEnd w:id="147"/>
+    </w:p>
+    <w:p>
+      <w:pPr>
+        <w:pStyle w:val="myParagraphe"/>
+      </w:pPr>
+      <w:r>
+        <w:t>Ils servent de moyens de communication par lesquels le programmeur communique avec l'ordinateur, mais aussi avec d'autres programmeurs ; les programmes étant d'ordinaire écrits, lus, compris et modifiés par</w:t>
+      </w:r>
+      <w:bookmarkStart w:id="148" w:name="_GoBack"/>
       <w:bookmarkEnd w:id="148"/>
-    </w:p>
-    <w:p>
-      <w:pPr>
-        <w:pStyle w:val="myParagraphe"/>
-      </w:pPr>
-      <w:r>
-        <w:t xml:space="preserve">Ils servent de moyens de communication par lesquels le programmeur communique avec l'ordinateur, mais aussi avec d'autres programmeurs ; les programmes étant d'ordinaire écrits, lus, compris et modifiés par une équipe de programmeurs. </w:t>
+      <w:r>
+        <w:t xml:space="preserve"> une équipe de programmeurs. </w:t>
       </w:r>
     </w:p>
     <w:p>
@@ -23363,14 +23159,9 @@
         <w:fldChar w:fldCharType="end"/>
       </w:r>
       <w:r>
-        <w:t xml:space="preserve"> Image illustrant le fonctionnement du langage </w:t>
-      </w:r>
-      <w:proofErr w:type="spellStart"/>
-      <w:r>
-        <w:t>php</w:t>
+        <w:t xml:space="preserve"> Image illustrant le fonctionnement du langage php</w:t>
       </w:r>
       <w:bookmarkEnd w:id="149"/>
-      <w:proofErr w:type="spellEnd"/>
     </w:p>
     <w:p/>
     <w:p>
@@ -23404,31 +23195,7 @@
         <w:pStyle w:val="myParagraphe"/>
       </w:pPr>
       <w:r>
-        <w:t>MySQL fonctionne sur de nombreux systèmes d’exploitation et est accessible en écriture par de nombreux langages de programmation. Par ailleurs, elle est fondée sur le langage SQL (</w:t>
-      </w:r>
-      <w:proofErr w:type="spellStart"/>
-      <w:r>
-        <w:t>Structured</w:t>
-      </w:r>
-      <w:proofErr w:type="spellEnd"/>
-      <w:r>
-        <w:t xml:space="preserve"> </w:t>
-      </w:r>
-      <w:proofErr w:type="spellStart"/>
-      <w:r>
-        <w:t>Query</w:t>
-      </w:r>
-      <w:proofErr w:type="spellEnd"/>
-      <w:r>
-        <w:t xml:space="preserve"> </w:t>
-      </w:r>
-      <w:proofErr w:type="spellStart"/>
-      <w:r>
-        <w:t>Language</w:t>
-      </w:r>
-      <w:proofErr w:type="spellEnd"/>
-      <w:r>
-        <w:t xml:space="preserve">), un langage des requêtes permettant d’interagir avec la base de données. </w:t>
+        <w:t xml:space="preserve">MySQL fonctionne sur de nombreux systèmes d’exploitation et est accessible en écriture par de nombreux langages de programmation. Par ailleurs, elle est fondée sur le langage SQL (Structured Query Language), un langage des requêtes permettant d’interagir avec la base de données. </w:t>
       </w:r>
     </w:p>
     <w:p/>
@@ -23726,7 +23493,6 @@
       <w:r>
         <w:t xml:space="preserve">, ainsi que </w:t>
       </w:r>
-      <w:proofErr w:type="spellStart"/>
       <w:r>
         <w:rPr>
           <w:rStyle w:val="lang-en"/>
@@ -23738,7 +23504,6 @@
         </w:rPr>
         <w:t>add-in</w:t>
       </w:r>
-      <w:proofErr w:type="spellEnd"/>
       <w:r>
         <w:t xml:space="preserve"> ou </w:t>
       </w:r>
@@ -23788,7 +23553,6 @@
       <w:pPr>
         <w:pStyle w:val="myParagraphe"/>
       </w:pPr>
-      <w:proofErr w:type="spellStart"/>
       <w:r>
         <w:rPr>
           <w:b/>
@@ -23796,7 +23560,6 @@
         </w:rPr>
         <w:t>PHPExcel</w:t>
       </w:r>
-      <w:proofErr w:type="spellEnd"/>
       <w:r>
         <w:t xml:space="preserve"> est un plugin qui permet de générer un document Excel. Il sera utile pour le téléchargement des factures.</w:t>
       </w:r>
@@ -23992,15 +23755,7 @@
         <w:t>Cet</w:t>
       </w:r>
       <w:r>
-        <w:t xml:space="preserve"> outil destiné aux développeurs supporte plusieurs dizaines de langages de programmation comme le HTML, C++, PHP, Javascript, </w:t>
-      </w:r>
-      <w:proofErr w:type="spellStart"/>
-      <w:r>
-        <w:t>Markdown</w:t>
-      </w:r>
-      <w:proofErr w:type="spellEnd"/>
-      <w:r>
-        <w:t>, CSS, etc. </w:t>
+        <w:t xml:space="preserve"> outil destiné aux développeurs supporte plusieurs dizaines de langages de programmation comme le HTML, C++, PHP, Javascript, Markdown, CSS, etc. </w:t>
       </w:r>
       <w:r>
         <w:rPr>
@@ -24430,21 +24185,13 @@
         <w:t>le métier de la facturation. Mais le plus difficile était d’implémenter la génération des feuilles Excel dynamiquement</w:t>
       </w:r>
       <w:r>
-        <w:t xml:space="preserve">. Il s’agissait de manipuler de façon aisée le plugin </w:t>
-      </w:r>
-      <w:proofErr w:type="spellStart"/>
-      <w:r>
-        <w:t>PHPEx</w:t>
+        <w:t>. Il s’agissait de manipuler de façon aisée le plugin PHPEx</w:t>
       </w:r>
       <w:r>
         <w:t>c</w:t>
       </w:r>
       <w:r>
-        <w:t>el</w:t>
-      </w:r>
-      <w:proofErr w:type="spellEnd"/>
-      <w:r>
-        <w:t xml:space="preserve"> pour arriv</w:t>
+        <w:t>el pour arriv</w:t>
       </w:r>
       <w:r>
         <w:t>er</w:t>
@@ -26923,7 +26670,6 @@
                               </w:rPr>
                               <w:t xml:space="preserve">* </w:t>
                             </w:r>
-                            <w:proofErr w:type="spellStart"/>
                             <w:r>
                               <w:rPr>
                                 <w:rFonts w:ascii="Arial" w:eastAsia="Times New Roman" w:hAnsi="Arial" w:cs="Arial"/>
@@ -26979,7 +26725,6 @@
                               </w:rPr>
                               <w:t>a</w:t>
                             </w:r>
-                            <w:proofErr w:type="spellEnd"/>
                           </w:p>
                           <w:p>
                             <w:pPr>
@@ -27066,7 +26811,6 @@
                         </w:rPr>
                         <w:t xml:space="preserve">* </w:t>
                       </w:r>
-                      <w:proofErr w:type="spellStart"/>
                       <w:r>
                         <w:rPr>
                           <w:rFonts w:ascii="Arial" w:eastAsia="Times New Roman" w:hAnsi="Arial" w:cs="Arial"/>
@@ -27122,7 +26866,6 @@
                         </w:rPr>
                         <w:t>a</w:t>
                       </w:r>
-                      <w:proofErr w:type="spellEnd"/>
                     </w:p>
                     <w:p>
                       <w:pPr>
@@ -35780,28 +35523,28 @@
         <v:path o:extrusionok="f" gradientshapeok="t" o:connecttype="rect"/>
         <o:lock v:ext="edit" aspectratio="t"/>
       </v:shapetype>
-      <v:shape id="_x0000_i1434" type="#_x0000_t75" style="width:11.25pt;height:11.25pt" o:bullet="t">
+      <v:shape id="_x0000_i1438" type="#_x0000_t75" style="width:11.25pt;height:11.25pt" o:bullet="t">
         <v:imagedata r:id="rId1" o:title="mso285D"/>
       </v:shape>
     </w:pict>
   </w:numPicBullet>
   <w:numPicBullet w:numPicBulletId="1">
     <w:pict>
-      <v:shape id="_x0000_i1435" type="#_x0000_t75" style="width:11.25pt;height:11.25pt" o:bullet="t">
+      <v:shape id="_x0000_i1439" type="#_x0000_t75" style="width:11.25pt;height:11.25pt" o:bullet="t">
         <v:imagedata r:id="rId2" o:title="msoD083"/>
       </v:shape>
     </w:pict>
   </w:numPicBullet>
   <w:numPicBullet w:numPicBulletId="2">
     <w:pict>
-      <v:shape id="_x0000_i1436" type="#_x0000_t75" style="width:128pt;height:128pt" o:bullet="t">
+      <v:shape id="_x0000_i1440" type="#_x0000_t75" style="width:128pt;height:128pt" o:bullet="t">
         <v:imagedata r:id="rId3" o:title="puce"/>
       </v:shape>
     </w:pict>
   </w:numPicBullet>
   <w:numPicBullet w:numPicBulletId="3">
     <w:pict>
-      <v:shape id="_x0000_i1437" type="#_x0000_t75" style="width:192pt;height:192pt" o:bullet="t">
+      <v:shape id="_x0000_i1441" type="#_x0000_t75" style="width:192pt;height:192pt" o:bullet="t">
         <v:imagedata r:id="rId4" o:title="outils"/>
       </v:shape>
     </w:pict>
@@ -41854,7 +41597,7 @@
 </file>
 
 <file path=customXml/itemProps1.xml><?xml version="1.0" encoding="utf-8"?>
-<ds:datastoreItem xmlns:ds="http://schemas.openxmlformats.org/officeDocument/2006/customXml" ds:itemID="{A154A4FB-45DE-4021-B019-580D90D16FDC}">
+<ds:datastoreItem xmlns:ds="http://schemas.openxmlformats.org/officeDocument/2006/customXml" ds:itemID="{F9E48EE4-9FA8-40FC-B2C7-B229CE18E6E7}">
   <ds:schemaRefs>
     <ds:schemaRef ds:uri="http://schemas.openxmlformats.org/officeDocument/2006/bibliography"/>
   </ds:schemaRefs>

</xml_diff>